<commit_message>
Finalizando rastreamento de ações tomadas pelo CMSE até a reunião 275
</commit_message>
<xml_diff>
--- a/Seminário 1 - CMSE/Reuniões CMSE.docx
+++ b/Seminário 1 - CMSE/Reuniões CMSE.docx
@@ -676,6 +676,7 @@
         <w:autoSpaceDN w:val="0"/>
         <w:adjustRightInd w:val="0"/>
         <w:spacing w:after="0" w:line="240" w:lineRule="auto"/>
+        <w:jc w:val="both"/>
       </w:pPr>
       <w:r>
         <w:rPr>
@@ -693,7 +694,7 @@
           <w:sz w:val="23"/>
           <w:szCs w:val="23"/>
         </w:rPr>
-        <w:t xml:space="preserve">: O CMSE decidiu revogar as deliberações de sua 229ª reunião (Ordinária) sobre a adoção de medidas excepcionais para preservação dos estoques armazenados nas usinas hidráulicas do subsistema Sul. Assim, o ONS não deverá despachar geração termelétrica fora da ordem de mérito nos subsistema Sul ou Sudeste/Centro-Oeste, neste caso visando maximizar intercâmbios, ou considerar ofertas de importação sem substituição </w:t>
+        <w:t xml:space="preserve">: O CMSE decidiu revogar as deliberações de sua 229ª reunião (Ordinária) sobre a adoção de medidas excepcionais para preservação dos estoques armazenados nas usinas hidráulicas do subsistema Sul. Assim, o ONS não deverá despachar geração termelétrica fora da ordem de mérito nos subsistema Sul ou Sudeste/Centro-Oeste, neste caso visando maximizar intercâmbios, ou considerar ofertas de importação sem substituição a partir da </w:t>
       </w:r>
       <w:r>
         <w:rPr>
@@ -702,7 +703,7 @@
           <w:szCs w:val="23"/>
         </w:rPr>
         <w:lastRenderedPageBreak/>
-        <w:t>a partir da Argentina ou do Uruguai, passando a considerar as ofertas semanais de importação conforme critério estabelecido na Portaria MME nº 339/2018.</w:t>
+        <w:t>Argentina ou do Uruguai, passando a considerar as ofertas semanais de importação conforme critério estabelecido na Portaria MME nº 339/2018.</w:t>
       </w:r>
     </w:p>
     <w:p>
@@ -727,6 +728,7 @@
         <w:autoSpaceDN w:val="0"/>
         <w:adjustRightInd w:val="0"/>
         <w:spacing w:after="0" w:line="240" w:lineRule="auto"/>
+        <w:jc w:val="both"/>
         <w:rPr>
           <w:rFonts w:ascii="TimesNewRomanPSMT" w:hAnsi="TimesNewRomanPSMT" w:cs="TimesNewRomanPSMT"/>
           <w:sz w:val="23"/>
@@ -794,6 +796,7 @@
         <w:autoSpaceDN w:val="0"/>
         <w:adjustRightInd w:val="0"/>
         <w:spacing w:after="0" w:line="240" w:lineRule="auto"/>
+        <w:jc w:val="both"/>
       </w:pPr>
       <w:r>
         <w:rPr>
@@ -887,6 +890,7 @@
         <w:autoSpaceDN w:val="0"/>
         <w:adjustRightInd w:val="0"/>
         <w:spacing w:after="0" w:line="240" w:lineRule="auto"/>
+        <w:jc w:val="both"/>
         <w:rPr>
           <w:rFonts w:ascii="TimesNewRomanPSMT" w:hAnsi="TimesNewRomanPSMT" w:cs="TimesNewRomanPSMT"/>
           <w:sz w:val="23"/>
@@ -926,19 +930,21 @@
         <w:autoSpaceDN w:val="0"/>
         <w:adjustRightInd w:val="0"/>
         <w:spacing w:after="0" w:line="240" w:lineRule="auto"/>
-        <w:rPr>
-          <w:rFonts w:ascii="TimesNewRomanPSMT" w:hAnsi="TimesNewRomanPSMT" w:cs="TimesNewRomanPSMT"/>
-          <w:sz w:val="23"/>
-          <w:szCs w:val="23"/>
-        </w:rPr>
-      </w:pPr>
-    </w:p>
-    <w:p>
-      <w:pPr>
-        <w:autoSpaceDE w:val="0"/>
-        <w:autoSpaceDN w:val="0"/>
-        <w:adjustRightInd w:val="0"/>
-        <w:spacing w:after="0" w:line="240" w:lineRule="auto"/>
+        <w:jc w:val="both"/>
+        <w:rPr>
+          <w:rFonts w:ascii="TimesNewRomanPSMT" w:hAnsi="TimesNewRomanPSMT" w:cs="TimesNewRomanPSMT"/>
+          <w:sz w:val="23"/>
+          <w:szCs w:val="23"/>
+        </w:rPr>
+      </w:pPr>
+    </w:p>
+    <w:p>
+      <w:pPr>
+        <w:autoSpaceDE w:val="0"/>
+        <w:autoSpaceDN w:val="0"/>
+        <w:adjustRightInd w:val="0"/>
+        <w:spacing w:after="0" w:line="240" w:lineRule="auto"/>
+        <w:jc w:val="both"/>
         <w:rPr>
           <w:rFonts w:ascii="TimesNewRomanPSMT" w:hAnsi="TimesNewRomanPSMT" w:cs="TimesNewRomanPSMT"/>
           <w:sz w:val="23"/>
@@ -984,6 +990,7 @@
         <w:autoSpaceDN w:val="0"/>
         <w:adjustRightInd w:val="0"/>
         <w:spacing w:after="0" w:line="240" w:lineRule="auto"/>
+        <w:jc w:val="both"/>
         <w:rPr>
           <w:rFonts w:ascii="TimesNewRomanPSMT" w:hAnsi="TimesNewRomanPSMT" w:cs="TimesNewRomanPSMT"/>
           <w:sz w:val="23"/>
@@ -1005,6 +1012,7 @@
         <w:autoSpaceDN w:val="0"/>
         <w:adjustRightInd w:val="0"/>
         <w:spacing w:after="0" w:line="240" w:lineRule="auto"/>
+        <w:jc w:val="both"/>
         <w:rPr>
           <w:rFonts w:ascii="TimesNewRomanPSMT" w:hAnsi="TimesNewRomanPSMT" w:cs="TimesNewRomanPSMT"/>
           <w:sz w:val="23"/>
@@ -1044,14 +1052,16 @@
         <w:autoSpaceDN w:val="0"/>
         <w:adjustRightInd w:val="0"/>
         <w:spacing w:after="0" w:line="240" w:lineRule="auto"/>
-      </w:pPr>
-    </w:p>
-    <w:p>
-      <w:pPr>
-        <w:autoSpaceDE w:val="0"/>
-        <w:autoSpaceDN w:val="0"/>
-        <w:adjustRightInd w:val="0"/>
-        <w:spacing w:after="0" w:line="240" w:lineRule="auto"/>
+        <w:jc w:val="both"/>
+      </w:pPr>
+    </w:p>
+    <w:p>
+      <w:pPr>
+        <w:autoSpaceDE w:val="0"/>
+        <w:autoSpaceDN w:val="0"/>
+        <w:adjustRightInd w:val="0"/>
+        <w:spacing w:after="0" w:line="240" w:lineRule="auto"/>
+        <w:jc w:val="both"/>
       </w:pPr>
       <w:r>
         <w:t>Reunião 243 – Primeira de 2021</w:t>
@@ -1063,6 +1073,7 @@
         <w:autoSpaceDN w:val="0"/>
         <w:adjustRightInd w:val="0"/>
         <w:spacing w:after="0" w:line="240" w:lineRule="auto"/>
+        <w:jc w:val="both"/>
       </w:pPr>
       <w:r>
         <w:t>Atualização da deliberação anterior</w:t>
@@ -1074,6 +1085,7 @@
         <w:autoSpaceDN w:val="0"/>
         <w:adjustRightInd w:val="0"/>
         <w:spacing w:after="0" w:line="240" w:lineRule="auto"/>
+        <w:jc w:val="both"/>
         <w:rPr>
           <w:rFonts w:ascii="TimesNewRomanPSMT" w:hAnsi="TimesNewRomanPSMT" w:cs="TimesNewRomanPSMT"/>
           <w:sz w:val="23"/>
@@ -1096,87 +1108,7 @@
           <w:sz w:val="23"/>
           <w:szCs w:val="23"/>
         </w:rPr>
-        <w:t>Diante da permanência dos cenários de afluências críticas, baixos armazenamentos nos</w:t>
-      </w:r>
-      <w:r>
-        <w:rPr>
-          <w:rFonts w:ascii="TimesNewRomanPSMT" w:hAnsi="TimesNewRomanPSMT" w:cs="TimesNewRomanPSMT"/>
-          <w:sz w:val="23"/>
-          <w:szCs w:val="23"/>
-        </w:rPr>
-        <w:t xml:space="preserve"> </w:t>
-      </w:r>
-      <w:r>
-        <w:rPr>
-          <w:rFonts w:ascii="TimesNewRomanPSMT" w:hAnsi="TimesNewRomanPSMT" w:cs="TimesNewRomanPSMT"/>
-          <w:sz w:val="23"/>
-          <w:szCs w:val="23"/>
-        </w:rPr>
-        <w:t>reservatórios das usinas hidrelétricas, destacadamente nos subsistemas Sudeste/Centro-Oeste e Sul, e</w:t>
-      </w:r>
-      <w:r>
-        <w:rPr>
-          <w:rFonts w:ascii="TimesNewRomanPSMT" w:hAnsi="TimesNewRomanPSMT" w:cs="TimesNewRomanPSMT"/>
-          <w:sz w:val="23"/>
-          <w:szCs w:val="23"/>
-        </w:rPr>
-        <w:t xml:space="preserve"> </w:t>
-      </w:r>
-      <w:r>
-        <w:rPr>
-          <w:rFonts w:ascii="TimesNewRomanPSMT" w:hAnsi="TimesNewRomanPSMT" w:cs="TimesNewRomanPSMT"/>
-          <w:sz w:val="23"/>
-          <w:szCs w:val="23"/>
-        </w:rPr>
-        <w:t>restrições relativas aos usos múltiplos da água, o ONS fica autorizado a despachar geração termelétrica fora</w:t>
-      </w:r>
-      <w:r>
-        <w:rPr>
-          <w:rFonts w:ascii="TimesNewRomanPSMT" w:hAnsi="TimesNewRomanPSMT" w:cs="TimesNewRomanPSMT"/>
-          <w:sz w:val="23"/>
-          <w:szCs w:val="23"/>
-        </w:rPr>
-        <w:t xml:space="preserve"> </w:t>
-      </w:r>
-      <w:r>
-        <w:rPr>
-          <w:rFonts w:ascii="TimesNewRomanPSMT" w:hAnsi="TimesNewRomanPSMT" w:cs="TimesNewRomanPSMT"/>
-          <w:sz w:val="23"/>
-          <w:szCs w:val="23"/>
-        </w:rPr>
-        <w:t>da ordem de mérito e importação sem substituição a partir da Argentina ou do Uruguai, nos moldes do § 13,</w:t>
-      </w:r>
-      <w:r>
-        <w:rPr>
-          <w:rFonts w:ascii="TimesNewRomanPSMT" w:hAnsi="TimesNewRomanPSMT" w:cs="TimesNewRomanPSMT"/>
-          <w:sz w:val="23"/>
-          <w:szCs w:val="23"/>
-        </w:rPr>
-        <w:t xml:space="preserve"> </w:t>
-      </w:r>
-      <w:r>
-        <w:rPr>
-          <w:rFonts w:ascii="TimesNewRomanPSMT" w:hAnsi="TimesNewRomanPSMT" w:cs="TimesNewRomanPSMT"/>
-          <w:sz w:val="23"/>
-          <w:szCs w:val="23"/>
-        </w:rPr>
-        <w:t>do art. 1º da Portaria MME nº 339/2018, minimizando o custo operacional total do sistema elétrico e</w:t>
-      </w:r>
-      <w:r>
-        <w:rPr>
-          <w:rFonts w:ascii="TimesNewRomanPSMT" w:hAnsi="TimesNewRomanPSMT" w:cs="TimesNewRomanPSMT"/>
-          <w:sz w:val="23"/>
-          <w:szCs w:val="23"/>
-        </w:rPr>
-        <w:t xml:space="preserve"> </w:t>
-      </w:r>
-      <w:r>
-        <w:rPr>
-          <w:rFonts w:ascii="TimesNewRomanPSMT" w:hAnsi="TimesNewRomanPSMT" w:cs="TimesNewRomanPSMT"/>
-          <w:sz w:val="23"/>
-          <w:szCs w:val="23"/>
-        </w:rPr>
-        <w:t xml:space="preserve">considerando as restrições operativas, de até 16.500 </w:t>
+        <w:t xml:space="preserve">Diante da permanência dos cenários de afluências críticas, baixos armazenamentos nos reservatórios das usinas hidrelétricas, destacadamente nos subsistemas Sudeste/Centro-Oeste e Sul, e restrições relativas aos usos múltiplos da água, o ONS fica autorizado a despachar geração termelétrica fora da ordem de mérito e importação sem substituição a partir da Argentina ou do Uruguai, nos moldes do § 13, do art. 1º da Portaria MME nº 339/2018, minimizando o custo operacional total do sistema elétrico e considerando as restrições operativas, de até 16.500 </w:t>
       </w:r>
       <w:proofErr w:type="spellStart"/>
       <w:r>
@@ -1194,44 +1126,30 @@
           <w:sz w:val="23"/>
           <w:szCs w:val="23"/>
         </w:rPr>
-        <w:t xml:space="preserve"> ao longo do mês para a geração termelétrica</w:t>
-      </w:r>
-      <w:r>
-        <w:rPr>
-          <w:rFonts w:ascii="TimesNewRomanPSMT" w:hAnsi="TimesNewRomanPSMT" w:cs="TimesNewRomanPSMT"/>
-          <w:sz w:val="23"/>
-          <w:szCs w:val="23"/>
-        </w:rPr>
-        <w:t xml:space="preserve"> </w:t>
-      </w:r>
-      <w:r>
-        <w:rPr>
-          <w:rFonts w:ascii="TimesNewRomanPSMT" w:hAnsi="TimesNewRomanPSMT" w:cs="TimesNewRomanPSMT"/>
-          <w:sz w:val="23"/>
-          <w:szCs w:val="23"/>
-        </w:rPr>
-        <w:t>total das usinas despachadas pelo ONS, já acrescidos dos montantes porventura importados.</w:t>
-      </w:r>
-    </w:p>
-    <w:p>
-      <w:pPr>
-        <w:autoSpaceDE w:val="0"/>
-        <w:autoSpaceDN w:val="0"/>
-        <w:adjustRightInd w:val="0"/>
-        <w:spacing w:after="0" w:line="240" w:lineRule="auto"/>
-        <w:rPr>
-          <w:rFonts w:ascii="TimesNewRomanPSMT" w:hAnsi="TimesNewRomanPSMT" w:cs="TimesNewRomanPSMT"/>
-          <w:sz w:val="23"/>
-          <w:szCs w:val="23"/>
-        </w:rPr>
-      </w:pPr>
-    </w:p>
-    <w:p>
-      <w:pPr>
-        <w:autoSpaceDE w:val="0"/>
-        <w:autoSpaceDN w:val="0"/>
-        <w:adjustRightInd w:val="0"/>
-        <w:spacing w:after="0" w:line="240" w:lineRule="auto"/>
+        <w:t xml:space="preserve"> ao longo do mês para a geração termelétrica total das usinas despachadas pelo ONS, já acrescidos dos montantes porventura importados.</w:t>
+      </w:r>
+    </w:p>
+    <w:p>
+      <w:pPr>
+        <w:autoSpaceDE w:val="0"/>
+        <w:autoSpaceDN w:val="0"/>
+        <w:adjustRightInd w:val="0"/>
+        <w:spacing w:after="0" w:line="240" w:lineRule="auto"/>
+        <w:jc w:val="both"/>
+        <w:rPr>
+          <w:rFonts w:ascii="TimesNewRomanPSMT" w:hAnsi="TimesNewRomanPSMT" w:cs="TimesNewRomanPSMT"/>
+          <w:sz w:val="23"/>
+          <w:szCs w:val="23"/>
+        </w:rPr>
+      </w:pPr>
+    </w:p>
+    <w:p>
+      <w:pPr>
+        <w:autoSpaceDE w:val="0"/>
+        <w:autoSpaceDN w:val="0"/>
+        <w:adjustRightInd w:val="0"/>
+        <w:spacing w:after="0" w:line="240" w:lineRule="auto"/>
+        <w:jc w:val="both"/>
         <w:rPr>
           <w:rFonts w:ascii="TimesNewRomanPSMT" w:hAnsi="TimesNewRomanPSMT" w:cs="TimesNewRomanPSMT"/>
           <w:sz w:val="23"/>
@@ -1262,6 +1180,7 @@
         <w:autoSpaceDN w:val="0"/>
         <w:adjustRightInd w:val="0"/>
         <w:spacing w:after="0" w:line="240" w:lineRule="auto"/>
+        <w:jc w:val="both"/>
       </w:pPr>
       <w:r>
         <w:rPr>
@@ -1279,87 +1198,20 @@
           <w:sz w:val="23"/>
           <w:szCs w:val="23"/>
         </w:rPr>
-        <w:t>Em complementação ao despacho de geração termelétrica fora da ordem de mérito e</w:t>
-      </w:r>
-      <w:r>
-        <w:rPr>
-          <w:rFonts w:ascii="TimesNewRomanPSMT" w:hAnsi="TimesNewRomanPSMT" w:cs="TimesNewRomanPSMT"/>
-          <w:sz w:val="23"/>
-          <w:szCs w:val="23"/>
-        </w:rPr>
-        <w:t xml:space="preserve"> </w:t>
-      </w:r>
-      <w:r>
-        <w:rPr>
-          <w:rFonts w:ascii="TimesNewRomanPSMT" w:hAnsi="TimesNewRomanPSMT" w:cs="TimesNewRomanPSMT"/>
-          <w:sz w:val="23"/>
-          <w:szCs w:val="23"/>
-        </w:rPr>
-        <w:t>importação sem substituição a partir da Argentina ou do Uruguai, com o objetivo de minimizar o custo</w:t>
-      </w:r>
-      <w:r>
-        <w:rPr>
-          <w:rFonts w:ascii="TimesNewRomanPSMT" w:hAnsi="TimesNewRomanPSMT" w:cs="TimesNewRomanPSMT"/>
-          <w:sz w:val="23"/>
-          <w:szCs w:val="23"/>
-        </w:rPr>
-        <w:t xml:space="preserve"> </w:t>
-      </w:r>
-      <w:r>
-        <w:rPr>
-          <w:rFonts w:ascii="TimesNewRomanPSMT" w:hAnsi="TimesNewRomanPSMT" w:cs="TimesNewRomanPSMT"/>
-          <w:sz w:val="23"/>
-          <w:szCs w:val="23"/>
-        </w:rPr>
-        <w:t>operacional total do sistema elétrico, o ONS fica autorizado a programar o despacho da Usina Termelétrica de</w:t>
-      </w:r>
-      <w:r>
-        <w:rPr>
-          <w:rFonts w:ascii="TimesNewRomanPSMT" w:hAnsi="TimesNewRomanPSMT" w:cs="TimesNewRomanPSMT"/>
-          <w:sz w:val="23"/>
-          <w:szCs w:val="23"/>
-        </w:rPr>
-        <w:t xml:space="preserve"> </w:t>
-      </w:r>
-      <w:r>
-        <w:rPr>
-          <w:rFonts w:ascii="TimesNewRomanPSMT" w:hAnsi="TimesNewRomanPSMT" w:cs="TimesNewRomanPSMT"/>
-          <w:sz w:val="23"/>
-          <w:szCs w:val="23"/>
-        </w:rPr>
-        <w:t>Santa Cruz, com antecipação de 2 meses, considerando o CVU proveniente dos contratos assinados pela</w:t>
-      </w:r>
-      <w:r>
-        <w:rPr>
-          <w:rFonts w:ascii="TimesNewRomanPSMT" w:hAnsi="TimesNewRomanPSMT" w:cs="TimesNewRomanPSMT"/>
-          <w:sz w:val="23"/>
-          <w:szCs w:val="23"/>
-        </w:rPr>
-        <w:t xml:space="preserve"> </w:t>
-      </w:r>
-      <w:r>
-        <w:rPr>
-          <w:rFonts w:ascii="TimesNewRomanPSMT" w:hAnsi="TimesNewRomanPSMT" w:cs="TimesNewRomanPSMT"/>
-          <w:sz w:val="23"/>
-          <w:szCs w:val="23"/>
-        </w:rPr>
-        <w:t>usina no Ambiente de Contratação Regulada.</w:t>
-      </w:r>
-    </w:p>
-    <w:p>
-      <w:pPr>
-        <w:jc w:val="both"/>
-      </w:pPr>
-    </w:p>
-    <w:p>
-      <w:pPr>
-        <w:jc w:val="both"/>
-      </w:pPr>
-      <w:r>
-        <w:t>Reunião 24</w:t>
-      </w:r>
-      <w:r>
-        <w:t>5</w:t>
+        <w:t>Em complementação ao despacho de geração termelétrica fora da ordem de mérito e importação sem substituição a partir da Argentina ou do Uruguai, com o objetivo de minimizar o custo operacional total do sistema elétrico, o ONS fica autorizado a programar o despacho da Usina Termelétrica de Santa Cruz, com antecipação de 2 meses, considerando o CVU proveniente dos contratos assinados pela usina no Ambiente de Contratação Regulada.</w:t>
+      </w:r>
+    </w:p>
+    <w:p>
+      <w:pPr>
+        <w:jc w:val="both"/>
+      </w:pPr>
+    </w:p>
+    <w:p>
+      <w:pPr>
+        <w:jc w:val="both"/>
+      </w:pPr>
+      <w:r>
+        <w:t>Reunião 245</w:t>
       </w:r>
     </w:p>
     <w:p>
@@ -1376,6 +1228,7 @@
         <w:autoSpaceDN w:val="0"/>
         <w:adjustRightInd w:val="0"/>
         <w:spacing w:after="0" w:line="240" w:lineRule="auto"/>
+        <w:jc w:val="both"/>
         <w:rPr>
           <w:rFonts w:ascii="TimesNewRomanPSMT" w:hAnsi="TimesNewRomanPSMT" w:cs="TimesNewRomanPSMT"/>
           <w:sz w:val="23"/>
@@ -1416,71 +1269,7 @@
           <w:sz w:val="23"/>
           <w:szCs w:val="23"/>
         </w:rPr>
-        <w:t xml:space="preserve"> desfavoráveis e de baixos</w:t>
-      </w:r>
-      <w:r>
-        <w:rPr>
-          <w:rFonts w:ascii="TimesNewRomanPSMT" w:hAnsi="TimesNewRomanPSMT" w:cs="TimesNewRomanPSMT"/>
-          <w:sz w:val="23"/>
-          <w:szCs w:val="23"/>
-        </w:rPr>
-        <w:t xml:space="preserve"> </w:t>
-      </w:r>
-      <w:r>
-        <w:rPr>
-          <w:rFonts w:ascii="TimesNewRomanPSMT" w:hAnsi="TimesNewRomanPSMT" w:cs="TimesNewRomanPSMT"/>
-          <w:sz w:val="23"/>
-          <w:szCs w:val="23"/>
-        </w:rPr>
-        <w:t>armazenamentos nos reservatórios das usinas hidrelétricas, destacadamente nos subsistemas Sudeste/Centro-Oeste e Sul, o ONS fica autorizado a despachar geração termelétrica fora da ordem de mérito e importação</w:t>
-      </w:r>
-      <w:r>
-        <w:rPr>
-          <w:rFonts w:ascii="TimesNewRomanPSMT" w:hAnsi="TimesNewRomanPSMT" w:cs="TimesNewRomanPSMT"/>
-          <w:sz w:val="23"/>
-          <w:szCs w:val="23"/>
-        </w:rPr>
-        <w:t xml:space="preserve"> </w:t>
-      </w:r>
-      <w:r>
-        <w:rPr>
-          <w:rFonts w:ascii="TimesNewRomanPSMT" w:hAnsi="TimesNewRomanPSMT" w:cs="TimesNewRomanPSMT"/>
-          <w:sz w:val="23"/>
-          <w:szCs w:val="23"/>
-        </w:rPr>
-        <w:t>sem substituição a partir da Argentina ou do Uruguai, nos moldes do § 13, do art. 1º da Portaria MME nº</w:t>
-      </w:r>
-      <w:r>
-        <w:rPr>
-          <w:rFonts w:ascii="TimesNewRomanPSMT" w:hAnsi="TimesNewRomanPSMT" w:cs="TimesNewRomanPSMT"/>
-          <w:sz w:val="23"/>
-          <w:szCs w:val="23"/>
-        </w:rPr>
-        <w:t xml:space="preserve"> </w:t>
-      </w:r>
-      <w:r>
-        <w:rPr>
-          <w:rFonts w:ascii="TimesNewRomanPSMT" w:hAnsi="TimesNewRomanPSMT" w:cs="TimesNewRomanPSMT"/>
-          <w:sz w:val="23"/>
-          <w:szCs w:val="23"/>
-        </w:rPr>
-        <w:t>339/2018, minimizando o custo operacional total do sistema elétrico e considerando as restrições operativas,</w:t>
-      </w:r>
-      <w:r>
-        <w:rPr>
-          <w:rFonts w:ascii="TimesNewRomanPSMT" w:hAnsi="TimesNewRomanPSMT" w:cs="TimesNewRomanPSMT"/>
-          <w:sz w:val="23"/>
-          <w:szCs w:val="23"/>
-        </w:rPr>
-        <w:t xml:space="preserve"> </w:t>
-      </w:r>
-      <w:r>
-        <w:rPr>
-          <w:rFonts w:ascii="TimesNewRomanPSMT" w:hAnsi="TimesNewRomanPSMT" w:cs="TimesNewRomanPSMT"/>
-          <w:sz w:val="23"/>
-          <w:szCs w:val="23"/>
-        </w:rPr>
-        <w:t xml:space="preserve">de até 15.000 </w:t>
+        <w:t xml:space="preserve"> desfavoráveis e de baixos armazenamentos nos reservatórios das usinas hidrelétricas, destacadamente nos subsistemas Sudeste/Centro-Oeste e Sul, o ONS fica autorizado a despachar geração termelétrica fora da ordem de mérito e importação sem substituição a partir da Argentina ou do Uruguai, nos moldes do § 13, do art. 1º da Portaria MME nº 339/2018, minimizando o custo operacional total do sistema elétrico e considerando as restrições operativas, de até 15.000 </w:t>
       </w:r>
       <w:proofErr w:type="spellStart"/>
       <w:r>
@@ -1498,41 +1287,26 @@
           <w:sz w:val="23"/>
           <w:szCs w:val="23"/>
         </w:rPr>
-        <w:t xml:space="preserve"> ao longo do mês para a geração termelétrica total das usinas despachadas pelo</w:t>
-      </w:r>
-      <w:r>
-        <w:rPr>
-          <w:rFonts w:ascii="TimesNewRomanPSMT" w:hAnsi="TimesNewRomanPSMT" w:cs="TimesNewRomanPSMT"/>
-          <w:sz w:val="23"/>
-          <w:szCs w:val="23"/>
-        </w:rPr>
-        <w:t xml:space="preserve"> </w:t>
-      </w:r>
-      <w:r>
-        <w:rPr>
-          <w:rFonts w:ascii="TimesNewRomanPSMT" w:hAnsi="TimesNewRomanPSMT" w:cs="TimesNewRomanPSMT"/>
-          <w:sz w:val="23"/>
-          <w:szCs w:val="23"/>
-        </w:rPr>
-        <w:t>ONS, já acrescidos dos montantes porventura importados.</w:t>
-      </w:r>
-    </w:p>
-    <w:p>
-      <w:pPr>
-        <w:jc w:val="both"/>
-        <w:rPr>
-          <w:rFonts w:ascii="TimesNewRomanPSMT" w:hAnsi="TimesNewRomanPSMT" w:cs="TimesNewRomanPSMT"/>
-          <w:sz w:val="23"/>
-          <w:szCs w:val="23"/>
-        </w:rPr>
-      </w:pPr>
-    </w:p>
-    <w:p>
-      <w:pPr>
-        <w:autoSpaceDE w:val="0"/>
-        <w:autoSpaceDN w:val="0"/>
-        <w:adjustRightInd w:val="0"/>
-        <w:spacing w:after="0" w:line="240" w:lineRule="auto"/>
+        <w:t xml:space="preserve"> ao longo do mês para a geração termelétrica total das usinas despachadas pelo ONS, já acrescidos dos montantes porventura importados.</w:t>
+      </w:r>
+    </w:p>
+    <w:p>
+      <w:pPr>
+        <w:jc w:val="both"/>
+        <w:rPr>
+          <w:rFonts w:ascii="TimesNewRomanPSMT" w:hAnsi="TimesNewRomanPSMT" w:cs="TimesNewRomanPSMT"/>
+          <w:sz w:val="23"/>
+          <w:szCs w:val="23"/>
+        </w:rPr>
+      </w:pPr>
+    </w:p>
+    <w:p>
+      <w:pPr>
+        <w:autoSpaceDE w:val="0"/>
+        <w:autoSpaceDN w:val="0"/>
+        <w:adjustRightInd w:val="0"/>
+        <w:spacing w:after="0" w:line="240" w:lineRule="auto"/>
+        <w:jc w:val="both"/>
         <w:rPr>
           <w:rFonts w:ascii="TimesNewRomanPSMT" w:hAnsi="TimesNewRomanPSMT" w:cs="TimesNewRomanPSMT"/>
           <w:sz w:val="23"/>
@@ -1555,39 +1329,7 @@
           <w:sz w:val="23"/>
           <w:szCs w:val="23"/>
         </w:rPr>
-        <w:t>O preço máximo de importação de energia elétrica sem substituição a partir da Argentina ou do</w:t>
-      </w:r>
-      <w:r>
-        <w:rPr>
-          <w:rFonts w:ascii="TimesNewRomanPSMT" w:hAnsi="TimesNewRomanPSMT" w:cs="TimesNewRomanPSMT"/>
-          <w:sz w:val="23"/>
-          <w:szCs w:val="23"/>
-        </w:rPr>
-        <w:t xml:space="preserve"> </w:t>
-      </w:r>
-      <w:r>
-        <w:rPr>
-          <w:rFonts w:ascii="TimesNewRomanPSMT" w:hAnsi="TimesNewRomanPSMT" w:cs="TimesNewRomanPSMT"/>
-          <w:sz w:val="23"/>
-          <w:szCs w:val="23"/>
-        </w:rPr>
-        <w:t>Uruguai, nos moldes do § 13, do art. 1º da Portaria MME nº 339/2018, será limitado ao Custo Variável</w:t>
-      </w:r>
-      <w:r>
-        <w:rPr>
-          <w:rFonts w:ascii="TimesNewRomanPSMT" w:hAnsi="TimesNewRomanPSMT" w:cs="TimesNewRomanPSMT"/>
-          <w:sz w:val="23"/>
-          <w:szCs w:val="23"/>
-        </w:rPr>
-        <w:t xml:space="preserve"> </w:t>
-      </w:r>
-      <w:r>
-        <w:rPr>
-          <w:rFonts w:ascii="TimesNewRomanPSMT" w:hAnsi="TimesNewRomanPSMT" w:cs="TimesNewRomanPSMT"/>
-          <w:sz w:val="23"/>
-          <w:szCs w:val="23"/>
-        </w:rPr>
-        <w:t xml:space="preserve">Unitário da Usina Termelétrica </w:t>
+        <w:t xml:space="preserve">O preço máximo de importação de energia elétrica sem substituição a partir da Argentina ou do Uruguai, nos moldes do § 13, do art. 1º da Portaria MME nº 339/2018, será limitado ao Custo Variável Unitário da Usina Termelétrica </w:t>
       </w:r>
       <w:proofErr w:type="spellStart"/>
       <w:r>
@@ -1614,22 +1356,20 @@
         <w:autoSpaceDN w:val="0"/>
         <w:adjustRightInd w:val="0"/>
         <w:spacing w:after="0" w:line="240" w:lineRule="auto"/>
-        <w:rPr>
-          <w:rFonts w:ascii="TimesNewRomanPSMT" w:hAnsi="TimesNewRomanPSMT" w:cs="TimesNewRomanPSMT"/>
-          <w:sz w:val="23"/>
-          <w:szCs w:val="23"/>
-        </w:rPr>
-      </w:pPr>
-    </w:p>
-    <w:p>
-      <w:pPr>
-        <w:jc w:val="both"/>
-      </w:pPr>
-      <w:r>
-        <w:t>Reunião 24</w:t>
-      </w:r>
-      <w:r>
-        <w:t>6</w:t>
+        <w:jc w:val="both"/>
+        <w:rPr>
+          <w:rFonts w:ascii="TimesNewRomanPSMT" w:hAnsi="TimesNewRomanPSMT" w:cs="TimesNewRomanPSMT"/>
+          <w:sz w:val="23"/>
+          <w:szCs w:val="23"/>
+        </w:rPr>
+      </w:pPr>
+    </w:p>
+    <w:p>
+      <w:pPr>
+        <w:jc w:val="both"/>
+      </w:pPr>
+      <w:r>
+        <w:t>Reunião 246</w:t>
       </w:r>
     </w:p>
     <w:p>
@@ -1649,6 +1389,7 @@
         <w:autoSpaceDN w:val="0"/>
         <w:adjustRightInd w:val="0"/>
         <w:spacing w:after="0" w:line="240" w:lineRule="auto"/>
+        <w:jc w:val="both"/>
         <w:rPr>
           <w:rFonts w:ascii="TimesNewRomanPSMT" w:hAnsi="TimesNewRomanPSMT" w:cs="TimesNewRomanPSMT"/>
           <w:sz w:val="23"/>
@@ -1671,39 +1412,7 @@
           <w:sz w:val="23"/>
           <w:szCs w:val="23"/>
         </w:rPr>
-        <w:t>O preço máximo de importação de energia elétrica sem substituição a partir da Argentina ou do</w:t>
-      </w:r>
-      <w:r>
-        <w:rPr>
-          <w:rFonts w:ascii="TimesNewRomanPSMT" w:hAnsi="TimesNewRomanPSMT" w:cs="TimesNewRomanPSMT"/>
-          <w:sz w:val="23"/>
-          <w:szCs w:val="23"/>
-        </w:rPr>
-        <w:t xml:space="preserve"> </w:t>
-      </w:r>
-      <w:r>
-        <w:rPr>
-          <w:rFonts w:ascii="TimesNewRomanPSMT" w:hAnsi="TimesNewRomanPSMT" w:cs="TimesNewRomanPSMT"/>
-          <w:sz w:val="23"/>
-          <w:szCs w:val="23"/>
-        </w:rPr>
-        <w:t>Uruguai, nos moldes do § 13, do art. 1º da Portaria MME nº 339/2018, permanecerá limitado ao Custo</w:t>
-      </w:r>
-      <w:r>
-        <w:rPr>
-          <w:rFonts w:ascii="TimesNewRomanPSMT" w:hAnsi="TimesNewRomanPSMT" w:cs="TimesNewRomanPSMT"/>
-          <w:sz w:val="23"/>
-          <w:szCs w:val="23"/>
-        </w:rPr>
-        <w:t xml:space="preserve"> </w:t>
-      </w:r>
-      <w:r>
-        <w:rPr>
-          <w:rFonts w:ascii="TimesNewRomanPSMT" w:hAnsi="TimesNewRomanPSMT" w:cs="TimesNewRomanPSMT"/>
-          <w:sz w:val="23"/>
-          <w:szCs w:val="23"/>
-        </w:rPr>
-        <w:t xml:space="preserve">Variável Unitário da Usina Termelétrica </w:t>
+        <w:t xml:space="preserve">O preço máximo de importação de energia elétrica sem substituição a partir da Argentina ou do Uruguai, nos moldes do § 13, do art. 1º da Portaria MME nº 339/2018, permanecerá limitado ao Custo Variável Unitário da Usina Termelétrica </w:t>
       </w:r>
       <w:proofErr w:type="spellStart"/>
       <w:r>
@@ -1721,60 +1430,30 @@
           <w:sz w:val="23"/>
           <w:szCs w:val="23"/>
         </w:rPr>
-        <w:t>, podendo ser adotado novo limite conforme reavaliações</w:t>
-      </w:r>
-      <w:r>
-        <w:rPr>
-          <w:rFonts w:ascii="TimesNewRomanPSMT" w:hAnsi="TimesNewRomanPSMT" w:cs="TimesNewRomanPSMT"/>
-          <w:sz w:val="23"/>
-          <w:szCs w:val="23"/>
-        </w:rPr>
-        <w:t xml:space="preserve"> </w:t>
-      </w:r>
-      <w:r>
-        <w:rPr>
-          <w:rFonts w:ascii="TimesNewRomanPSMT" w:hAnsi="TimesNewRomanPSMT" w:cs="TimesNewRomanPSMT"/>
-          <w:sz w:val="23"/>
-          <w:szCs w:val="23"/>
-        </w:rPr>
-        <w:t>a serem realizadas nas reuniões técnicas do CMSE e mediante ampla divulgação das eventuais mudanças aos</w:t>
-      </w:r>
-      <w:r>
-        <w:rPr>
-          <w:rFonts w:ascii="TimesNewRomanPSMT" w:hAnsi="TimesNewRomanPSMT" w:cs="TimesNewRomanPSMT"/>
-          <w:sz w:val="23"/>
-          <w:szCs w:val="23"/>
-        </w:rPr>
-        <w:t xml:space="preserve"> </w:t>
-      </w:r>
-      <w:r>
-        <w:rPr>
-          <w:rFonts w:ascii="TimesNewRomanPSMT" w:hAnsi="TimesNewRomanPSMT" w:cs="TimesNewRomanPSMT"/>
-          <w:sz w:val="23"/>
-          <w:szCs w:val="23"/>
-        </w:rPr>
-        <w:t>agentes setoriais.</w:t>
-      </w:r>
-    </w:p>
-    <w:p>
-      <w:pPr>
-        <w:autoSpaceDE w:val="0"/>
-        <w:autoSpaceDN w:val="0"/>
-        <w:adjustRightInd w:val="0"/>
-        <w:spacing w:after="0" w:line="240" w:lineRule="auto"/>
-        <w:rPr>
-          <w:rFonts w:ascii="TimesNewRomanPSMT" w:hAnsi="TimesNewRomanPSMT" w:cs="TimesNewRomanPSMT"/>
-          <w:sz w:val="23"/>
-          <w:szCs w:val="23"/>
-        </w:rPr>
-      </w:pPr>
-    </w:p>
-    <w:p>
-      <w:pPr>
-        <w:autoSpaceDE w:val="0"/>
-        <w:autoSpaceDN w:val="0"/>
-        <w:adjustRightInd w:val="0"/>
-        <w:spacing w:after="0" w:line="240" w:lineRule="auto"/>
+        <w:t>, podendo ser adotado novo limite conforme reavaliações a serem realizadas nas reuniões técnicas do CMSE e mediante ampla divulgação das eventuais mudanças aos agentes setoriais.</w:t>
+      </w:r>
+    </w:p>
+    <w:p>
+      <w:pPr>
+        <w:autoSpaceDE w:val="0"/>
+        <w:autoSpaceDN w:val="0"/>
+        <w:adjustRightInd w:val="0"/>
+        <w:spacing w:after="0" w:line="240" w:lineRule="auto"/>
+        <w:jc w:val="both"/>
+        <w:rPr>
+          <w:rFonts w:ascii="TimesNewRomanPSMT" w:hAnsi="TimesNewRomanPSMT" w:cs="TimesNewRomanPSMT"/>
+          <w:sz w:val="23"/>
+          <w:szCs w:val="23"/>
+        </w:rPr>
+      </w:pPr>
+    </w:p>
+    <w:p>
+      <w:pPr>
+        <w:autoSpaceDE w:val="0"/>
+        <w:autoSpaceDN w:val="0"/>
+        <w:adjustRightInd w:val="0"/>
+        <w:spacing w:after="0" w:line="240" w:lineRule="auto"/>
+        <w:jc w:val="both"/>
         <w:rPr>
           <w:rFonts w:ascii="TimesNewRomanPSMT" w:hAnsi="TimesNewRomanPSMT" w:cs="TimesNewRomanPSMT"/>
           <w:sz w:val="23"/>
@@ -1797,92 +1476,30 @@
           <w:sz w:val="23"/>
           <w:szCs w:val="23"/>
         </w:rPr>
-        <w:t>Em complementação ao despacho de geração termelétrica fora da ordem de mérito e</w:t>
-      </w:r>
-      <w:r>
-        <w:rPr>
-          <w:rFonts w:ascii="TimesNewRomanPSMT" w:hAnsi="TimesNewRomanPSMT" w:cs="TimesNewRomanPSMT"/>
-          <w:sz w:val="23"/>
-          <w:szCs w:val="23"/>
-        </w:rPr>
-        <w:t xml:space="preserve"> </w:t>
-      </w:r>
-      <w:r>
-        <w:rPr>
-          <w:rFonts w:ascii="TimesNewRomanPSMT" w:hAnsi="TimesNewRomanPSMT" w:cs="TimesNewRomanPSMT"/>
-          <w:sz w:val="23"/>
-          <w:szCs w:val="23"/>
-        </w:rPr>
-        <w:t>importação sem substituição a partir da Argentina ou do Uruguai, conforme diretrizes vigentes e com o</w:t>
-      </w:r>
-      <w:r>
-        <w:rPr>
-          <w:rFonts w:ascii="TimesNewRomanPSMT" w:hAnsi="TimesNewRomanPSMT" w:cs="TimesNewRomanPSMT"/>
-          <w:sz w:val="23"/>
-          <w:szCs w:val="23"/>
-        </w:rPr>
-        <w:t xml:space="preserve"> </w:t>
-      </w:r>
-      <w:r>
-        <w:rPr>
-          <w:rFonts w:ascii="TimesNewRomanPSMT" w:hAnsi="TimesNewRomanPSMT" w:cs="TimesNewRomanPSMT"/>
-          <w:sz w:val="23"/>
-          <w:szCs w:val="23"/>
-        </w:rPr>
-        <w:t>objetivo de minimizar o custo operacional total do sistema elétrico, o ONS fica autorizado a programar o</w:t>
-      </w:r>
-      <w:r>
-        <w:rPr>
-          <w:rFonts w:ascii="TimesNewRomanPSMT" w:hAnsi="TimesNewRomanPSMT" w:cs="TimesNewRomanPSMT"/>
-          <w:sz w:val="23"/>
-          <w:szCs w:val="23"/>
-        </w:rPr>
-        <w:t xml:space="preserve"> </w:t>
-      </w:r>
-      <w:r>
-        <w:rPr>
-          <w:rFonts w:ascii="TimesNewRomanPSMT" w:hAnsi="TimesNewRomanPSMT" w:cs="TimesNewRomanPSMT"/>
-          <w:sz w:val="23"/>
-          <w:szCs w:val="23"/>
-        </w:rPr>
-        <w:t>despacho de usinas termelétricas a Gás Natural Liquefeito – GNL com antecipação de 2 meses, considerando</w:t>
-      </w:r>
-      <w:r>
-        <w:rPr>
-          <w:rFonts w:ascii="TimesNewRomanPSMT" w:hAnsi="TimesNewRomanPSMT" w:cs="TimesNewRomanPSMT"/>
-          <w:sz w:val="23"/>
-          <w:szCs w:val="23"/>
-        </w:rPr>
-        <w:t xml:space="preserve"> </w:t>
-      </w:r>
-      <w:r>
-        <w:rPr>
-          <w:rFonts w:ascii="TimesNewRomanPSMT" w:hAnsi="TimesNewRomanPSMT" w:cs="TimesNewRomanPSMT"/>
-          <w:sz w:val="23"/>
-          <w:szCs w:val="23"/>
-        </w:rPr>
-        <w:t>o CVU proveniente dos contratos assinados no Ambiente de Contratação Regulada.</w:t>
-      </w:r>
-    </w:p>
-    <w:p>
-      <w:pPr>
-        <w:autoSpaceDE w:val="0"/>
-        <w:autoSpaceDN w:val="0"/>
-        <w:adjustRightInd w:val="0"/>
-        <w:spacing w:after="0" w:line="240" w:lineRule="auto"/>
-        <w:rPr>
-          <w:rFonts w:ascii="TimesNewRomanPSMT" w:hAnsi="TimesNewRomanPSMT" w:cs="TimesNewRomanPSMT"/>
-          <w:sz w:val="23"/>
-          <w:szCs w:val="23"/>
-        </w:rPr>
-      </w:pPr>
-    </w:p>
-    <w:p>
-      <w:pPr>
-        <w:autoSpaceDE w:val="0"/>
-        <w:autoSpaceDN w:val="0"/>
-        <w:adjustRightInd w:val="0"/>
-        <w:spacing w:after="0" w:line="240" w:lineRule="auto"/>
+        <w:t>Em complementação ao despacho de geração termelétrica fora da ordem de mérito e importação sem substituição a partir da Argentina ou do Uruguai, conforme diretrizes vigentes e com o objetivo de minimizar o custo operacional total do sistema elétrico, o ONS fica autorizado a programar o despacho de usinas termelétricas a Gás Natural Liquefeito – GNL com antecipação de 2 meses, considerando o CVU proveniente dos contratos assinados no Ambiente de Contratação Regulada.</w:t>
+      </w:r>
+    </w:p>
+    <w:p>
+      <w:pPr>
+        <w:autoSpaceDE w:val="0"/>
+        <w:autoSpaceDN w:val="0"/>
+        <w:adjustRightInd w:val="0"/>
+        <w:spacing w:after="0" w:line="240" w:lineRule="auto"/>
+        <w:jc w:val="both"/>
+        <w:rPr>
+          <w:rFonts w:ascii="TimesNewRomanPSMT" w:hAnsi="TimesNewRomanPSMT" w:cs="TimesNewRomanPSMT"/>
+          <w:sz w:val="23"/>
+          <w:szCs w:val="23"/>
+        </w:rPr>
+      </w:pPr>
+    </w:p>
+    <w:p>
+      <w:pPr>
+        <w:autoSpaceDE w:val="0"/>
+        <w:autoSpaceDN w:val="0"/>
+        <w:adjustRightInd w:val="0"/>
+        <w:spacing w:after="0" w:line="240" w:lineRule="auto"/>
+        <w:jc w:val="both"/>
         <w:rPr>
           <w:rFonts w:ascii="TimesNewRomanPSMT" w:hAnsi="TimesNewRomanPSMT" w:cs="TimesNewRomanPSMT"/>
           <w:sz w:val="23"/>
@@ -1912,6 +1529,7 @@
         <w:autoSpaceDN w:val="0"/>
         <w:adjustRightInd w:val="0"/>
         <w:spacing w:after="0" w:line="240" w:lineRule="auto"/>
+        <w:jc w:val="both"/>
         <w:rPr>
           <w:rFonts w:ascii="TimesNewRomanPSMT" w:hAnsi="TimesNewRomanPSMT" w:cs="TimesNewRomanPSMT"/>
           <w:sz w:val="23"/>
@@ -1952,92 +1570,30 @@
           <w:sz w:val="23"/>
           <w:szCs w:val="23"/>
         </w:rPr>
-        <w:t xml:space="preserve"> desfavoráveis e de baixos</w:t>
-      </w:r>
-      <w:r>
-        <w:rPr>
-          <w:rFonts w:ascii="TimesNewRomanPSMT" w:hAnsi="TimesNewRomanPSMT" w:cs="TimesNewRomanPSMT"/>
-          <w:sz w:val="23"/>
-          <w:szCs w:val="23"/>
-        </w:rPr>
-        <w:t xml:space="preserve"> </w:t>
-      </w:r>
-      <w:r>
-        <w:rPr>
-          <w:rFonts w:ascii="TimesNewRomanPSMT" w:hAnsi="TimesNewRomanPSMT" w:cs="TimesNewRomanPSMT"/>
-          <w:sz w:val="23"/>
-          <w:szCs w:val="23"/>
-        </w:rPr>
-        <w:t>armazenamentos nos reservatórios das usinas hidrelétricas, o ONS fica autorizado a despachar todos os</w:t>
-      </w:r>
-      <w:r>
-        <w:rPr>
-          <w:rFonts w:ascii="TimesNewRomanPSMT" w:hAnsi="TimesNewRomanPSMT" w:cs="TimesNewRomanPSMT"/>
-          <w:sz w:val="23"/>
-          <w:szCs w:val="23"/>
-        </w:rPr>
-        <w:t xml:space="preserve"> </w:t>
-      </w:r>
-      <w:r>
-        <w:rPr>
-          <w:rFonts w:ascii="TimesNewRomanPSMT" w:hAnsi="TimesNewRomanPSMT" w:cs="TimesNewRomanPSMT"/>
-          <w:sz w:val="23"/>
-          <w:szCs w:val="23"/>
-        </w:rPr>
-        <w:t>recursos de geração termelétrica fora da ordem de mérito e importação sem substituição a partir da Argentina</w:t>
-      </w:r>
-      <w:r>
-        <w:rPr>
-          <w:rFonts w:ascii="TimesNewRomanPSMT" w:hAnsi="TimesNewRomanPSMT" w:cs="TimesNewRomanPSMT"/>
-          <w:sz w:val="23"/>
-          <w:szCs w:val="23"/>
-        </w:rPr>
-        <w:t xml:space="preserve"> </w:t>
-      </w:r>
-      <w:r>
-        <w:rPr>
-          <w:rFonts w:ascii="TimesNewRomanPSMT" w:hAnsi="TimesNewRomanPSMT" w:cs="TimesNewRomanPSMT"/>
-          <w:sz w:val="23"/>
-          <w:szCs w:val="23"/>
-        </w:rPr>
-        <w:t>ou do Uruguai, nos moldes do § 13, do art. 1º da Portaria MME nº 339/2018, minimizando o custo</w:t>
-      </w:r>
-      <w:r>
-        <w:rPr>
-          <w:rFonts w:ascii="TimesNewRomanPSMT" w:hAnsi="TimesNewRomanPSMT" w:cs="TimesNewRomanPSMT"/>
-          <w:sz w:val="23"/>
-          <w:szCs w:val="23"/>
-        </w:rPr>
-        <w:t xml:space="preserve"> </w:t>
-      </w:r>
-      <w:r>
-        <w:rPr>
-          <w:rFonts w:ascii="TimesNewRomanPSMT" w:hAnsi="TimesNewRomanPSMT" w:cs="TimesNewRomanPSMT"/>
-          <w:sz w:val="23"/>
-          <w:szCs w:val="23"/>
-        </w:rPr>
-        <w:t>operacional total do sistema elétrico e considerando as restrições operativas.</w:t>
-      </w:r>
-    </w:p>
-    <w:p>
-      <w:pPr>
-        <w:autoSpaceDE w:val="0"/>
-        <w:autoSpaceDN w:val="0"/>
-        <w:adjustRightInd w:val="0"/>
-        <w:spacing w:after="0" w:line="240" w:lineRule="auto"/>
-        <w:rPr>
-          <w:rFonts w:ascii="TimesNewRomanPSMT" w:hAnsi="TimesNewRomanPSMT" w:cs="TimesNewRomanPSMT"/>
-          <w:sz w:val="23"/>
-          <w:szCs w:val="23"/>
-        </w:rPr>
-      </w:pPr>
-    </w:p>
-    <w:p>
-      <w:pPr>
-        <w:autoSpaceDE w:val="0"/>
-        <w:autoSpaceDN w:val="0"/>
-        <w:adjustRightInd w:val="0"/>
-        <w:spacing w:after="0" w:line="240" w:lineRule="auto"/>
+        <w:t xml:space="preserve"> desfavoráveis e de baixos armazenamentos nos reservatórios das usinas hidrelétricas, o ONS fica autorizado a despachar todos os recursos de geração termelétrica fora da ordem de mérito e importação sem substituição a partir da Argentina ou do Uruguai, nos moldes do § 13, do art. 1º da Portaria MME nº 339/2018, minimizando o custo operacional total do sistema elétrico e considerando as restrições operativas.</w:t>
+      </w:r>
+    </w:p>
+    <w:p>
+      <w:pPr>
+        <w:autoSpaceDE w:val="0"/>
+        <w:autoSpaceDN w:val="0"/>
+        <w:adjustRightInd w:val="0"/>
+        <w:spacing w:after="0" w:line="240" w:lineRule="auto"/>
+        <w:jc w:val="both"/>
+        <w:rPr>
+          <w:rFonts w:ascii="TimesNewRomanPSMT" w:hAnsi="TimesNewRomanPSMT" w:cs="TimesNewRomanPSMT"/>
+          <w:sz w:val="23"/>
+          <w:szCs w:val="23"/>
+        </w:rPr>
+      </w:pPr>
+    </w:p>
+    <w:p>
+      <w:pPr>
+        <w:autoSpaceDE w:val="0"/>
+        <w:autoSpaceDN w:val="0"/>
+        <w:adjustRightInd w:val="0"/>
+        <w:spacing w:after="0" w:line="240" w:lineRule="auto"/>
+        <w:jc w:val="both"/>
         <w:rPr>
           <w:rFonts w:ascii="TimesNewRomanPSMT" w:hAnsi="TimesNewRomanPSMT" w:cs="TimesNewRomanPSMT"/>
           <w:sz w:val="23"/>
@@ -2061,60 +1617,30 @@
           <w:sz w:val="23"/>
           <w:szCs w:val="23"/>
         </w:rPr>
-        <w:t>A ANEEL deverá estruturar uma campanha de conscientização do uso eficiente da</w:t>
-      </w:r>
-      <w:r>
-        <w:rPr>
-          <w:rFonts w:ascii="TimesNewRomanPSMT" w:hAnsi="TimesNewRomanPSMT" w:cs="TimesNewRomanPSMT"/>
-          <w:sz w:val="23"/>
-          <w:szCs w:val="23"/>
-        </w:rPr>
-        <w:t xml:space="preserve"> </w:t>
-      </w:r>
-      <w:r>
-        <w:rPr>
-          <w:rFonts w:ascii="TimesNewRomanPSMT" w:hAnsi="TimesNewRomanPSMT" w:cs="TimesNewRomanPSMT"/>
-          <w:sz w:val="23"/>
-          <w:szCs w:val="23"/>
-        </w:rPr>
-        <w:t>energia elétrica, bem como indicar a fonte de recursos e prazo para iniciar a campanha e apresentar ao</w:t>
-      </w:r>
-      <w:r>
-        <w:rPr>
-          <w:rFonts w:ascii="TimesNewRomanPSMT" w:hAnsi="TimesNewRomanPSMT" w:cs="TimesNewRomanPSMT"/>
-          <w:sz w:val="23"/>
-          <w:szCs w:val="23"/>
-        </w:rPr>
-        <w:t xml:space="preserve"> </w:t>
-      </w:r>
-      <w:r>
-        <w:rPr>
-          <w:rFonts w:ascii="TimesNewRomanPSMT" w:hAnsi="TimesNewRomanPSMT" w:cs="TimesNewRomanPSMT"/>
-          <w:sz w:val="23"/>
-          <w:szCs w:val="23"/>
-        </w:rPr>
-        <w:t>CMSE.</w:t>
-      </w:r>
-    </w:p>
-    <w:p>
-      <w:pPr>
-        <w:autoSpaceDE w:val="0"/>
-        <w:autoSpaceDN w:val="0"/>
-        <w:adjustRightInd w:val="0"/>
-        <w:spacing w:after="0" w:line="240" w:lineRule="auto"/>
-        <w:rPr>
-          <w:rFonts w:ascii="TimesNewRomanPSMT" w:hAnsi="TimesNewRomanPSMT" w:cs="TimesNewRomanPSMT"/>
-          <w:sz w:val="23"/>
-          <w:szCs w:val="23"/>
-        </w:rPr>
-      </w:pPr>
-    </w:p>
-    <w:p>
-      <w:pPr>
-        <w:autoSpaceDE w:val="0"/>
-        <w:autoSpaceDN w:val="0"/>
-        <w:adjustRightInd w:val="0"/>
-        <w:spacing w:after="0" w:line="240" w:lineRule="auto"/>
+        <w:t>A ANEEL deverá estruturar uma campanha de conscientização do uso eficiente da energia elétrica, bem como indicar a fonte de recursos e prazo para iniciar a campanha e apresentar ao CMSE.</w:t>
+      </w:r>
+    </w:p>
+    <w:p>
+      <w:pPr>
+        <w:autoSpaceDE w:val="0"/>
+        <w:autoSpaceDN w:val="0"/>
+        <w:adjustRightInd w:val="0"/>
+        <w:spacing w:after="0" w:line="240" w:lineRule="auto"/>
+        <w:jc w:val="both"/>
+        <w:rPr>
+          <w:rFonts w:ascii="TimesNewRomanPSMT" w:hAnsi="TimesNewRomanPSMT" w:cs="TimesNewRomanPSMT"/>
+          <w:sz w:val="23"/>
+          <w:szCs w:val="23"/>
+        </w:rPr>
+      </w:pPr>
+    </w:p>
+    <w:p>
+      <w:pPr>
+        <w:autoSpaceDE w:val="0"/>
+        <w:autoSpaceDN w:val="0"/>
+        <w:adjustRightInd w:val="0"/>
+        <w:spacing w:after="0" w:line="240" w:lineRule="auto"/>
+        <w:jc w:val="both"/>
         <w:rPr>
           <w:rFonts w:ascii="TimesNewRomanPSMT" w:hAnsi="TimesNewRomanPSMT" w:cs="TimesNewRomanPSMT"/>
           <w:sz w:val="23"/>
@@ -2136,19 +1662,21 @@
         <w:autoSpaceDN w:val="0"/>
         <w:adjustRightInd w:val="0"/>
         <w:spacing w:after="0" w:line="240" w:lineRule="auto"/>
-        <w:rPr>
-          <w:rFonts w:ascii="TimesNewRomanPSMT" w:hAnsi="TimesNewRomanPSMT" w:cs="TimesNewRomanPSMT"/>
-          <w:sz w:val="23"/>
-          <w:szCs w:val="23"/>
-        </w:rPr>
-      </w:pPr>
-    </w:p>
-    <w:p>
-      <w:pPr>
-        <w:autoSpaceDE w:val="0"/>
-        <w:autoSpaceDN w:val="0"/>
-        <w:adjustRightInd w:val="0"/>
-        <w:spacing w:after="0" w:line="240" w:lineRule="auto"/>
+        <w:jc w:val="both"/>
+        <w:rPr>
+          <w:rFonts w:ascii="TimesNewRomanPSMT" w:hAnsi="TimesNewRomanPSMT" w:cs="TimesNewRomanPSMT"/>
+          <w:sz w:val="23"/>
+          <w:szCs w:val="23"/>
+        </w:rPr>
+      </w:pPr>
+    </w:p>
+    <w:p>
+      <w:pPr>
+        <w:autoSpaceDE w:val="0"/>
+        <w:autoSpaceDN w:val="0"/>
+        <w:adjustRightInd w:val="0"/>
+        <w:spacing w:after="0" w:line="240" w:lineRule="auto"/>
+        <w:jc w:val="both"/>
         <w:rPr>
           <w:rFonts w:ascii="TimesNewRomanPSMT" w:hAnsi="TimesNewRomanPSMT" w:cs="TimesNewRomanPSMT"/>
           <w:sz w:val="23"/>
@@ -2170,6 +1698,7 @@
         <w:autoSpaceDN w:val="0"/>
         <w:adjustRightInd w:val="0"/>
         <w:spacing w:after="0" w:line="240" w:lineRule="auto"/>
+        <w:jc w:val="both"/>
         <w:rPr>
           <w:rFonts w:ascii="TimesNewRomanPSMT" w:hAnsi="TimesNewRomanPSMT" w:cs="TimesNewRomanPSMT"/>
           <w:sz w:val="25"/>
@@ -2182,114 +1711,140 @@
           <w:sz w:val="25"/>
           <w:szCs w:val="25"/>
         </w:rPr>
-        <w:t>Especificamente sobre a bacia do rio Paraná, que engloba as bacias dos rios Paranaíba,</w:t>
-      </w:r>
-      <w:r>
+        <w:t>Especificamente sobre a bacia do rio Paraná, que engloba as bacias dos rios Paranaíba, Grande, Tietê e Paranapanema, foi destacada a situação hidrológica crítica atualmente vivenciada. Conforme relatado, o período chuvoso 2020/2021 na bacia teve início tardio e se encerrou antecipadamente, em março de 2021, e as afluências verificadas se situaram significativamente abaixo da média histórica, com</w:t>
+      </w:r>
+    </w:p>
+    <w:p>
+      <w:pPr>
+        <w:autoSpaceDE w:val="0"/>
+        <w:autoSpaceDN w:val="0"/>
+        <w:adjustRightInd w:val="0"/>
+        <w:spacing w:after="0" w:line="240" w:lineRule="auto"/>
+        <w:jc w:val="both"/>
         <w:rPr>
           <w:rFonts w:ascii="TimesNewRomanPSMT" w:hAnsi="TimesNewRomanPSMT" w:cs="TimesNewRomanPSMT"/>
           <w:sz w:val="25"/>
           <w:szCs w:val="25"/>
         </w:rPr>
-        <w:t xml:space="preserve"> </w:t>
-      </w:r>
+      </w:pPr>
       <w:r>
         <w:rPr>
           <w:rFonts w:ascii="TimesNewRomanPSMT" w:hAnsi="TimesNewRomanPSMT" w:cs="TimesNewRomanPSMT"/>
           <w:sz w:val="25"/>
           <w:szCs w:val="25"/>
         </w:rPr>
-        <w:t>Grande, Tietê e Paranapanema, foi destacada a situação hidrológica crítica atualmente vivenciada. Conforme</w:t>
-      </w:r>
-      <w:r>
+        <w:t>predominância dos piores valores verificados desde 1931.</w:t>
+      </w:r>
+    </w:p>
+    <w:p>
+      <w:pPr>
+        <w:autoSpaceDE w:val="0"/>
+        <w:autoSpaceDN w:val="0"/>
+        <w:adjustRightInd w:val="0"/>
+        <w:spacing w:after="0" w:line="240" w:lineRule="auto"/>
+        <w:ind w:firstLine="708"/>
+        <w:jc w:val="both"/>
         <w:rPr>
           <w:rFonts w:ascii="TimesNewRomanPSMT" w:hAnsi="TimesNewRomanPSMT" w:cs="TimesNewRomanPSMT"/>
           <w:sz w:val="25"/>
           <w:szCs w:val="25"/>
         </w:rPr>
-        <w:t xml:space="preserve"> </w:t>
-      </w:r>
+      </w:pPr>
       <w:r>
         <w:rPr>
           <w:rFonts w:ascii="TimesNewRomanPSMT" w:hAnsi="TimesNewRomanPSMT" w:cs="TimesNewRomanPSMT"/>
           <w:sz w:val="25"/>
           <w:szCs w:val="25"/>
         </w:rPr>
-        <w:t>relatado, o período chuvoso 2020/2021 na bacia teve início tardio e se encerrou antecipadamente, em março</w:t>
-      </w:r>
-      <w:r>
+        <w:t>Dessa maneira, a situação impacta de maneira crítica as usinas hidrelétricas localizadas na bacia do rio Paraná, onde se se encontram os principais reservatórios de regularização do SIN, cujos recursos são operados de maneira que, nos períodos secos, seus estoques possam ser utilizados de forma otimizada e com vistas a garantir o devido atendimento à carga. O conjunto de reservatórios das usinas localizadas na bacia do rio Paraná corresponde a 76% da capacidade máxima de armazenamento do subsistema Sudeste/Centro-Oeste e um pouco mais da metade (53%) da capacidade de armazenamento de todo o SIN.</w:t>
+      </w:r>
+    </w:p>
+    <w:p>
+      <w:pPr>
+        <w:autoSpaceDE w:val="0"/>
+        <w:autoSpaceDN w:val="0"/>
+        <w:adjustRightInd w:val="0"/>
+        <w:spacing w:after="0" w:line="240" w:lineRule="auto"/>
+        <w:jc w:val="both"/>
         <w:rPr>
           <w:rFonts w:ascii="TimesNewRomanPSMT" w:hAnsi="TimesNewRomanPSMT" w:cs="TimesNewRomanPSMT"/>
           <w:sz w:val="25"/>
           <w:szCs w:val="25"/>
         </w:rPr>
-        <w:t xml:space="preserve"> </w:t>
-      </w:r>
-      <w:r>
+      </w:pPr>
+    </w:p>
+    <w:p>
+      <w:pPr>
+        <w:autoSpaceDE w:val="0"/>
+        <w:autoSpaceDN w:val="0"/>
+        <w:adjustRightInd w:val="0"/>
+        <w:spacing w:after="0" w:line="240" w:lineRule="auto"/>
+        <w:jc w:val="both"/>
         <w:rPr>
           <w:rFonts w:ascii="TimesNewRomanPSMT" w:hAnsi="TimesNewRomanPSMT" w:cs="TimesNewRomanPSMT"/>
           <w:sz w:val="25"/>
           <w:szCs w:val="25"/>
         </w:rPr>
-        <w:t>de 2021, e as afluências verificadas se situaram significativamente abaixo da média histórica, com</w:t>
-      </w:r>
-    </w:p>
-    <w:p>
-      <w:pPr>
-        <w:autoSpaceDE w:val="0"/>
-        <w:autoSpaceDN w:val="0"/>
-        <w:adjustRightInd w:val="0"/>
-        <w:spacing w:after="0" w:line="240" w:lineRule="auto"/>
-        <w:rPr>
-          <w:rFonts w:ascii="TimesNewRomanPSMT" w:hAnsi="TimesNewRomanPSMT" w:cs="TimesNewRomanPSMT"/>
+      </w:pPr>
+      <w:r>
+        <w:rPr>
+          <w:rFonts w:ascii="TimesNewRomanPS-BoldMT" w:hAnsi="TimesNewRomanPS-BoldMT" w:cs="TimesNewRomanPS-BoldMT"/>
+          <w:b/>
+          <w:bCs/>
           <w:sz w:val="25"/>
           <w:szCs w:val="25"/>
         </w:rPr>
-      </w:pPr>
+        <w:t xml:space="preserve">Deliberação: </w:t>
+      </w:r>
       <w:r>
         <w:rPr>
           <w:rFonts w:ascii="TimesNewRomanPSMT" w:hAnsi="TimesNewRomanPSMT" w:cs="TimesNewRomanPSMT"/>
           <w:sz w:val="25"/>
           <w:szCs w:val="25"/>
         </w:rPr>
-        <w:t>predominância dos piores valores verificados desde 1931.</w:t>
-      </w:r>
-    </w:p>
-    <w:p>
-      <w:pPr>
-        <w:autoSpaceDE w:val="0"/>
-        <w:autoSpaceDN w:val="0"/>
-        <w:adjustRightInd w:val="0"/>
-        <w:spacing w:after="0" w:line="240" w:lineRule="auto"/>
-        <w:ind w:firstLine="708"/>
+        <w:t xml:space="preserve">Reconhecer a severidade da atual situação </w:t>
+      </w:r>
+      <w:proofErr w:type="spellStart"/>
+      <w:r>
         <w:rPr>
           <w:rFonts w:ascii="TimesNewRomanPSMT" w:hAnsi="TimesNewRomanPSMT" w:cs="TimesNewRomanPSMT"/>
           <w:sz w:val="25"/>
           <w:szCs w:val="25"/>
         </w:rPr>
-      </w:pPr>
+        <w:t>hidroenergética</w:t>
+      </w:r>
+      <w:proofErr w:type="spellEnd"/>
       <w:r>
         <w:rPr>
           <w:rFonts w:ascii="TimesNewRomanPSMT" w:hAnsi="TimesNewRomanPSMT" w:cs="TimesNewRomanPSMT"/>
           <w:sz w:val="25"/>
           <w:szCs w:val="25"/>
         </w:rPr>
-        <w:t>Dessa maneira, a situação impacta de maneira crítica as usinas hidrelétricas localizadas na bacia</w:t>
-      </w:r>
-      <w:r>
+        <w:t xml:space="preserve"> das principais bacias hidrográficas do SIN, que registrou o pior período hidrológico de setembro de 2020 a maio de 2021, com risco de comprometer a geração de energia elétrica para atendimento ao SIN, e, tendo em vista a grave situação específica vivenciada na região abrangida pela Bacia do Rio Paraná, recomendar à Agência Nacional de Águas e Saneamento Básico – ANA que seja reconhecida situação de escassez hídrica na Bacia do Rio Paraná, englobando também os Rios Grande, Paranaíba, Tietê e Paranapanema.</w:t>
+      </w:r>
+    </w:p>
+    <w:p>
+      <w:pPr>
+        <w:autoSpaceDE w:val="0"/>
+        <w:autoSpaceDN w:val="0"/>
+        <w:adjustRightInd w:val="0"/>
+        <w:spacing w:after="0" w:line="240" w:lineRule="auto"/>
+        <w:jc w:val="both"/>
         <w:rPr>
           <w:rFonts w:ascii="TimesNewRomanPSMT" w:hAnsi="TimesNewRomanPSMT" w:cs="TimesNewRomanPSMT"/>
           <w:sz w:val="25"/>
           <w:szCs w:val="25"/>
         </w:rPr>
-        <w:t xml:space="preserve"> </w:t>
-      </w:r>
-      <w:r>
-        <w:rPr>
-          <w:rFonts w:ascii="TimesNewRomanPSMT" w:hAnsi="TimesNewRomanPSMT" w:cs="TimesNewRomanPSMT"/>
+      </w:pPr>
+      <w:r>
+        <w:rPr>
+          <w:rFonts w:ascii="TimesNewRomanPS-BoldMT" w:hAnsi="TimesNewRomanPS-BoldMT" w:cs="TimesNewRomanPS-BoldMT"/>
+          <w:b/>
+          <w:bCs/>
           <w:sz w:val="25"/>
           <w:szCs w:val="25"/>
         </w:rPr>
-        <w:t>do rio Paraná, onde se se encontram os principais reservatórios de regularização do SIN, cujos recursos são</w:t>
+        <w:t xml:space="preserve">Deliberação: </w:t>
       </w:r>
       <w:r>
         <w:rPr>
@@ -2297,23 +1852,25 @@
           <w:sz w:val="25"/>
           <w:szCs w:val="25"/>
         </w:rPr>
-        <w:t xml:space="preserve"> </w:t>
-      </w:r>
+        <w:t xml:space="preserve">Diante do reconhecimento da severidade da atual situação </w:t>
+      </w:r>
+      <w:proofErr w:type="spellStart"/>
       <w:r>
         <w:rPr>
           <w:rFonts w:ascii="TimesNewRomanPSMT" w:hAnsi="TimesNewRomanPSMT" w:cs="TimesNewRomanPSMT"/>
           <w:sz w:val="25"/>
           <w:szCs w:val="25"/>
         </w:rPr>
-        <w:t>operados de maneira que, nos períodos secos, seus estoques possam ser utilizados de forma otimizada e com</w:t>
-      </w:r>
+        <w:t>hidroenergética</w:t>
+      </w:r>
+      <w:proofErr w:type="spellEnd"/>
       <w:r>
         <w:rPr>
           <w:rFonts w:ascii="TimesNewRomanPSMT" w:hAnsi="TimesNewRomanPSMT" w:cs="TimesNewRomanPSMT"/>
           <w:sz w:val="25"/>
           <w:szCs w:val="25"/>
         </w:rPr>
-        <w:t xml:space="preserve"> </w:t>
+        <w:t xml:space="preserve"> de algumas das principais bacias hidrográficas do SIN, que registrou o pior período hidrológico de setembro de 2020 a maio de 2021, com risco de comprometer a geração de energia elétrica para atendimento ao SIN, tendo em vista os estudos apresentados pelo ONS, e com vistas a garantir a governabilidade das cascatas hidráulicas no País, o CMSE reconheceu a importância da implementação das flexibilizações das restrições hidráulicas relativas às usinas hidrelétricas Jupiá, Porto Primavera, Ilha Solteira, Três Irmãos, Furnas</w:t>
       </w:r>
       <w:r>
         <w:rPr>
@@ -2321,7 +1878,7 @@
           <w:sz w:val="25"/>
           <w:szCs w:val="25"/>
         </w:rPr>
-        <w:t>vistas a garantir o devido atendimento à carga. O conjunto de reservatórios das usinas localizadas na bacia do</w:t>
+        <w:t>,</w:t>
       </w:r>
       <w:r>
         <w:rPr>
@@ -2329,7 +1886,7 @@
           <w:sz w:val="25"/>
           <w:szCs w:val="25"/>
         </w:rPr>
-        <w:t xml:space="preserve"> </w:t>
+        <w:t xml:space="preserve"> Mascarenhas de Moraes</w:t>
       </w:r>
       <w:r>
         <w:rPr>
@@ -2337,935 +1894,419 @@
           <w:sz w:val="25"/>
           <w:szCs w:val="25"/>
         </w:rPr>
-        <w:t>rio Paraná corresponde a 76% da capacidade máxima de armazenamento do subsistema Sudeste/Centro-Oeste e um pouco mais da metade (53%) da capacidade de armazenamento de todo o SIN.</w:t>
-      </w:r>
-    </w:p>
-    <w:p>
-      <w:pPr>
-        <w:autoSpaceDE w:val="0"/>
-        <w:autoSpaceDN w:val="0"/>
-        <w:adjustRightInd w:val="0"/>
-        <w:spacing w:after="0" w:line="240" w:lineRule="auto"/>
+        <w:t xml:space="preserve"> e </w:t>
+      </w:r>
+      <w:r>
         <w:rPr>
           <w:rFonts w:ascii="TimesNewRomanPSMT" w:hAnsi="TimesNewRomanPSMT" w:cs="TimesNewRomanPSMT"/>
           <w:sz w:val="25"/>
           <w:szCs w:val="25"/>
         </w:rPr>
-      </w:pPr>
-    </w:p>
-    <w:p>
-      <w:pPr>
-        <w:autoSpaceDE w:val="0"/>
-        <w:autoSpaceDN w:val="0"/>
-        <w:adjustRightInd w:val="0"/>
-        <w:spacing w:after="0" w:line="240" w:lineRule="auto"/>
+        <w:t>Xingó</w:t>
+      </w:r>
+      <w:r>
         <w:rPr>
           <w:rFonts w:ascii="TimesNewRomanPSMT" w:hAnsi="TimesNewRomanPSMT" w:cs="TimesNewRomanPSMT"/>
           <w:sz w:val="25"/>
           <w:szCs w:val="25"/>
         </w:rPr>
-      </w:pPr>
-      <w:r>
-        <w:rPr>
-          <w:rFonts w:ascii="TimesNewRomanPS-BoldMT" w:hAnsi="TimesNewRomanPS-BoldMT" w:cs="TimesNewRomanPS-BoldMT"/>
-          <w:b/>
-          <w:bCs/>
-          <w:sz w:val="25"/>
-          <w:szCs w:val="25"/>
+        <w:t>.</w:t>
+      </w:r>
+    </w:p>
+    <w:p>
+      <w:pPr>
+        <w:autoSpaceDE w:val="0"/>
+        <w:autoSpaceDN w:val="0"/>
+        <w:adjustRightInd w:val="0"/>
+        <w:spacing w:after="0" w:line="240" w:lineRule="auto"/>
+        <w:jc w:val="both"/>
+        <w:rPr>
+          <w:rFonts w:ascii="TimesNewRomanPSMT" w:hAnsi="TimesNewRomanPSMT" w:cs="TimesNewRomanPSMT"/>
+          <w:sz w:val="23"/>
+          <w:szCs w:val="23"/>
+        </w:rPr>
+      </w:pPr>
+    </w:p>
+    <w:p>
+      <w:pPr>
+        <w:autoSpaceDE w:val="0"/>
+        <w:autoSpaceDN w:val="0"/>
+        <w:adjustRightInd w:val="0"/>
+        <w:spacing w:after="0" w:line="240" w:lineRule="auto"/>
+        <w:jc w:val="both"/>
+        <w:rPr>
+          <w:rFonts w:ascii="TimesNewRomanPSMT" w:hAnsi="TimesNewRomanPSMT" w:cs="TimesNewRomanPSMT"/>
+          <w:sz w:val="23"/>
+          <w:szCs w:val="23"/>
+        </w:rPr>
+      </w:pPr>
+      <w:r>
+        <w:rPr>
+          <w:rFonts w:ascii="TimesNewRomanPSMT" w:hAnsi="TimesNewRomanPSMT" w:cs="TimesNewRomanPSMT"/>
+          <w:sz w:val="23"/>
+          <w:szCs w:val="23"/>
+        </w:rPr>
+        <w:t>Reunião 253</w:t>
+      </w:r>
+      <w:r>
+        <w:rPr>
+          <w:rFonts w:ascii="TimesNewRomanPSMT" w:hAnsi="TimesNewRomanPSMT" w:cs="TimesNewRomanPSMT"/>
+          <w:sz w:val="23"/>
+          <w:szCs w:val="23"/>
+        </w:rPr>
+        <w:t xml:space="preserve"> - Extraordinária</w:t>
+      </w:r>
+    </w:p>
+    <w:p>
+      <w:pPr>
+        <w:autoSpaceDE w:val="0"/>
+        <w:autoSpaceDN w:val="0"/>
+        <w:adjustRightInd w:val="0"/>
+        <w:spacing w:after="0" w:line="240" w:lineRule="auto"/>
+        <w:jc w:val="both"/>
+        <w:rPr>
+          <w:rFonts w:ascii="TimesNewRomanPSMT" w:hAnsi="TimesNewRomanPSMT" w:cs="TimesNewRomanPSMT"/>
+          <w:sz w:val="23"/>
+          <w:szCs w:val="23"/>
+        </w:rPr>
+      </w:pPr>
+    </w:p>
+    <w:p>
+      <w:pPr>
+        <w:autoSpaceDE w:val="0"/>
+        <w:autoSpaceDN w:val="0"/>
+        <w:adjustRightInd w:val="0"/>
+        <w:spacing w:after="0" w:line="240" w:lineRule="auto"/>
+        <w:jc w:val="both"/>
+        <w:rPr>
+          <w:rFonts w:ascii="TimesNewRomanPSMT" w:hAnsi="TimesNewRomanPSMT" w:cs="TimesNewRomanPSMT"/>
+          <w:sz w:val="23"/>
+          <w:szCs w:val="23"/>
+        </w:rPr>
+      </w:pPr>
+      <w:r>
+        <w:rPr>
+          <w:rFonts w:ascii="TimesNewRomanPSMT" w:hAnsi="TimesNewRomanPSMT" w:cs="TimesNewRomanPSMT"/>
+          <w:b/>
+          <w:bCs/>
+          <w:sz w:val="23"/>
+          <w:szCs w:val="23"/>
+        </w:rPr>
+        <w:t>Deliberação</w:t>
+      </w:r>
+      <w:r>
+        <w:rPr>
+          <w:rFonts w:ascii="TimesNewRomanPSMT" w:hAnsi="TimesNewRomanPSMT" w:cs="TimesNewRomanPSMT"/>
+          <w:sz w:val="23"/>
+          <w:szCs w:val="23"/>
+        </w:rPr>
+        <w:t>: O CMSE recomendou a determinação, pela CREG, para que a ANEEL implemente o patamar</w:t>
+      </w:r>
+      <w:r>
+        <w:rPr>
+          <w:rFonts w:ascii="TimesNewRomanPSMT" w:hAnsi="TimesNewRomanPSMT" w:cs="TimesNewRomanPSMT"/>
+          <w:sz w:val="23"/>
+          <w:szCs w:val="23"/>
+        </w:rPr>
+        <w:t xml:space="preserve"> </w:t>
+      </w:r>
+      <w:r>
+        <w:rPr>
+          <w:rFonts w:ascii="TimesNewRomanPSMT" w:hAnsi="TimesNewRomanPSMT" w:cs="TimesNewRomanPSMT"/>
+          <w:sz w:val="23"/>
+          <w:szCs w:val="23"/>
+        </w:rPr>
+        <w:t>específico da Bandeira Tarifária, intitulado “Escassez Hídrica”, no valor de R$ 14,20 / 100 kWh, com vigência</w:t>
+      </w:r>
+      <w:r>
+        <w:rPr>
+          <w:rFonts w:ascii="TimesNewRomanPSMT" w:hAnsi="TimesNewRomanPSMT" w:cs="TimesNewRomanPSMT"/>
+          <w:sz w:val="23"/>
+          <w:szCs w:val="23"/>
+        </w:rPr>
+        <w:t xml:space="preserve"> </w:t>
+      </w:r>
+      <w:r>
+        <w:rPr>
+          <w:rFonts w:ascii="TimesNewRomanPSMT" w:hAnsi="TimesNewRomanPSMT" w:cs="TimesNewRomanPSMT"/>
+          <w:sz w:val="23"/>
+          <w:szCs w:val="23"/>
+        </w:rPr>
+        <w:t>de 1º de setembro de 2021 a 30 de abril de 2022.</w:t>
+      </w:r>
+    </w:p>
+    <w:p>
+      <w:pPr>
+        <w:autoSpaceDE w:val="0"/>
+        <w:autoSpaceDN w:val="0"/>
+        <w:adjustRightInd w:val="0"/>
+        <w:spacing w:after="0" w:line="240" w:lineRule="auto"/>
+        <w:jc w:val="both"/>
+      </w:pPr>
+    </w:p>
+    <w:p>
+      <w:pPr>
+        <w:autoSpaceDE w:val="0"/>
+        <w:autoSpaceDN w:val="0"/>
+        <w:adjustRightInd w:val="0"/>
+        <w:spacing w:after="0" w:line="240" w:lineRule="auto"/>
+        <w:jc w:val="both"/>
+      </w:pPr>
+      <w:r>
+        <w:t>Adicionalmente, a Assessoria Econômica do Ministério de Minas e Energia realizou</w:t>
+      </w:r>
+    </w:p>
+    <w:p>
+      <w:pPr>
+        <w:autoSpaceDE w:val="0"/>
+        <w:autoSpaceDN w:val="0"/>
+        <w:adjustRightInd w:val="0"/>
+        <w:spacing w:after="0" w:line="240" w:lineRule="auto"/>
+        <w:jc w:val="both"/>
+      </w:pPr>
+      <w:r>
+        <w:t>apresentação sobre proposta de Programa de Incentivo à Redução Voluntária do consumo de energia elétrica, aplicável aos consumidores regulados, por meio de incentivo econômico. Na explanação, foram trazidas informações complementares e com maior detalhamento em comparação àquelas apresentadas na 252ª reunião do CMSE.</w:t>
+      </w:r>
+    </w:p>
+    <w:p>
+      <w:pPr>
+        <w:autoSpaceDE w:val="0"/>
+        <w:autoSpaceDN w:val="0"/>
+        <w:adjustRightInd w:val="0"/>
+        <w:spacing w:after="0" w:line="240" w:lineRule="auto"/>
+        <w:jc w:val="both"/>
+      </w:pPr>
+    </w:p>
+    <w:p>
+      <w:pPr>
+        <w:autoSpaceDE w:val="0"/>
+        <w:autoSpaceDN w:val="0"/>
+        <w:adjustRightInd w:val="0"/>
+        <w:spacing w:after="0" w:line="240" w:lineRule="auto"/>
+        <w:jc w:val="both"/>
+      </w:pPr>
+      <w:r>
+        <w:t>Nesse sentido, foi mencionada a vigência proposta para o programa, a partir de setembro de 2021 e até abril de 2022, e bônus de R$ 50 por 100 kWh reduzidos, limitado à faixa de economia entre 10% e 20%. Além disso, os cidadãos de baixa renda que aderem à tarifa social também poderão participar do Programa de Incentivo à Redução Voluntária do consumo de energia elétrica.</w:t>
+      </w:r>
+    </w:p>
+    <w:p>
+      <w:pPr>
+        <w:jc w:val="both"/>
+      </w:pPr>
+    </w:p>
+    <w:p>
+      <w:pPr>
+        <w:jc w:val="both"/>
+      </w:pPr>
+      <w:r>
+        <w:t>Reunião 255</w:t>
+      </w:r>
+    </w:p>
+    <w:p>
+      <w:pPr>
+        <w:autoSpaceDE w:val="0"/>
+        <w:autoSpaceDN w:val="0"/>
+        <w:adjustRightInd w:val="0"/>
+        <w:spacing w:after="0" w:line="240" w:lineRule="auto"/>
+        <w:jc w:val="both"/>
+        <w:rPr>
+          <w:rFonts w:ascii="TimesNewRomanPSMT" w:hAnsi="TimesNewRomanPSMT" w:cs="TimesNewRomanPSMT"/>
+          <w:sz w:val="23"/>
+          <w:szCs w:val="23"/>
+        </w:rPr>
+      </w:pPr>
+      <w:r>
+        <w:rPr>
+          <w:rFonts w:ascii="TimesNewRomanPS-BoldMT" w:hAnsi="TimesNewRomanPS-BoldMT" w:cs="TimesNewRomanPS-BoldMT"/>
+          <w:b/>
+          <w:bCs/>
+          <w:sz w:val="23"/>
+          <w:szCs w:val="23"/>
         </w:rPr>
         <w:t xml:space="preserve">Deliberação: </w:t>
       </w:r>
       <w:r>
         <w:rPr>
           <w:rFonts w:ascii="TimesNewRomanPSMT" w:hAnsi="TimesNewRomanPSMT" w:cs="TimesNewRomanPSMT"/>
-          <w:sz w:val="25"/>
-          <w:szCs w:val="25"/>
-        </w:rPr>
-        <w:t xml:space="preserve">Reconhecer a severidade da atual situação </w:t>
+          <w:sz w:val="23"/>
+          <w:szCs w:val="23"/>
+        </w:rPr>
+        <w:t xml:space="preserve">Tendo em vista os estudos prospectivos apresentados pelo Operador Nacional do Sistema Elétrico – ONS relativos ao atendimento para os meses entre dezembro/2021 e abril/2022, período tipicamente úmido, e considerando, nesse período, o potencial acréscimo de geração da ordem de 700 </w:t>
       </w:r>
       <w:proofErr w:type="spellStart"/>
       <w:r>
         <w:rPr>
           <w:rFonts w:ascii="TimesNewRomanPSMT" w:hAnsi="TimesNewRomanPSMT" w:cs="TimesNewRomanPSMT"/>
-          <w:sz w:val="25"/>
-          <w:szCs w:val="25"/>
-        </w:rPr>
-        <w:t>hidroenergética</w:t>
+          <w:sz w:val="23"/>
+          <w:szCs w:val="23"/>
+        </w:rPr>
+        <w:t>MWmédios</w:t>
       </w:r>
       <w:proofErr w:type="spellEnd"/>
       <w:r>
         <w:rPr>
           <w:rFonts w:ascii="TimesNewRomanPSMT" w:hAnsi="TimesNewRomanPSMT" w:cs="TimesNewRomanPSMT"/>
-          <w:sz w:val="25"/>
-          <w:szCs w:val="25"/>
-        </w:rPr>
-        <w:t xml:space="preserve"> das principais bacias hidrográficas</w:t>
-      </w:r>
-      <w:r>
-        <w:rPr>
-          <w:rFonts w:ascii="TimesNewRomanPSMT" w:hAnsi="TimesNewRomanPSMT" w:cs="TimesNewRomanPSMT"/>
-          <w:sz w:val="25"/>
-          <w:szCs w:val="25"/>
-        </w:rPr>
-        <w:t xml:space="preserve"> </w:t>
-      </w:r>
-      <w:r>
-        <w:rPr>
-          <w:rFonts w:ascii="TimesNewRomanPSMT" w:hAnsi="TimesNewRomanPSMT" w:cs="TimesNewRomanPSMT"/>
-          <w:sz w:val="25"/>
-          <w:szCs w:val="25"/>
-        </w:rPr>
-        <w:t>do SIN, que registrou o pior período hidrológico de setembro de 2020 a maio de 2021, com risco de</w:t>
-      </w:r>
-      <w:r>
-        <w:rPr>
-          <w:rFonts w:ascii="TimesNewRomanPSMT" w:hAnsi="TimesNewRomanPSMT" w:cs="TimesNewRomanPSMT"/>
-          <w:sz w:val="25"/>
-          <w:szCs w:val="25"/>
-        </w:rPr>
-        <w:t xml:space="preserve"> </w:t>
-      </w:r>
-      <w:r>
-        <w:rPr>
-          <w:rFonts w:ascii="TimesNewRomanPSMT" w:hAnsi="TimesNewRomanPSMT" w:cs="TimesNewRomanPSMT"/>
-          <w:sz w:val="25"/>
-          <w:szCs w:val="25"/>
-        </w:rPr>
-        <w:t>comprometer a geração de energia elétrica para atendimento ao SIN, e, tendo em vista a grave situação</w:t>
-      </w:r>
-      <w:r>
-        <w:rPr>
-          <w:rFonts w:ascii="TimesNewRomanPSMT" w:hAnsi="TimesNewRomanPSMT" w:cs="TimesNewRomanPSMT"/>
-          <w:sz w:val="25"/>
-          <w:szCs w:val="25"/>
-        </w:rPr>
-        <w:t xml:space="preserve"> </w:t>
-      </w:r>
-      <w:r>
-        <w:rPr>
-          <w:rFonts w:ascii="TimesNewRomanPSMT" w:hAnsi="TimesNewRomanPSMT" w:cs="TimesNewRomanPSMT"/>
-          <w:sz w:val="25"/>
-          <w:szCs w:val="25"/>
-        </w:rPr>
-        <w:t>específica vivenciada na região abrangida pela Bacia do Rio Paraná, recomendar à Agência Nacional de</w:t>
-      </w:r>
-      <w:r>
-        <w:rPr>
-          <w:rFonts w:ascii="TimesNewRomanPSMT" w:hAnsi="TimesNewRomanPSMT" w:cs="TimesNewRomanPSMT"/>
-          <w:sz w:val="25"/>
-          <w:szCs w:val="25"/>
-        </w:rPr>
-        <w:t xml:space="preserve"> </w:t>
-      </w:r>
-      <w:r>
-        <w:rPr>
-          <w:rFonts w:ascii="TimesNewRomanPSMT" w:hAnsi="TimesNewRomanPSMT" w:cs="TimesNewRomanPSMT"/>
-          <w:sz w:val="25"/>
-          <w:szCs w:val="25"/>
-        </w:rPr>
-        <w:t>Águas e Saneamento Básico – ANA que seja reconhecida situação de escassez hídrica na Bacia do Rio</w:t>
-      </w:r>
-      <w:r>
-        <w:rPr>
-          <w:rFonts w:ascii="TimesNewRomanPSMT" w:hAnsi="TimesNewRomanPSMT" w:cs="TimesNewRomanPSMT"/>
-          <w:sz w:val="25"/>
-          <w:szCs w:val="25"/>
-        </w:rPr>
-        <w:t xml:space="preserve"> </w:t>
-      </w:r>
-      <w:r>
-        <w:rPr>
-          <w:rFonts w:ascii="TimesNewRomanPSMT" w:hAnsi="TimesNewRomanPSMT" w:cs="TimesNewRomanPSMT"/>
-          <w:sz w:val="25"/>
-          <w:szCs w:val="25"/>
-        </w:rPr>
-        <w:t>Paraná, englobando também os Rios Grande, Paranaíba, Tietê e Paranapanema.</w:t>
-      </w:r>
-    </w:p>
-    <w:p>
-      <w:pPr>
-        <w:autoSpaceDE w:val="0"/>
-        <w:autoSpaceDN w:val="0"/>
-        <w:adjustRightInd w:val="0"/>
-        <w:spacing w:after="0" w:line="240" w:lineRule="auto"/>
-        <w:rPr>
-          <w:rFonts w:ascii="TimesNewRomanPSMT" w:hAnsi="TimesNewRomanPSMT" w:cs="TimesNewRomanPSMT"/>
-          <w:sz w:val="25"/>
-          <w:szCs w:val="25"/>
-        </w:rPr>
-      </w:pPr>
-      <w:r>
-        <w:rPr>
-          <w:rFonts w:ascii="TimesNewRomanPS-BoldMT" w:hAnsi="TimesNewRomanPS-BoldMT" w:cs="TimesNewRomanPS-BoldMT"/>
-          <w:b/>
-          <w:bCs/>
-          <w:sz w:val="25"/>
-          <w:szCs w:val="25"/>
+          <w:sz w:val="23"/>
+          <w:szCs w:val="23"/>
+        </w:rPr>
+        <w:t xml:space="preserve"> da usina hidrelétrica Belo Monte, a partir da adoção do </w:t>
+      </w:r>
+      <w:proofErr w:type="spellStart"/>
+      <w:r>
+        <w:rPr>
+          <w:rFonts w:ascii="TimesNewRomanPSMT" w:hAnsi="TimesNewRomanPSMT" w:cs="TimesNewRomanPSMT"/>
+          <w:sz w:val="23"/>
+          <w:szCs w:val="23"/>
+        </w:rPr>
+        <w:t>hidrograma</w:t>
+      </w:r>
+      <w:proofErr w:type="spellEnd"/>
+      <w:r>
+        <w:rPr>
+          <w:rFonts w:ascii="TimesNewRomanPSMT" w:hAnsi="TimesNewRomanPSMT" w:cs="TimesNewRomanPSMT"/>
+          <w:sz w:val="23"/>
+          <w:szCs w:val="23"/>
+        </w:rPr>
+        <w:t xml:space="preserve"> A para operação da usina, o CMSE recomenda à CREG solicitar à Norte Energia S.A. - NESA, em articulação com o Instituto Brasileiro do Meio Ambiente e dos Recursos Naturais Renováveis - IBAMA, a elaboração de um plano com medidas de monitoramento ambiental e mitigadoras de eventuais impactos necessárias para a adoção do referido </w:t>
+      </w:r>
+      <w:proofErr w:type="spellStart"/>
+      <w:r>
+        <w:rPr>
+          <w:rFonts w:ascii="TimesNewRomanPSMT" w:hAnsi="TimesNewRomanPSMT" w:cs="TimesNewRomanPSMT"/>
+          <w:sz w:val="23"/>
+          <w:szCs w:val="23"/>
+        </w:rPr>
+        <w:t>hidrograma</w:t>
+      </w:r>
+      <w:proofErr w:type="spellEnd"/>
+      <w:r>
+        <w:rPr>
+          <w:rFonts w:ascii="TimesNewRomanPSMT" w:hAnsi="TimesNewRomanPSMT" w:cs="TimesNewRomanPSMT"/>
+          <w:sz w:val="23"/>
+          <w:szCs w:val="23"/>
+        </w:rPr>
+        <w:t>.</w:t>
+      </w:r>
+    </w:p>
+    <w:p>
+      <w:pPr>
+        <w:autoSpaceDE w:val="0"/>
+        <w:autoSpaceDN w:val="0"/>
+        <w:adjustRightInd w:val="0"/>
+        <w:spacing w:after="0" w:line="240" w:lineRule="auto"/>
+        <w:jc w:val="both"/>
+        <w:rPr>
+          <w:rFonts w:ascii="TimesNewRomanPSMT" w:hAnsi="TimesNewRomanPSMT" w:cs="TimesNewRomanPSMT"/>
+          <w:sz w:val="23"/>
+          <w:szCs w:val="23"/>
+        </w:rPr>
+      </w:pPr>
+    </w:p>
+    <w:p>
+      <w:pPr>
+        <w:autoSpaceDE w:val="0"/>
+        <w:autoSpaceDN w:val="0"/>
+        <w:adjustRightInd w:val="0"/>
+        <w:spacing w:after="0" w:line="240" w:lineRule="auto"/>
+        <w:jc w:val="both"/>
+        <w:rPr>
+          <w:rFonts w:ascii="TimesNewRomanPSMT" w:hAnsi="TimesNewRomanPSMT" w:cs="TimesNewRomanPSMT"/>
+          <w:sz w:val="23"/>
+          <w:szCs w:val="23"/>
+        </w:rPr>
+      </w:pPr>
+      <w:r>
+        <w:rPr>
+          <w:rFonts w:ascii="TimesNewRomanPSMT" w:hAnsi="TimesNewRomanPSMT" w:cs="TimesNewRomanPSMT"/>
+          <w:sz w:val="23"/>
+          <w:szCs w:val="23"/>
+        </w:rPr>
+        <w:t>Reunião 258</w:t>
+      </w:r>
+    </w:p>
+    <w:p>
+      <w:pPr>
+        <w:autoSpaceDE w:val="0"/>
+        <w:autoSpaceDN w:val="0"/>
+        <w:adjustRightInd w:val="0"/>
+        <w:spacing w:after="0" w:line="240" w:lineRule="auto"/>
+        <w:jc w:val="both"/>
+        <w:rPr>
+          <w:rFonts w:ascii="TimesNewRomanPSMT" w:hAnsi="TimesNewRomanPSMT" w:cs="TimesNewRomanPSMT"/>
+          <w:sz w:val="23"/>
+          <w:szCs w:val="23"/>
+        </w:rPr>
+      </w:pPr>
+      <w:r>
+        <w:rPr>
+          <w:rFonts w:ascii="TimesNewRomanPS-BoldMT" w:hAnsi="TimesNewRomanPS-BoldMT" w:cs="TimesNewRomanPS-BoldMT"/>
+          <w:b/>
+          <w:bCs/>
+          <w:sz w:val="23"/>
+          <w:szCs w:val="23"/>
         </w:rPr>
         <w:t xml:space="preserve">Deliberação: </w:t>
       </w:r>
       <w:r>
         <w:rPr>
           <w:rFonts w:ascii="TimesNewRomanPSMT" w:hAnsi="TimesNewRomanPSMT" w:cs="TimesNewRomanPSMT"/>
-          <w:sz w:val="25"/>
-          <w:szCs w:val="25"/>
-        </w:rPr>
-        <w:t xml:space="preserve">Diante do reconhecimento da severidade da atual situação </w:t>
+          <w:sz w:val="23"/>
+          <w:szCs w:val="23"/>
+        </w:rPr>
+        <w:t xml:space="preserve">Diante das condições de atendimento observadas e considerando o início da recuperação dos armazenamentos nos reservatórios das usinas hidrelétricas, as restrições relativas aos usos múltiplos da água e as incertezas intrínsecas associadas à evolução da estação chuvosa no início de 2022, o ONS fica autorizado a despachar geração termelétrica fora da ordem de mérito e importação sem substituição a partir da Argentina ou do Uruguai, nos moldes do § 13, do art. 1º da Portaria MME nº 339/2018, minimizando o custo operacional total do sistema elétrico e considerando as restrições operativas, de até </w:t>
+      </w:r>
+      <w:r>
+        <w:rPr>
+          <w:rFonts w:ascii="TimesNewRomanPSMT" w:hAnsi="TimesNewRomanPSMT" w:cs="TimesNewRomanPSMT"/>
+          <w:b/>
+          <w:bCs/>
+          <w:sz w:val="23"/>
+          <w:szCs w:val="23"/>
+        </w:rPr>
+        <w:t xml:space="preserve">15.000 </w:t>
       </w:r>
       <w:proofErr w:type="spellStart"/>
       <w:r>
         <w:rPr>
           <w:rFonts w:ascii="TimesNewRomanPSMT" w:hAnsi="TimesNewRomanPSMT" w:cs="TimesNewRomanPSMT"/>
-          <w:sz w:val="25"/>
-          <w:szCs w:val="25"/>
-        </w:rPr>
-        <w:t>hidroenergética</w:t>
+          <w:b/>
+          <w:bCs/>
+          <w:sz w:val="23"/>
+          <w:szCs w:val="23"/>
+        </w:rPr>
+        <w:t>MWmédios</w:t>
       </w:r>
       <w:proofErr w:type="spellEnd"/>
       <w:r>
         <w:rPr>
           <w:rFonts w:ascii="TimesNewRomanPSMT" w:hAnsi="TimesNewRomanPSMT" w:cs="TimesNewRomanPSMT"/>
-          <w:sz w:val="25"/>
-          <w:szCs w:val="25"/>
-        </w:rPr>
-        <w:t xml:space="preserve"> de algumas das</w:t>
-      </w:r>
-      <w:r>
-        <w:rPr>
-          <w:rFonts w:ascii="TimesNewRomanPSMT" w:hAnsi="TimesNewRomanPSMT" w:cs="TimesNewRomanPSMT"/>
-          <w:sz w:val="25"/>
-          <w:szCs w:val="25"/>
-        </w:rPr>
-        <w:t xml:space="preserve"> </w:t>
-      </w:r>
-      <w:r>
-        <w:rPr>
-          <w:rFonts w:ascii="TimesNewRomanPSMT" w:hAnsi="TimesNewRomanPSMT" w:cs="TimesNewRomanPSMT"/>
-          <w:sz w:val="25"/>
-          <w:szCs w:val="25"/>
-        </w:rPr>
-        <w:t>principais bacias hidrográficas do SIN, que registrou o pior período hidrológico de setembro de 2020 a maio</w:t>
-      </w:r>
-      <w:r>
-        <w:rPr>
-          <w:rFonts w:ascii="TimesNewRomanPSMT" w:hAnsi="TimesNewRomanPSMT" w:cs="TimesNewRomanPSMT"/>
-          <w:sz w:val="25"/>
-          <w:szCs w:val="25"/>
-        </w:rPr>
-        <w:t xml:space="preserve"> </w:t>
-      </w:r>
-      <w:r>
-        <w:rPr>
-          <w:rFonts w:ascii="TimesNewRomanPSMT" w:hAnsi="TimesNewRomanPSMT" w:cs="TimesNewRomanPSMT"/>
-          <w:sz w:val="25"/>
-          <w:szCs w:val="25"/>
-        </w:rPr>
-        <w:t>de 2021, com risco de comprometer a geração de energia elétrica para atendimento ao SIN, tendo em vista os</w:t>
-      </w:r>
-      <w:r>
-        <w:rPr>
-          <w:rFonts w:ascii="TimesNewRomanPSMT" w:hAnsi="TimesNewRomanPSMT" w:cs="TimesNewRomanPSMT"/>
-          <w:sz w:val="25"/>
-          <w:szCs w:val="25"/>
-        </w:rPr>
-        <w:t xml:space="preserve"> </w:t>
-      </w:r>
-      <w:r>
-        <w:rPr>
-          <w:rFonts w:ascii="TimesNewRomanPSMT" w:hAnsi="TimesNewRomanPSMT" w:cs="TimesNewRomanPSMT"/>
-          <w:sz w:val="25"/>
-          <w:szCs w:val="25"/>
-        </w:rPr>
-        <w:t>estudos apresentados pelo ONS, e com vistas a garantir a governabilidade das cascatas hidráulicas no País, o</w:t>
-      </w:r>
-      <w:r>
-        <w:rPr>
-          <w:rFonts w:ascii="TimesNewRomanPSMT" w:hAnsi="TimesNewRomanPSMT" w:cs="TimesNewRomanPSMT"/>
-          <w:sz w:val="25"/>
-          <w:szCs w:val="25"/>
-        </w:rPr>
-        <w:t xml:space="preserve"> </w:t>
-      </w:r>
-      <w:r>
-        <w:rPr>
-          <w:rFonts w:ascii="TimesNewRomanPSMT" w:hAnsi="TimesNewRomanPSMT" w:cs="TimesNewRomanPSMT"/>
-          <w:sz w:val="25"/>
-          <w:szCs w:val="25"/>
-        </w:rPr>
-        <w:t>CMSE reconheceu a importância da implementação das flexibilizações das restrições hidráulicas relativas às</w:t>
-      </w:r>
-      <w:r>
-        <w:rPr>
-          <w:rFonts w:ascii="TimesNewRomanPSMT" w:hAnsi="TimesNewRomanPSMT" w:cs="TimesNewRomanPSMT"/>
-          <w:sz w:val="25"/>
-          <w:szCs w:val="25"/>
-        </w:rPr>
-        <w:t xml:space="preserve"> </w:t>
-      </w:r>
-      <w:r>
-        <w:rPr>
-          <w:rFonts w:ascii="TimesNewRomanPSMT" w:hAnsi="TimesNewRomanPSMT" w:cs="TimesNewRomanPSMT"/>
-          <w:sz w:val="25"/>
-          <w:szCs w:val="25"/>
-        </w:rPr>
-        <w:t>usinas hidrelétricas Jupiá, Porto Primavera, Ilha Solteira, Três Irmãos, Furnas</w:t>
-      </w:r>
-      <w:r>
-        <w:rPr>
-          <w:rFonts w:ascii="TimesNewRomanPSMT" w:hAnsi="TimesNewRomanPSMT" w:cs="TimesNewRomanPSMT"/>
-          <w:sz w:val="25"/>
-          <w:szCs w:val="25"/>
-        </w:rPr>
-        <w:t>,</w:t>
-      </w:r>
-      <w:r>
-        <w:rPr>
-          <w:rFonts w:ascii="TimesNewRomanPSMT" w:hAnsi="TimesNewRomanPSMT" w:cs="TimesNewRomanPSMT"/>
-          <w:sz w:val="25"/>
-          <w:szCs w:val="25"/>
-        </w:rPr>
-        <w:t xml:space="preserve"> Mascarenhas de Moraes</w:t>
-      </w:r>
-      <w:r>
-        <w:rPr>
-          <w:rFonts w:ascii="TimesNewRomanPSMT" w:hAnsi="TimesNewRomanPSMT" w:cs="TimesNewRomanPSMT"/>
-          <w:sz w:val="25"/>
-          <w:szCs w:val="25"/>
-        </w:rPr>
-        <w:t xml:space="preserve"> e </w:t>
-      </w:r>
-      <w:r>
-        <w:rPr>
-          <w:rFonts w:ascii="TimesNewRomanPSMT" w:hAnsi="TimesNewRomanPSMT" w:cs="TimesNewRomanPSMT"/>
-          <w:sz w:val="25"/>
-          <w:szCs w:val="25"/>
-        </w:rPr>
-        <w:t>Xingó</w:t>
-      </w:r>
-      <w:r>
-        <w:rPr>
-          <w:rFonts w:ascii="TimesNewRomanPSMT" w:hAnsi="TimesNewRomanPSMT" w:cs="TimesNewRomanPSMT"/>
-          <w:sz w:val="25"/>
-          <w:szCs w:val="25"/>
-        </w:rPr>
-        <w:t>.</w:t>
-      </w:r>
-    </w:p>
-    <w:p>
-      <w:pPr>
-        <w:autoSpaceDE w:val="0"/>
-        <w:autoSpaceDN w:val="0"/>
-        <w:adjustRightInd w:val="0"/>
-        <w:spacing w:after="0" w:line="240" w:lineRule="auto"/>
-        <w:rPr>
-          <w:rFonts w:ascii="TimesNewRomanPSMT" w:hAnsi="TimesNewRomanPSMT" w:cs="TimesNewRomanPSMT"/>
-          <w:sz w:val="23"/>
-          <w:szCs w:val="23"/>
-        </w:rPr>
-      </w:pPr>
-    </w:p>
-    <w:p>
-      <w:pPr>
-        <w:autoSpaceDE w:val="0"/>
-        <w:autoSpaceDN w:val="0"/>
-        <w:adjustRightInd w:val="0"/>
-        <w:spacing w:after="0" w:line="240" w:lineRule="auto"/>
-        <w:rPr>
-          <w:rFonts w:ascii="TimesNewRomanPSMT" w:hAnsi="TimesNewRomanPSMT" w:cs="TimesNewRomanPSMT"/>
-          <w:sz w:val="23"/>
-          <w:szCs w:val="23"/>
-        </w:rPr>
-      </w:pPr>
-      <w:r>
-        <w:rPr>
-          <w:rFonts w:ascii="TimesNewRomanPSMT" w:hAnsi="TimesNewRomanPSMT" w:cs="TimesNewRomanPSMT"/>
-          <w:sz w:val="23"/>
-          <w:szCs w:val="23"/>
-        </w:rPr>
-        <w:t>Reunião 253</w:t>
-      </w:r>
-      <w:r>
-        <w:rPr>
-          <w:rFonts w:ascii="TimesNewRomanPSMT" w:hAnsi="TimesNewRomanPSMT" w:cs="TimesNewRomanPSMT"/>
-          <w:sz w:val="23"/>
-          <w:szCs w:val="23"/>
-        </w:rPr>
-        <w:t xml:space="preserve"> - Extraordinária</w:t>
-      </w:r>
-    </w:p>
-    <w:p>
-      <w:pPr>
-        <w:autoSpaceDE w:val="0"/>
-        <w:autoSpaceDN w:val="0"/>
-        <w:adjustRightInd w:val="0"/>
-        <w:spacing w:after="0" w:line="240" w:lineRule="auto"/>
-        <w:rPr>
-          <w:rFonts w:ascii="TimesNewRomanPSMT" w:hAnsi="TimesNewRomanPSMT" w:cs="TimesNewRomanPSMT"/>
-          <w:sz w:val="23"/>
-          <w:szCs w:val="23"/>
-        </w:rPr>
-      </w:pPr>
-    </w:p>
-    <w:p>
-      <w:pPr>
-        <w:autoSpaceDE w:val="0"/>
-        <w:autoSpaceDN w:val="0"/>
-        <w:adjustRightInd w:val="0"/>
-        <w:spacing w:after="0" w:line="240" w:lineRule="auto"/>
-        <w:rPr>
-          <w:rFonts w:ascii="TimesNewRomanPSMT" w:hAnsi="TimesNewRomanPSMT" w:cs="TimesNewRomanPSMT"/>
-          <w:sz w:val="23"/>
-          <w:szCs w:val="23"/>
-        </w:rPr>
-      </w:pPr>
-      <w:r>
-        <w:rPr>
-          <w:rFonts w:ascii="TimesNewRomanPSMT" w:hAnsi="TimesNewRomanPSMT" w:cs="TimesNewRomanPSMT"/>
-          <w:b/>
-          <w:bCs/>
-          <w:sz w:val="23"/>
-          <w:szCs w:val="23"/>
-        </w:rPr>
-        <w:t>Deliberação</w:t>
-      </w:r>
-      <w:r>
-        <w:rPr>
-          <w:rFonts w:ascii="TimesNewRomanPSMT" w:hAnsi="TimesNewRomanPSMT" w:cs="TimesNewRomanPSMT"/>
-          <w:sz w:val="23"/>
-          <w:szCs w:val="23"/>
-        </w:rPr>
-        <w:t>: O CMSE recomendou a determinação, pela CREG, para que a ANEEL implemente o patamar</w:t>
-      </w:r>
-      <w:r>
-        <w:rPr>
-          <w:rFonts w:ascii="TimesNewRomanPSMT" w:hAnsi="TimesNewRomanPSMT" w:cs="TimesNewRomanPSMT"/>
-          <w:sz w:val="23"/>
-          <w:szCs w:val="23"/>
-        </w:rPr>
-        <w:t xml:space="preserve"> </w:t>
-      </w:r>
-      <w:r>
-        <w:rPr>
-          <w:rFonts w:ascii="TimesNewRomanPSMT" w:hAnsi="TimesNewRomanPSMT" w:cs="TimesNewRomanPSMT"/>
-          <w:sz w:val="23"/>
-          <w:szCs w:val="23"/>
-        </w:rPr>
-        <w:t>específico da Bandeira Tarifária, intitulado “Escassez Hídrica”, no valor de R$ 14,20 / 100 kWh, com vigência</w:t>
-      </w:r>
-      <w:r>
-        <w:rPr>
-          <w:rFonts w:ascii="TimesNewRomanPSMT" w:hAnsi="TimesNewRomanPSMT" w:cs="TimesNewRomanPSMT"/>
-          <w:sz w:val="23"/>
-          <w:szCs w:val="23"/>
-        </w:rPr>
-        <w:t xml:space="preserve"> </w:t>
-      </w:r>
-      <w:r>
-        <w:rPr>
-          <w:rFonts w:ascii="TimesNewRomanPSMT" w:hAnsi="TimesNewRomanPSMT" w:cs="TimesNewRomanPSMT"/>
-          <w:sz w:val="23"/>
-          <w:szCs w:val="23"/>
-        </w:rPr>
-        <w:t>de 1º de setembro de 2021 a 30 de abril de 2022.</w:t>
-      </w:r>
-    </w:p>
-    <w:p>
-      <w:pPr>
-        <w:autoSpaceDE w:val="0"/>
-        <w:autoSpaceDN w:val="0"/>
-        <w:adjustRightInd w:val="0"/>
-        <w:spacing w:after="0" w:line="240" w:lineRule="auto"/>
-      </w:pPr>
-    </w:p>
-    <w:p>
-      <w:pPr>
-        <w:autoSpaceDE w:val="0"/>
-        <w:autoSpaceDN w:val="0"/>
-        <w:adjustRightInd w:val="0"/>
-        <w:spacing w:after="0" w:line="240" w:lineRule="auto"/>
-      </w:pPr>
-      <w:r>
-        <w:t>Adicionalmente, a Assessoria Econômica do Ministério de Minas e Energia realizou</w:t>
-      </w:r>
-    </w:p>
-    <w:p>
-      <w:pPr>
-        <w:autoSpaceDE w:val="0"/>
-        <w:autoSpaceDN w:val="0"/>
-        <w:adjustRightInd w:val="0"/>
-        <w:spacing w:after="0" w:line="240" w:lineRule="auto"/>
-      </w:pPr>
-      <w:r>
-        <w:t>apresentação sobre proposta de Programa de Incentivo à Redução Voluntária do consumo de energia elétrica,</w:t>
-      </w:r>
-      <w:r>
-        <w:t xml:space="preserve"> </w:t>
-      </w:r>
-      <w:r>
-        <w:t xml:space="preserve">aplicável aos consumidores regulados, por meio de incentivo econômico. Na </w:t>
-      </w:r>
-      <w:r>
-        <w:lastRenderedPageBreak/>
-        <w:t>explanação, foram trazidas</w:t>
-      </w:r>
-      <w:r>
-        <w:t xml:space="preserve"> </w:t>
-      </w:r>
-      <w:r>
-        <w:t>informações complementares e com maior detalhamento em comparação àquelas apresentadas na 252ª</w:t>
-      </w:r>
-      <w:r>
-        <w:t xml:space="preserve"> </w:t>
-      </w:r>
-      <w:r>
-        <w:t>reunião do CMSE.</w:t>
-      </w:r>
-    </w:p>
-    <w:p>
-      <w:pPr>
-        <w:autoSpaceDE w:val="0"/>
-        <w:autoSpaceDN w:val="0"/>
-        <w:adjustRightInd w:val="0"/>
-        <w:spacing w:after="0" w:line="240" w:lineRule="auto"/>
-      </w:pPr>
-    </w:p>
-    <w:p>
-      <w:pPr>
-        <w:autoSpaceDE w:val="0"/>
-        <w:autoSpaceDN w:val="0"/>
-        <w:adjustRightInd w:val="0"/>
-        <w:spacing w:after="0" w:line="240" w:lineRule="auto"/>
-      </w:pPr>
-      <w:r>
-        <w:t>Nesse sentido, foi mencionada a vigência proposta para o programa, a partir de setembro de</w:t>
-      </w:r>
-      <w:r>
-        <w:t xml:space="preserve"> </w:t>
-      </w:r>
-      <w:r>
-        <w:t>2021 e até abril de 2022, e bônus de R$ 50 por 100 kWh reduzidos, limitado à faixa de economia entre 10%</w:t>
-      </w:r>
-      <w:r>
-        <w:t xml:space="preserve"> </w:t>
-      </w:r>
-      <w:r>
-        <w:t>e 20%. Além disso, os cidadãos de baixa renda que aderem à tarifa social também poderão participar do</w:t>
-      </w:r>
-      <w:r>
-        <w:t xml:space="preserve"> </w:t>
-      </w:r>
-      <w:r>
-        <w:t>Programa de Incentivo à Redução Voluntária do consumo de energia elétrica.</w:t>
-      </w:r>
-    </w:p>
-    <w:p>
-      <w:pPr>
-        <w:jc w:val="both"/>
-      </w:pPr>
-    </w:p>
-    <w:p>
-      <w:pPr>
-        <w:jc w:val="both"/>
-      </w:pPr>
-      <w:r>
-        <w:t>Reunião 255</w:t>
-      </w:r>
-    </w:p>
-    <w:p>
-      <w:pPr>
-        <w:autoSpaceDE w:val="0"/>
-        <w:autoSpaceDN w:val="0"/>
-        <w:adjustRightInd w:val="0"/>
-        <w:spacing w:after="0" w:line="240" w:lineRule="auto"/>
-        <w:rPr>
-          <w:rFonts w:ascii="TimesNewRomanPSMT" w:hAnsi="TimesNewRomanPSMT" w:cs="TimesNewRomanPSMT"/>
-          <w:sz w:val="23"/>
-          <w:szCs w:val="23"/>
-        </w:rPr>
-      </w:pPr>
-      <w:r>
-        <w:rPr>
-          <w:rFonts w:ascii="TimesNewRomanPS-BoldMT" w:hAnsi="TimesNewRomanPS-BoldMT" w:cs="TimesNewRomanPS-BoldMT"/>
-          <w:b/>
-          <w:bCs/>
-          <w:sz w:val="23"/>
-          <w:szCs w:val="23"/>
-        </w:rPr>
-        <w:t xml:space="preserve">Deliberação: </w:t>
-      </w:r>
-      <w:r>
-        <w:rPr>
-          <w:rFonts w:ascii="TimesNewRomanPSMT" w:hAnsi="TimesNewRomanPSMT" w:cs="TimesNewRomanPSMT"/>
-          <w:sz w:val="23"/>
-          <w:szCs w:val="23"/>
-        </w:rPr>
-        <w:t>Tendo em vista os estudos prospectivos apresentados pelo Operador Nacional do Sistema</w:t>
-      </w:r>
-      <w:r>
-        <w:rPr>
-          <w:rFonts w:ascii="TimesNewRomanPSMT" w:hAnsi="TimesNewRomanPSMT" w:cs="TimesNewRomanPSMT"/>
-          <w:sz w:val="23"/>
-          <w:szCs w:val="23"/>
-        </w:rPr>
-        <w:t xml:space="preserve"> </w:t>
-      </w:r>
-      <w:r>
-        <w:rPr>
-          <w:rFonts w:ascii="TimesNewRomanPSMT" w:hAnsi="TimesNewRomanPSMT" w:cs="TimesNewRomanPSMT"/>
-          <w:sz w:val="23"/>
-          <w:szCs w:val="23"/>
-        </w:rPr>
-        <w:t>Elétrico – ONS relativos ao atendimento para os meses entre dezembro/2021 e abril/2022, período</w:t>
-      </w:r>
-      <w:r>
-        <w:rPr>
-          <w:rFonts w:ascii="TimesNewRomanPSMT" w:hAnsi="TimesNewRomanPSMT" w:cs="TimesNewRomanPSMT"/>
-          <w:sz w:val="23"/>
-          <w:szCs w:val="23"/>
-        </w:rPr>
-        <w:t xml:space="preserve"> </w:t>
-      </w:r>
-      <w:r>
-        <w:rPr>
-          <w:rFonts w:ascii="TimesNewRomanPSMT" w:hAnsi="TimesNewRomanPSMT" w:cs="TimesNewRomanPSMT"/>
-          <w:sz w:val="23"/>
-          <w:szCs w:val="23"/>
-        </w:rPr>
-        <w:t>tipicamente úmido, e considerando, nesse período, o potencial acréscimo de geração da ordem de 700</w:t>
-      </w:r>
-      <w:r>
-        <w:rPr>
-          <w:rFonts w:ascii="TimesNewRomanPSMT" w:hAnsi="TimesNewRomanPSMT" w:cs="TimesNewRomanPSMT"/>
-          <w:sz w:val="23"/>
-          <w:szCs w:val="23"/>
-        </w:rPr>
-        <w:t xml:space="preserve"> </w:t>
-      </w:r>
-      <w:proofErr w:type="spellStart"/>
-      <w:r>
-        <w:rPr>
-          <w:rFonts w:ascii="TimesNewRomanPSMT" w:hAnsi="TimesNewRomanPSMT" w:cs="TimesNewRomanPSMT"/>
-          <w:sz w:val="23"/>
-          <w:szCs w:val="23"/>
-        </w:rPr>
-        <w:t>MWmédios</w:t>
-      </w:r>
-      <w:proofErr w:type="spellEnd"/>
-      <w:r>
-        <w:rPr>
-          <w:rFonts w:ascii="TimesNewRomanPSMT" w:hAnsi="TimesNewRomanPSMT" w:cs="TimesNewRomanPSMT"/>
-          <w:sz w:val="23"/>
-          <w:szCs w:val="23"/>
-        </w:rPr>
-        <w:t xml:space="preserve"> da usina hidrelétrica Belo Monte, a partir da adoção do </w:t>
-      </w:r>
-      <w:proofErr w:type="spellStart"/>
-      <w:r>
-        <w:rPr>
-          <w:rFonts w:ascii="TimesNewRomanPSMT" w:hAnsi="TimesNewRomanPSMT" w:cs="TimesNewRomanPSMT"/>
-          <w:sz w:val="23"/>
-          <w:szCs w:val="23"/>
-        </w:rPr>
-        <w:t>hidrograma</w:t>
-      </w:r>
-      <w:proofErr w:type="spellEnd"/>
-      <w:r>
-        <w:rPr>
-          <w:rFonts w:ascii="TimesNewRomanPSMT" w:hAnsi="TimesNewRomanPSMT" w:cs="TimesNewRomanPSMT"/>
-          <w:sz w:val="23"/>
-          <w:szCs w:val="23"/>
-        </w:rPr>
-        <w:t xml:space="preserve"> A para operação da usina, o</w:t>
-      </w:r>
-      <w:r>
-        <w:rPr>
-          <w:rFonts w:ascii="TimesNewRomanPSMT" w:hAnsi="TimesNewRomanPSMT" w:cs="TimesNewRomanPSMT"/>
-          <w:sz w:val="23"/>
-          <w:szCs w:val="23"/>
-        </w:rPr>
-        <w:t xml:space="preserve"> </w:t>
-      </w:r>
-      <w:r>
-        <w:rPr>
-          <w:rFonts w:ascii="TimesNewRomanPSMT" w:hAnsi="TimesNewRomanPSMT" w:cs="TimesNewRomanPSMT"/>
-          <w:sz w:val="23"/>
-          <w:szCs w:val="23"/>
-        </w:rPr>
-        <w:t>CMSE recomenda à CREG solicitar à Norte Energia S.A. - NESA, em articulação com o Instituto Brasileiro</w:t>
-      </w:r>
-      <w:r>
-        <w:rPr>
-          <w:rFonts w:ascii="TimesNewRomanPSMT" w:hAnsi="TimesNewRomanPSMT" w:cs="TimesNewRomanPSMT"/>
-          <w:sz w:val="23"/>
-          <w:szCs w:val="23"/>
-        </w:rPr>
-        <w:t xml:space="preserve"> </w:t>
-      </w:r>
-      <w:r>
-        <w:rPr>
-          <w:rFonts w:ascii="TimesNewRomanPSMT" w:hAnsi="TimesNewRomanPSMT" w:cs="TimesNewRomanPSMT"/>
-          <w:sz w:val="23"/>
-          <w:szCs w:val="23"/>
-        </w:rPr>
-        <w:t>do Meio Ambiente e dos Recursos Naturais Renováveis - IBAMA, a elaboração de um plano com medidas</w:t>
-      </w:r>
-      <w:r>
-        <w:rPr>
-          <w:rFonts w:ascii="TimesNewRomanPSMT" w:hAnsi="TimesNewRomanPSMT" w:cs="TimesNewRomanPSMT"/>
-          <w:sz w:val="23"/>
-          <w:szCs w:val="23"/>
-        </w:rPr>
-        <w:t xml:space="preserve"> </w:t>
-      </w:r>
-      <w:r>
-        <w:rPr>
-          <w:rFonts w:ascii="TimesNewRomanPSMT" w:hAnsi="TimesNewRomanPSMT" w:cs="TimesNewRomanPSMT"/>
-          <w:sz w:val="23"/>
-          <w:szCs w:val="23"/>
-        </w:rPr>
-        <w:t>de monitoramento ambiental e mitigadoras de eventuais impactos necessárias para a adoção do referido</w:t>
-      </w:r>
-      <w:r>
-        <w:rPr>
-          <w:rFonts w:ascii="TimesNewRomanPSMT" w:hAnsi="TimesNewRomanPSMT" w:cs="TimesNewRomanPSMT"/>
-          <w:sz w:val="23"/>
-          <w:szCs w:val="23"/>
-        </w:rPr>
-        <w:t xml:space="preserve"> </w:t>
-      </w:r>
-      <w:proofErr w:type="spellStart"/>
-      <w:r>
-        <w:rPr>
-          <w:rFonts w:ascii="TimesNewRomanPSMT" w:hAnsi="TimesNewRomanPSMT" w:cs="TimesNewRomanPSMT"/>
-          <w:sz w:val="23"/>
-          <w:szCs w:val="23"/>
-        </w:rPr>
-        <w:t>hidrograma</w:t>
-      </w:r>
-      <w:proofErr w:type="spellEnd"/>
-      <w:r>
-        <w:rPr>
-          <w:rFonts w:ascii="TimesNewRomanPSMT" w:hAnsi="TimesNewRomanPSMT" w:cs="TimesNewRomanPSMT"/>
-          <w:sz w:val="23"/>
-          <w:szCs w:val="23"/>
-        </w:rPr>
-        <w:t>.</w:t>
-      </w:r>
-    </w:p>
-    <w:p>
-      <w:pPr>
-        <w:autoSpaceDE w:val="0"/>
-        <w:autoSpaceDN w:val="0"/>
-        <w:adjustRightInd w:val="0"/>
-        <w:spacing w:after="0" w:line="240" w:lineRule="auto"/>
-        <w:rPr>
-          <w:rFonts w:ascii="TimesNewRomanPSMT" w:hAnsi="TimesNewRomanPSMT" w:cs="TimesNewRomanPSMT"/>
-          <w:sz w:val="23"/>
-          <w:szCs w:val="23"/>
-        </w:rPr>
-      </w:pPr>
-    </w:p>
-    <w:p>
-      <w:pPr>
-        <w:autoSpaceDE w:val="0"/>
-        <w:autoSpaceDN w:val="0"/>
-        <w:adjustRightInd w:val="0"/>
-        <w:spacing w:after="0" w:line="240" w:lineRule="auto"/>
-        <w:rPr>
-          <w:rFonts w:ascii="TimesNewRomanPSMT" w:hAnsi="TimesNewRomanPSMT" w:cs="TimesNewRomanPSMT"/>
-          <w:sz w:val="23"/>
-          <w:szCs w:val="23"/>
-        </w:rPr>
-      </w:pPr>
-      <w:r>
-        <w:rPr>
-          <w:rFonts w:ascii="TimesNewRomanPSMT" w:hAnsi="TimesNewRomanPSMT" w:cs="TimesNewRomanPSMT"/>
-          <w:sz w:val="23"/>
-          <w:szCs w:val="23"/>
-        </w:rPr>
-        <w:t>Reunião 258</w:t>
-      </w:r>
-    </w:p>
-    <w:p>
-      <w:pPr>
-        <w:autoSpaceDE w:val="0"/>
-        <w:autoSpaceDN w:val="0"/>
-        <w:adjustRightInd w:val="0"/>
-        <w:spacing w:after="0" w:line="240" w:lineRule="auto"/>
-        <w:rPr>
-          <w:rFonts w:ascii="TimesNewRomanPSMT" w:hAnsi="TimesNewRomanPSMT" w:cs="TimesNewRomanPSMT"/>
-          <w:sz w:val="23"/>
-          <w:szCs w:val="23"/>
-        </w:rPr>
-      </w:pPr>
-      <w:r>
-        <w:rPr>
-          <w:rFonts w:ascii="TimesNewRomanPS-BoldMT" w:hAnsi="TimesNewRomanPS-BoldMT" w:cs="TimesNewRomanPS-BoldMT"/>
-          <w:b/>
-          <w:bCs/>
-          <w:sz w:val="23"/>
-          <w:szCs w:val="23"/>
-        </w:rPr>
-        <w:t xml:space="preserve">Deliberação: </w:t>
-      </w:r>
-      <w:r>
-        <w:rPr>
-          <w:rFonts w:ascii="TimesNewRomanPSMT" w:hAnsi="TimesNewRomanPSMT" w:cs="TimesNewRomanPSMT"/>
-          <w:sz w:val="23"/>
-          <w:szCs w:val="23"/>
-        </w:rPr>
-        <w:t>Diante das condições de atendimento observadas e considerando o início da recuperação dos</w:t>
-      </w:r>
-      <w:r>
-        <w:rPr>
-          <w:rFonts w:ascii="TimesNewRomanPSMT" w:hAnsi="TimesNewRomanPSMT" w:cs="TimesNewRomanPSMT"/>
-          <w:sz w:val="23"/>
-          <w:szCs w:val="23"/>
-        </w:rPr>
-        <w:t xml:space="preserve"> </w:t>
-      </w:r>
-      <w:r>
-        <w:rPr>
-          <w:rFonts w:ascii="TimesNewRomanPSMT" w:hAnsi="TimesNewRomanPSMT" w:cs="TimesNewRomanPSMT"/>
-          <w:sz w:val="23"/>
-          <w:szCs w:val="23"/>
-        </w:rPr>
-        <w:t>armazenamentos nos reservatórios das usinas hidrelétricas, as restrições relativas aos usos múltiplos da água e</w:t>
-      </w:r>
-      <w:r>
-        <w:rPr>
-          <w:rFonts w:ascii="TimesNewRomanPSMT" w:hAnsi="TimesNewRomanPSMT" w:cs="TimesNewRomanPSMT"/>
-          <w:sz w:val="23"/>
-          <w:szCs w:val="23"/>
-        </w:rPr>
-        <w:t xml:space="preserve"> </w:t>
-      </w:r>
-      <w:r>
-        <w:rPr>
-          <w:rFonts w:ascii="TimesNewRomanPSMT" w:hAnsi="TimesNewRomanPSMT" w:cs="TimesNewRomanPSMT"/>
-          <w:sz w:val="23"/>
-          <w:szCs w:val="23"/>
-        </w:rPr>
-        <w:t>as incertezas intrínsecas associadas à evolução da estação chuvosa no início de 2022, o ONS fica autorizado a</w:t>
-      </w:r>
-      <w:r>
-        <w:rPr>
-          <w:rFonts w:ascii="TimesNewRomanPSMT" w:hAnsi="TimesNewRomanPSMT" w:cs="TimesNewRomanPSMT"/>
-          <w:sz w:val="23"/>
-          <w:szCs w:val="23"/>
-        </w:rPr>
-        <w:t xml:space="preserve"> </w:t>
-      </w:r>
-      <w:r>
-        <w:rPr>
-          <w:rFonts w:ascii="TimesNewRomanPSMT" w:hAnsi="TimesNewRomanPSMT" w:cs="TimesNewRomanPSMT"/>
-          <w:sz w:val="23"/>
-          <w:szCs w:val="23"/>
-        </w:rPr>
-        <w:t>despachar geração termelétrica fora da ordem de mérito e importação sem substituição a partir da Argentina</w:t>
-      </w:r>
-      <w:r>
-        <w:rPr>
-          <w:rFonts w:ascii="TimesNewRomanPSMT" w:hAnsi="TimesNewRomanPSMT" w:cs="TimesNewRomanPSMT"/>
-          <w:sz w:val="23"/>
-          <w:szCs w:val="23"/>
-        </w:rPr>
-        <w:t xml:space="preserve"> </w:t>
-      </w:r>
-      <w:r>
-        <w:rPr>
-          <w:rFonts w:ascii="TimesNewRomanPSMT" w:hAnsi="TimesNewRomanPSMT" w:cs="TimesNewRomanPSMT"/>
-          <w:sz w:val="23"/>
-          <w:szCs w:val="23"/>
-        </w:rPr>
-        <w:t>ou do Uruguai, nos moldes do § 13, do art. 1º da Portaria MME nº 339/2018, minimizando o custo</w:t>
-      </w:r>
-      <w:r>
-        <w:rPr>
-          <w:rFonts w:ascii="TimesNewRomanPSMT" w:hAnsi="TimesNewRomanPSMT" w:cs="TimesNewRomanPSMT"/>
-          <w:sz w:val="23"/>
-          <w:szCs w:val="23"/>
-        </w:rPr>
-        <w:t xml:space="preserve"> </w:t>
-      </w:r>
-      <w:r>
-        <w:rPr>
-          <w:rFonts w:ascii="TimesNewRomanPSMT" w:hAnsi="TimesNewRomanPSMT" w:cs="TimesNewRomanPSMT"/>
-          <w:sz w:val="23"/>
-          <w:szCs w:val="23"/>
-        </w:rPr>
-        <w:t xml:space="preserve">operacional total do sistema elétrico e considerando as restrições operativas, de até 15.000 </w:t>
-      </w:r>
-      <w:proofErr w:type="spellStart"/>
-      <w:r>
-        <w:rPr>
-          <w:rFonts w:ascii="TimesNewRomanPSMT" w:hAnsi="TimesNewRomanPSMT" w:cs="TimesNewRomanPSMT"/>
-          <w:sz w:val="23"/>
-          <w:szCs w:val="23"/>
-        </w:rPr>
-        <w:t>MWmédios</w:t>
-      </w:r>
-      <w:proofErr w:type="spellEnd"/>
-      <w:r>
-        <w:rPr>
-          <w:rFonts w:ascii="TimesNewRomanPSMT" w:hAnsi="TimesNewRomanPSMT" w:cs="TimesNewRomanPSMT"/>
-          <w:sz w:val="23"/>
-          <w:szCs w:val="23"/>
-        </w:rPr>
-        <w:t xml:space="preserve"> ao</w:t>
-      </w:r>
-      <w:r>
-        <w:rPr>
-          <w:rFonts w:ascii="TimesNewRomanPSMT" w:hAnsi="TimesNewRomanPSMT" w:cs="TimesNewRomanPSMT"/>
-          <w:sz w:val="23"/>
-          <w:szCs w:val="23"/>
-        </w:rPr>
-        <w:t xml:space="preserve"> </w:t>
-      </w:r>
-      <w:r>
-        <w:rPr>
-          <w:rFonts w:ascii="TimesNewRomanPSMT" w:hAnsi="TimesNewRomanPSMT" w:cs="TimesNewRomanPSMT"/>
-          <w:sz w:val="23"/>
-          <w:szCs w:val="23"/>
-        </w:rPr>
-        <w:t>longo do mês para a geração termelétrica total das usinas despachadas pelo ONS, já acrescidos dos</w:t>
-      </w:r>
-      <w:r>
-        <w:rPr>
-          <w:rFonts w:ascii="TimesNewRomanPSMT" w:hAnsi="TimesNewRomanPSMT" w:cs="TimesNewRomanPSMT"/>
-          <w:sz w:val="23"/>
-          <w:szCs w:val="23"/>
-        </w:rPr>
-        <w:t xml:space="preserve"> </w:t>
-      </w:r>
-      <w:r>
-        <w:rPr>
-          <w:rFonts w:ascii="TimesNewRomanPSMT" w:hAnsi="TimesNewRomanPSMT" w:cs="TimesNewRomanPSMT"/>
-          <w:sz w:val="23"/>
-          <w:szCs w:val="23"/>
-        </w:rPr>
-        <w:t>montantes porventura importados.</w:t>
-      </w:r>
-    </w:p>
-    <w:p>
-      <w:pPr>
-        <w:autoSpaceDE w:val="0"/>
-        <w:autoSpaceDN w:val="0"/>
-        <w:adjustRightInd w:val="0"/>
-        <w:spacing w:after="0" w:line="240" w:lineRule="auto"/>
-        <w:rPr>
-          <w:rFonts w:ascii="TimesNewRomanPSMT" w:hAnsi="TimesNewRomanPSMT" w:cs="TimesNewRomanPSMT"/>
-          <w:sz w:val="23"/>
-          <w:szCs w:val="23"/>
-        </w:rPr>
-      </w:pPr>
-    </w:p>
-    <w:p>
-      <w:pPr>
-        <w:autoSpaceDE w:val="0"/>
-        <w:autoSpaceDN w:val="0"/>
-        <w:adjustRightInd w:val="0"/>
-        <w:spacing w:after="0" w:line="240" w:lineRule="auto"/>
+          <w:sz w:val="23"/>
+          <w:szCs w:val="23"/>
+        </w:rPr>
+        <w:t xml:space="preserve"> ao longo do mês para a geração termelétrica total das usinas despachadas pelo ONS, já acrescidos dos montantes porventura importados.</w:t>
+      </w:r>
+    </w:p>
+    <w:p>
+      <w:pPr>
+        <w:autoSpaceDE w:val="0"/>
+        <w:autoSpaceDN w:val="0"/>
+        <w:adjustRightInd w:val="0"/>
+        <w:spacing w:after="0" w:line="240" w:lineRule="auto"/>
+        <w:jc w:val="both"/>
+        <w:rPr>
+          <w:rFonts w:ascii="TimesNewRomanPSMT" w:hAnsi="TimesNewRomanPSMT" w:cs="TimesNewRomanPSMT"/>
+          <w:sz w:val="23"/>
+          <w:szCs w:val="23"/>
+        </w:rPr>
+      </w:pPr>
+    </w:p>
+    <w:p>
+      <w:pPr>
+        <w:autoSpaceDE w:val="0"/>
+        <w:autoSpaceDN w:val="0"/>
+        <w:adjustRightInd w:val="0"/>
+        <w:spacing w:after="0" w:line="240" w:lineRule="auto"/>
+        <w:jc w:val="both"/>
         <w:rPr>
           <w:rFonts w:ascii="TimesNewRomanPSMT" w:hAnsi="TimesNewRomanPSMT" w:cs="TimesNewRomanPSMT"/>
           <w:sz w:val="23"/>
@@ -3287,7 +2328,7 @@
         <w:autoSpaceDN w:val="0"/>
         <w:adjustRightInd w:val="0"/>
         <w:spacing w:after="0" w:line="240" w:lineRule="auto"/>
-        <w:jc w:val="center"/>
+        <w:jc w:val="both"/>
         <w:rPr>
           <w:rFonts w:ascii="TimesNewRomanPSMT" w:hAnsi="TimesNewRomanPSMT" w:cs="TimesNewRomanPSMT"/>
           <w:sz w:val="23"/>
@@ -3309,6 +2350,7 @@
         <w:autoSpaceDN w:val="0"/>
         <w:adjustRightInd w:val="0"/>
         <w:spacing w:after="0" w:line="240" w:lineRule="auto"/>
+        <w:jc w:val="both"/>
         <w:rPr>
           <w:rFonts w:ascii="TimesNewRomanPSMT" w:hAnsi="TimesNewRomanPSMT" w:cs="TimesNewRomanPSMT"/>
           <w:sz w:val="23"/>
@@ -3377,30 +2419,1606 @@
         <w:jc w:val="both"/>
       </w:pPr>
       <w:r>
+        <w:t xml:space="preserve">O Comitê aprovou a respectiva curva de referência a ser utilizada em 2022 como ferramenta de auxílio à tomada de decisão quanto à indicação da necessidade de acompanhamento mais frequente das condições de atendimento do SIN e da avaliação de eventual despacho </w:t>
+      </w:r>
+      <w:r>
         <w:lastRenderedPageBreak/>
-        <w:t>O Comitê aprovou a respectiva curva de referência a ser utilizada em 2022 como ferramenta de</w:t>
-      </w:r>
-      <w:r>
-        <w:t xml:space="preserve"> </w:t>
-      </w:r>
-      <w:r>
-        <w:t>auxílio à tomada de decisão quanto à indicação da necessidade de acompanhamento mais frequente das</w:t>
-      </w:r>
-      <w:r>
-        <w:t xml:space="preserve"> </w:t>
-      </w:r>
-      <w:r>
-        <w:t>condições de atendimento do SIN e da avaliação de eventual despacho termelétrico fora da ordem de mérito</w:t>
-      </w:r>
-      <w:r>
-        <w:t xml:space="preserve"> </w:t>
-      </w:r>
-      <w:r>
-        <w:t>pelo CMSE ou de outras medidas excepcionais que se façam necessárias.</w:t>
-      </w:r>
-    </w:p>
-    <w:p>
-      <w:pPr>
+        <w:t>termelétrico fora da ordem de mérito pelo CMSE ou de outras medidas excepcionais que se façam necessárias.</w:t>
+      </w:r>
+    </w:p>
+    <w:p>
+      <w:pPr>
+        <w:jc w:val="both"/>
+      </w:pPr>
+    </w:p>
+    <w:p>
+      <w:pPr>
+        <w:jc w:val="both"/>
+      </w:pPr>
+      <w:r>
+        <w:t>Reunião 260 – Primeira de 2022</w:t>
+      </w:r>
+    </w:p>
+    <w:p>
+      <w:pPr>
+        <w:jc w:val="both"/>
+      </w:pPr>
+      <w:r>
+        <w:t>Atua</w:t>
+      </w:r>
+      <w:r>
+        <w:t>lização da deliberação anterior</w:t>
+      </w:r>
+    </w:p>
+    <w:p>
+      <w:pPr>
+        <w:autoSpaceDE w:val="0"/>
+        <w:autoSpaceDN w:val="0"/>
+        <w:adjustRightInd w:val="0"/>
+        <w:spacing w:after="0" w:line="240" w:lineRule="auto"/>
+        <w:jc w:val="both"/>
+        <w:rPr>
+          <w:rFonts w:ascii="TimesNewRomanPSMT" w:hAnsi="TimesNewRomanPSMT" w:cs="TimesNewRomanPSMT"/>
+          <w:sz w:val="23"/>
+          <w:szCs w:val="23"/>
+        </w:rPr>
+      </w:pPr>
+      <w:r>
+        <w:rPr>
+          <w:rFonts w:ascii="TimesNewRomanPS-BoldMT" w:hAnsi="TimesNewRomanPS-BoldMT" w:cs="TimesNewRomanPS-BoldMT"/>
+          <w:b/>
+          <w:bCs/>
+          <w:sz w:val="23"/>
+          <w:szCs w:val="23"/>
+        </w:rPr>
+        <w:t xml:space="preserve">Deliberação: </w:t>
+      </w:r>
+      <w:r>
+        <w:rPr>
+          <w:rFonts w:ascii="TimesNewRomanPSMT" w:hAnsi="TimesNewRomanPSMT" w:cs="TimesNewRomanPSMT"/>
+          <w:sz w:val="23"/>
+          <w:szCs w:val="23"/>
+        </w:rPr>
+        <w:t>Diante das condições de atendimento observadas e considerando os resultados do estudo</w:t>
+      </w:r>
+      <w:r>
+        <w:rPr>
+          <w:rFonts w:ascii="TimesNewRomanPSMT" w:hAnsi="TimesNewRomanPSMT" w:cs="TimesNewRomanPSMT"/>
+          <w:sz w:val="23"/>
+          <w:szCs w:val="23"/>
+        </w:rPr>
+        <w:t xml:space="preserve"> </w:t>
+      </w:r>
+      <w:r>
+        <w:rPr>
+          <w:rFonts w:ascii="TimesNewRomanPSMT" w:hAnsi="TimesNewRomanPSMT" w:cs="TimesNewRomanPSMT"/>
+          <w:sz w:val="23"/>
+          <w:szCs w:val="23"/>
+        </w:rPr>
+        <w:t>prospectivo apresentado pelo Operador Nacional do Sistema Elétrico – ONS, destacadamente quanto ao</w:t>
+      </w:r>
+      <w:r>
+        <w:rPr>
+          <w:rFonts w:ascii="TimesNewRomanPSMT" w:hAnsi="TimesNewRomanPSMT" w:cs="TimesNewRomanPSMT"/>
+          <w:sz w:val="23"/>
+          <w:szCs w:val="23"/>
+        </w:rPr>
+        <w:t xml:space="preserve"> </w:t>
+      </w:r>
+      <w:r>
+        <w:rPr>
+          <w:rFonts w:ascii="TimesNewRomanPSMT" w:hAnsi="TimesNewRomanPSMT" w:cs="TimesNewRomanPSMT"/>
+          <w:sz w:val="23"/>
+          <w:szCs w:val="23"/>
+        </w:rPr>
+        <w:t>benefício da manutenção de medidas excepcionais, alinhadas com as curvas referenciais de armazenamento</w:t>
+      </w:r>
+      <w:r>
+        <w:rPr>
+          <w:rFonts w:ascii="TimesNewRomanPSMT" w:hAnsi="TimesNewRomanPSMT" w:cs="TimesNewRomanPSMT"/>
+          <w:sz w:val="23"/>
+          <w:szCs w:val="23"/>
+        </w:rPr>
+        <w:t xml:space="preserve"> </w:t>
+      </w:r>
+      <w:r>
+        <w:rPr>
+          <w:rFonts w:ascii="TimesNewRomanPSMT" w:hAnsi="TimesNewRomanPSMT" w:cs="TimesNewRomanPSMT"/>
+          <w:sz w:val="23"/>
+          <w:szCs w:val="23"/>
+        </w:rPr>
+        <w:t>aprovadas pelo CMSE, o ONS fica autorizado a despachar geração termelétrica fora da ordem de mérito e</w:t>
+      </w:r>
+      <w:r>
+        <w:rPr>
+          <w:rFonts w:ascii="TimesNewRomanPSMT" w:hAnsi="TimesNewRomanPSMT" w:cs="TimesNewRomanPSMT"/>
+          <w:sz w:val="23"/>
+          <w:szCs w:val="23"/>
+        </w:rPr>
+        <w:t xml:space="preserve"> </w:t>
+      </w:r>
+      <w:r>
+        <w:rPr>
+          <w:rFonts w:ascii="TimesNewRomanPSMT" w:hAnsi="TimesNewRomanPSMT" w:cs="TimesNewRomanPSMT"/>
+          <w:sz w:val="23"/>
+          <w:szCs w:val="23"/>
+        </w:rPr>
+        <w:t>importação sem substituição a partir da Argentina ou do Uruguai, nos moldes do § 13, do art. 1º da Portaria</w:t>
+      </w:r>
+      <w:r>
+        <w:rPr>
+          <w:rFonts w:ascii="TimesNewRomanPSMT" w:hAnsi="TimesNewRomanPSMT" w:cs="TimesNewRomanPSMT"/>
+          <w:sz w:val="23"/>
+          <w:szCs w:val="23"/>
+        </w:rPr>
+        <w:t xml:space="preserve"> </w:t>
+      </w:r>
+      <w:r>
+        <w:rPr>
+          <w:rFonts w:ascii="TimesNewRomanPSMT" w:hAnsi="TimesNewRomanPSMT" w:cs="TimesNewRomanPSMT"/>
+          <w:sz w:val="23"/>
+          <w:szCs w:val="23"/>
+        </w:rPr>
+        <w:t>MME nº 339/2018, minimizando o custo operacional total do sistema elétrico e considerando as restrições</w:t>
+      </w:r>
+      <w:r>
+        <w:rPr>
+          <w:rFonts w:ascii="TimesNewRomanPSMT" w:hAnsi="TimesNewRomanPSMT" w:cs="TimesNewRomanPSMT"/>
+          <w:sz w:val="23"/>
+          <w:szCs w:val="23"/>
+        </w:rPr>
+        <w:t xml:space="preserve"> </w:t>
+      </w:r>
+      <w:r>
+        <w:rPr>
+          <w:rFonts w:ascii="TimesNewRomanPSMT" w:hAnsi="TimesNewRomanPSMT" w:cs="TimesNewRomanPSMT"/>
+          <w:sz w:val="23"/>
+          <w:szCs w:val="23"/>
+        </w:rPr>
+        <w:t xml:space="preserve">operativas, de até </w:t>
+      </w:r>
+      <w:r>
+        <w:rPr>
+          <w:rFonts w:ascii="TimesNewRomanPSMT" w:hAnsi="TimesNewRomanPSMT" w:cs="TimesNewRomanPSMT"/>
+          <w:b/>
+          <w:bCs/>
+          <w:sz w:val="23"/>
+          <w:szCs w:val="23"/>
+        </w:rPr>
+        <w:t xml:space="preserve">15.000 </w:t>
+      </w:r>
+      <w:proofErr w:type="spellStart"/>
+      <w:r>
+        <w:rPr>
+          <w:rFonts w:ascii="TimesNewRomanPSMT" w:hAnsi="TimesNewRomanPSMT" w:cs="TimesNewRomanPSMT"/>
+          <w:b/>
+          <w:bCs/>
+          <w:sz w:val="23"/>
+          <w:szCs w:val="23"/>
+        </w:rPr>
+        <w:t>MWmédios</w:t>
+      </w:r>
+      <w:proofErr w:type="spellEnd"/>
+      <w:r>
+        <w:rPr>
+          <w:rFonts w:ascii="TimesNewRomanPSMT" w:hAnsi="TimesNewRomanPSMT" w:cs="TimesNewRomanPSMT"/>
+          <w:sz w:val="23"/>
+          <w:szCs w:val="23"/>
+        </w:rPr>
+        <w:t>, em horizonte até a próxima reunião ordinária do CMSE, para a</w:t>
+      </w:r>
+      <w:r>
+        <w:rPr>
+          <w:rFonts w:ascii="TimesNewRomanPSMT" w:hAnsi="TimesNewRomanPSMT" w:cs="TimesNewRomanPSMT"/>
+          <w:sz w:val="23"/>
+          <w:szCs w:val="23"/>
+        </w:rPr>
+        <w:t xml:space="preserve"> </w:t>
+      </w:r>
+      <w:r>
+        <w:rPr>
+          <w:rFonts w:ascii="TimesNewRomanPSMT" w:hAnsi="TimesNewRomanPSMT" w:cs="TimesNewRomanPSMT"/>
+          <w:sz w:val="23"/>
+          <w:szCs w:val="23"/>
+        </w:rPr>
+        <w:t>geração termelétrica total das usinas despachadas pelo ONS, já acrescidos dos montantes porventura</w:t>
+      </w:r>
+      <w:r>
+        <w:rPr>
+          <w:rFonts w:ascii="TimesNewRomanPSMT" w:hAnsi="TimesNewRomanPSMT" w:cs="TimesNewRomanPSMT"/>
+          <w:sz w:val="23"/>
+          <w:szCs w:val="23"/>
+        </w:rPr>
+        <w:t xml:space="preserve"> </w:t>
+      </w:r>
+      <w:r>
+        <w:rPr>
+          <w:rFonts w:ascii="TimesNewRomanPSMT" w:hAnsi="TimesNewRomanPSMT" w:cs="TimesNewRomanPSMT"/>
+          <w:sz w:val="23"/>
+          <w:szCs w:val="23"/>
+        </w:rPr>
+        <w:t xml:space="preserve">importados, limitados a termelétricas que possuírem Custo Variável Unitário – CVU de até </w:t>
+      </w:r>
+      <w:r>
+        <w:rPr>
+          <w:rFonts w:ascii="TimesNewRomanPSMT" w:hAnsi="TimesNewRomanPSMT" w:cs="TimesNewRomanPSMT"/>
+          <w:b/>
+          <w:bCs/>
+          <w:sz w:val="23"/>
+          <w:szCs w:val="23"/>
+        </w:rPr>
+        <w:t>R$1.000/MWh</w:t>
+      </w:r>
+      <w:r>
+        <w:rPr>
+          <w:rFonts w:ascii="TimesNewRomanPSMT" w:hAnsi="TimesNewRomanPSMT" w:cs="TimesNewRomanPSMT"/>
+          <w:sz w:val="23"/>
+          <w:szCs w:val="23"/>
+        </w:rPr>
+        <w:t>.</w:t>
+      </w:r>
+      <w:r>
+        <w:rPr>
+          <w:rFonts w:ascii="TimesNewRomanPSMT" w:hAnsi="TimesNewRomanPSMT" w:cs="TimesNewRomanPSMT"/>
+          <w:sz w:val="23"/>
+          <w:szCs w:val="23"/>
+        </w:rPr>
+        <w:t xml:space="preserve"> </w:t>
+      </w:r>
+      <w:r>
+        <w:rPr>
+          <w:rFonts w:ascii="TimesNewRomanPSMT" w:hAnsi="TimesNewRomanPSMT" w:cs="TimesNewRomanPSMT"/>
+          <w:sz w:val="23"/>
+          <w:szCs w:val="23"/>
+        </w:rPr>
+        <w:t>Em casos de reconhecida necessidade sistêmica, advinda de indisponibilidades forçadas de equipamentos em</w:t>
+      </w:r>
+      <w:r>
+        <w:rPr>
+          <w:rFonts w:ascii="TimesNewRomanPSMT" w:hAnsi="TimesNewRomanPSMT" w:cs="TimesNewRomanPSMT"/>
+          <w:sz w:val="23"/>
+          <w:szCs w:val="23"/>
+        </w:rPr>
+        <w:t xml:space="preserve"> </w:t>
+      </w:r>
+      <w:r>
+        <w:rPr>
+          <w:rFonts w:ascii="TimesNewRomanPSMT" w:hAnsi="TimesNewRomanPSMT" w:cs="TimesNewRomanPSMT"/>
+          <w:sz w:val="23"/>
+          <w:szCs w:val="23"/>
+        </w:rPr>
+        <w:t>base semanal, ou situações excepcionais devidamente justificadas, e com vistas ao atingimento dos cenários</w:t>
+      </w:r>
+      <w:r>
+        <w:rPr>
+          <w:rFonts w:ascii="TimesNewRomanPSMT" w:hAnsi="TimesNewRomanPSMT" w:cs="TimesNewRomanPSMT"/>
+          <w:sz w:val="23"/>
+          <w:szCs w:val="23"/>
+        </w:rPr>
+        <w:t xml:space="preserve"> </w:t>
+      </w:r>
+      <w:r>
+        <w:rPr>
+          <w:rFonts w:ascii="TimesNewRomanPSMT" w:hAnsi="TimesNewRomanPSMT" w:cs="TimesNewRomanPSMT"/>
+          <w:sz w:val="23"/>
+          <w:szCs w:val="23"/>
+        </w:rPr>
+        <w:t xml:space="preserve">prospectivos apresentados ao CMSE, considerar-se-á como limite o valor de CVU de até </w:t>
+      </w:r>
+      <w:r>
+        <w:rPr>
+          <w:rFonts w:ascii="TimesNewRomanPSMT" w:hAnsi="TimesNewRomanPSMT" w:cs="TimesNewRomanPSMT"/>
+          <w:b/>
+          <w:bCs/>
+          <w:sz w:val="23"/>
+          <w:szCs w:val="23"/>
+        </w:rPr>
+        <w:t>R$1.500/MWh</w:t>
+      </w:r>
+      <w:r>
+        <w:rPr>
+          <w:rFonts w:ascii="TimesNewRomanPSMT" w:hAnsi="TimesNewRomanPSMT" w:cs="TimesNewRomanPSMT"/>
+          <w:sz w:val="23"/>
+          <w:szCs w:val="23"/>
+        </w:rPr>
+        <w:t>.</w:t>
+      </w:r>
+      <w:r>
+        <w:rPr>
+          <w:rFonts w:ascii="TimesNewRomanPSMT" w:hAnsi="TimesNewRomanPSMT" w:cs="TimesNewRomanPSMT"/>
+          <w:sz w:val="23"/>
+          <w:szCs w:val="23"/>
+        </w:rPr>
+        <w:t xml:space="preserve"> </w:t>
+      </w:r>
+      <w:r>
+        <w:rPr>
+          <w:rFonts w:ascii="TimesNewRomanPSMT" w:hAnsi="TimesNewRomanPSMT" w:cs="TimesNewRomanPSMT"/>
+          <w:sz w:val="23"/>
+          <w:szCs w:val="23"/>
+        </w:rPr>
+        <w:t>Tais valores teto de CVU indicados poderão ser revistos nas reuniões técnicas do Grupo de Trabalho do</w:t>
+      </w:r>
+      <w:r>
+        <w:rPr>
+          <w:rFonts w:ascii="TimesNewRomanPSMT" w:hAnsi="TimesNewRomanPSMT" w:cs="TimesNewRomanPSMT"/>
+          <w:sz w:val="23"/>
+          <w:szCs w:val="23"/>
+        </w:rPr>
+        <w:t xml:space="preserve"> </w:t>
+      </w:r>
+      <w:r>
+        <w:rPr>
+          <w:rFonts w:ascii="TimesNewRomanPSMT" w:hAnsi="TimesNewRomanPSMT" w:cs="TimesNewRomanPSMT"/>
+          <w:sz w:val="23"/>
+          <w:szCs w:val="23"/>
+        </w:rPr>
+        <w:t>CMSE para</w:t>
+      </w:r>
+      <w:r>
+        <w:rPr>
+          <w:rFonts w:ascii="TimesNewRomanPSMT" w:hAnsi="TimesNewRomanPSMT" w:cs="TimesNewRomanPSMT"/>
+          <w:sz w:val="23"/>
+          <w:szCs w:val="23"/>
+        </w:rPr>
+        <w:t xml:space="preserve"> </w:t>
+      </w:r>
+      <w:r>
+        <w:rPr>
+          <w:rFonts w:ascii="TimesNewRomanPSMT" w:hAnsi="TimesNewRomanPSMT" w:cs="TimesNewRomanPSMT"/>
+          <w:sz w:val="23"/>
+          <w:szCs w:val="23"/>
+        </w:rPr>
+        <w:t>acompanhamento das condições de atendimento ao SIN, desde que devidamente justificado.</w:t>
+      </w:r>
+    </w:p>
+    <w:p>
+      <w:pPr>
+        <w:autoSpaceDE w:val="0"/>
+        <w:autoSpaceDN w:val="0"/>
+        <w:adjustRightInd w:val="0"/>
+        <w:spacing w:after="0" w:line="240" w:lineRule="auto"/>
+        <w:jc w:val="both"/>
+        <w:rPr>
+          <w:rFonts w:ascii="TimesNewRomanPSMT" w:hAnsi="TimesNewRomanPSMT" w:cs="TimesNewRomanPSMT"/>
+          <w:sz w:val="23"/>
+          <w:szCs w:val="23"/>
+        </w:rPr>
+      </w:pPr>
+    </w:p>
+    <w:p>
+      <w:pPr>
+        <w:jc w:val="both"/>
+      </w:pPr>
+      <w:r>
+        <w:t>Reunião 26</w:t>
+      </w:r>
+      <w:r>
+        <w:t>1</w:t>
+      </w:r>
+    </w:p>
+    <w:p>
+      <w:pPr>
+        <w:jc w:val="both"/>
+      </w:pPr>
+      <w:r>
+        <w:t>Atualização da deliberação anterior</w:t>
+      </w:r>
+    </w:p>
+    <w:p>
+      <w:pPr>
+        <w:autoSpaceDE w:val="0"/>
+        <w:autoSpaceDN w:val="0"/>
+        <w:adjustRightInd w:val="0"/>
+        <w:spacing w:after="0" w:line="240" w:lineRule="auto"/>
+        <w:jc w:val="both"/>
+      </w:pPr>
+      <w:r>
+        <w:rPr>
+          <w:b/>
+          <w:bCs/>
+        </w:rPr>
+        <w:t>Deliberação</w:t>
+      </w:r>
+      <w:r>
+        <w:t>: Diante das condições de atendimento observadas e considerando os resultados do estudo</w:t>
+      </w:r>
+      <w:r>
+        <w:t xml:space="preserve"> </w:t>
+      </w:r>
+      <w:r>
+        <w:t>prospectivo apresentado pelo Operador Nacional do Sistema Elétrico – ONS, destacadamente quanto ao</w:t>
+      </w:r>
+      <w:r>
+        <w:t xml:space="preserve"> </w:t>
+      </w:r>
+      <w:r>
+        <w:t>benefício da manutenção de medidas excepcionais, alinhadas com as curvas referenciais de armazenamento</w:t>
+      </w:r>
+      <w:r>
+        <w:t xml:space="preserve"> </w:t>
+      </w:r>
+      <w:r>
+        <w:t>aprovadas pelo CMSE, o ONS fica autorizado a despachar geração termelétrica fora da ordem de mérito e</w:t>
+      </w:r>
+      <w:r>
+        <w:t xml:space="preserve"> </w:t>
+      </w:r>
+      <w:r>
+        <w:t>importação sem substituição a partir da Argentina ou do Uruguai, nos moldes do § 13, do art. 1º da Portaria</w:t>
+      </w:r>
+      <w:r>
+        <w:t xml:space="preserve"> </w:t>
+      </w:r>
+      <w:r>
+        <w:t>MME nº 339/2018, minimizando o custo operacional total do sistema elétrico e considerando as restrições</w:t>
+      </w:r>
+      <w:r>
+        <w:t xml:space="preserve"> </w:t>
+      </w:r>
+      <w:r>
+        <w:t xml:space="preserve">operativas, de até </w:t>
+      </w:r>
+      <w:r>
+        <w:rPr>
+          <w:b/>
+          <w:bCs/>
+        </w:rPr>
+        <w:t xml:space="preserve">10.000 </w:t>
+      </w:r>
+      <w:proofErr w:type="spellStart"/>
+      <w:r>
+        <w:rPr>
+          <w:b/>
+          <w:bCs/>
+        </w:rPr>
+        <w:t>MWmédios</w:t>
+      </w:r>
+      <w:proofErr w:type="spellEnd"/>
+      <w:r>
+        <w:t>, ao longo do mês de fevereiro, para a geração termelétrica total das</w:t>
+      </w:r>
+      <w:r>
+        <w:t xml:space="preserve"> </w:t>
+      </w:r>
+      <w:r>
+        <w:t>usinas despachadas pelo ONS, já acrescidos dos montantes porventura importados, limitados a termelétricas</w:t>
+      </w:r>
+      <w:r>
+        <w:t xml:space="preserve"> </w:t>
+      </w:r>
+      <w:r>
+        <w:t xml:space="preserve">que possuírem Custo Variável Unitário – CVU de até </w:t>
+      </w:r>
+      <w:r>
+        <w:rPr>
+          <w:b/>
+          <w:bCs/>
+        </w:rPr>
+        <w:t>R$ 600/MWh</w:t>
+      </w:r>
+      <w:r>
+        <w:t>.</w:t>
+      </w:r>
+    </w:p>
+    <w:p>
+      <w:pPr>
+        <w:autoSpaceDE w:val="0"/>
+        <w:autoSpaceDN w:val="0"/>
+        <w:adjustRightInd w:val="0"/>
+        <w:spacing w:after="0" w:line="240" w:lineRule="auto"/>
+        <w:jc w:val="both"/>
+      </w:pPr>
+    </w:p>
+    <w:p>
+      <w:pPr>
+        <w:jc w:val="both"/>
+      </w:pPr>
+      <w:r>
+        <w:t>Reunião 262</w:t>
+      </w:r>
+      <w:r>
+        <w:t xml:space="preserve"> – Extraordinária</w:t>
+      </w:r>
+      <w:r>
+        <w:t xml:space="preserve"> -&gt; Revogada na 264 pelo bom volume nos reservatórios.</w:t>
+      </w:r>
+    </w:p>
+    <w:p>
+      <w:pPr>
+        <w:autoSpaceDE w:val="0"/>
+        <w:autoSpaceDN w:val="0"/>
+        <w:adjustRightInd w:val="0"/>
+        <w:spacing w:after="0" w:line="240" w:lineRule="auto"/>
+        <w:jc w:val="both"/>
+        <w:rPr>
+          <w:rFonts w:ascii="TimesNewRomanPSMT" w:hAnsi="TimesNewRomanPSMT" w:cs="TimesNewRomanPSMT"/>
+          <w:sz w:val="23"/>
+          <w:szCs w:val="23"/>
+        </w:rPr>
+      </w:pPr>
+      <w:r>
+        <w:rPr>
+          <w:rFonts w:ascii="TimesNewRomanPS-BoldMT" w:hAnsi="TimesNewRomanPS-BoldMT" w:cs="TimesNewRomanPS-BoldMT"/>
+          <w:b/>
+          <w:bCs/>
+          <w:sz w:val="23"/>
+          <w:szCs w:val="23"/>
+        </w:rPr>
+        <w:t>Deliberação</w:t>
+      </w:r>
+      <w:r>
+        <w:rPr>
+          <w:rFonts w:ascii="TimesNewRomanPSMT" w:hAnsi="TimesNewRomanPSMT" w:cs="TimesNewRomanPSMT"/>
+          <w:sz w:val="23"/>
+          <w:szCs w:val="23"/>
+        </w:rPr>
+        <w:t>: Diante das condições de atendimento observadas e considerando os resultados do estudo</w:t>
+      </w:r>
+      <w:r>
+        <w:rPr>
+          <w:rFonts w:ascii="TimesNewRomanPSMT" w:hAnsi="TimesNewRomanPSMT" w:cs="TimesNewRomanPSMT"/>
+          <w:sz w:val="23"/>
+          <w:szCs w:val="23"/>
+        </w:rPr>
+        <w:t xml:space="preserve"> </w:t>
+      </w:r>
+      <w:r>
+        <w:rPr>
+          <w:rFonts w:ascii="TimesNewRomanPSMT" w:hAnsi="TimesNewRomanPSMT" w:cs="TimesNewRomanPSMT"/>
+          <w:sz w:val="23"/>
+          <w:szCs w:val="23"/>
+        </w:rPr>
+        <w:t>prospectivo apresentado pelo ONS, destacadamente quanto à importância de se preservar os</w:t>
+      </w:r>
+      <w:r>
+        <w:rPr>
+          <w:rFonts w:ascii="TimesNewRomanPSMT" w:hAnsi="TimesNewRomanPSMT" w:cs="TimesNewRomanPSMT"/>
+          <w:sz w:val="23"/>
+          <w:szCs w:val="23"/>
+        </w:rPr>
+        <w:t xml:space="preserve"> </w:t>
+      </w:r>
+      <w:r>
+        <w:rPr>
+          <w:rFonts w:ascii="TimesNewRomanPSMT" w:hAnsi="TimesNewRomanPSMT" w:cs="TimesNewRomanPSMT"/>
+          <w:sz w:val="23"/>
+          <w:szCs w:val="23"/>
+        </w:rPr>
+        <w:t>armazenamentos do subsistema Sul, observando as curvas referenciais de armazenamento aprovadas pelo</w:t>
+      </w:r>
+      <w:r>
+        <w:rPr>
+          <w:rFonts w:ascii="TimesNewRomanPSMT" w:hAnsi="TimesNewRomanPSMT" w:cs="TimesNewRomanPSMT"/>
+          <w:sz w:val="23"/>
+          <w:szCs w:val="23"/>
+        </w:rPr>
+        <w:t xml:space="preserve"> </w:t>
+      </w:r>
+      <w:r>
+        <w:rPr>
+          <w:rFonts w:ascii="TimesNewRomanPSMT" w:hAnsi="TimesNewRomanPSMT" w:cs="TimesNewRomanPSMT"/>
+          <w:sz w:val="23"/>
+          <w:szCs w:val="23"/>
+        </w:rPr>
+        <w:t>CMSE:</w:t>
+      </w:r>
+    </w:p>
+    <w:p>
+      <w:pPr>
+        <w:autoSpaceDE w:val="0"/>
+        <w:autoSpaceDN w:val="0"/>
+        <w:adjustRightInd w:val="0"/>
+        <w:spacing w:after="0" w:line="240" w:lineRule="auto"/>
+        <w:jc w:val="both"/>
+        <w:rPr>
+          <w:rFonts w:ascii="TimesNewRomanPSMT" w:hAnsi="TimesNewRomanPSMT" w:cs="TimesNewRomanPSMT"/>
+          <w:sz w:val="23"/>
+          <w:szCs w:val="23"/>
+        </w:rPr>
+      </w:pPr>
+      <w:r>
+        <w:rPr>
+          <w:rFonts w:ascii="TimesNewRomanPSMT" w:hAnsi="TimesNewRomanPSMT" w:cs="TimesNewRomanPSMT"/>
+          <w:sz w:val="23"/>
+          <w:szCs w:val="23"/>
+        </w:rPr>
+        <w:t>(i) O ONS deverá maximizar o intercâmbio de energia elétrica para o subsistema Sul, respeitando os limites</w:t>
+      </w:r>
+      <w:r>
+        <w:rPr>
+          <w:rFonts w:ascii="TimesNewRomanPSMT" w:hAnsi="TimesNewRomanPSMT" w:cs="TimesNewRomanPSMT"/>
+          <w:sz w:val="23"/>
+          <w:szCs w:val="23"/>
+        </w:rPr>
+        <w:t xml:space="preserve"> </w:t>
+      </w:r>
+      <w:r>
+        <w:rPr>
+          <w:rFonts w:ascii="TimesNewRomanPSMT" w:hAnsi="TimesNewRomanPSMT" w:cs="TimesNewRomanPSMT"/>
+          <w:sz w:val="23"/>
+          <w:szCs w:val="23"/>
+        </w:rPr>
+        <w:t>elétricos vigentes, ficando autorizado a realizar despacho térmico fora da ordem de mérito no subsistema</w:t>
+      </w:r>
+      <w:r>
+        <w:rPr>
+          <w:rFonts w:ascii="TimesNewRomanPSMT" w:hAnsi="TimesNewRomanPSMT" w:cs="TimesNewRomanPSMT"/>
+          <w:sz w:val="23"/>
+          <w:szCs w:val="23"/>
+        </w:rPr>
+        <w:t xml:space="preserve"> </w:t>
+      </w:r>
+      <w:r>
+        <w:rPr>
+          <w:rFonts w:ascii="TimesNewRomanPSMT" w:hAnsi="TimesNewRomanPSMT" w:cs="TimesNewRomanPSMT"/>
+          <w:sz w:val="23"/>
+          <w:szCs w:val="23"/>
+        </w:rPr>
+        <w:t>Sudeste/Centro-Oeste, caso necessário, com essa finalidade, por usinas termelétricas que contribuam para</w:t>
+      </w:r>
+      <w:r>
+        <w:rPr>
+          <w:rFonts w:ascii="TimesNewRomanPSMT" w:hAnsi="TimesNewRomanPSMT" w:cs="TimesNewRomanPSMT"/>
+          <w:sz w:val="23"/>
+          <w:szCs w:val="23"/>
+        </w:rPr>
+        <w:t xml:space="preserve"> </w:t>
+      </w:r>
+      <w:r>
+        <w:rPr>
+          <w:rFonts w:ascii="TimesNewRomanPSMT" w:hAnsi="TimesNewRomanPSMT" w:cs="TimesNewRomanPSMT"/>
+          <w:sz w:val="23"/>
+          <w:szCs w:val="23"/>
+        </w:rPr>
+        <w:t xml:space="preserve">essa maximização e indicadas em Instrução </w:t>
+      </w:r>
+      <w:proofErr w:type="gramStart"/>
+      <w:r>
+        <w:rPr>
+          <w:rFonts w:ascii="TimesNewRomanPSMT" w:hAnsi="TimesNewRomanPSMT" w:cs="TimesNewRomanPSMT"/>
+          <w:sz w:val="23"/>
+          <w:szCs w:val="23"/>
+        </w:rPr>
+        <w:t>Operativa[</w:t>
+      </w:r>
+      <w:proofErr w:type="gramEnd"/>
+      <w:r>
+        <w:rPr>
+          <w:rFonts w:ascii="TimesNewRomanPSMT" w:hAnsi="TimesNewRomanPSMT" w:cs="TimesNewRomanPSMT"/>
+          <w:sz w:val="23"/>
+          <w:szCs w:val="23"/>
+        </w:rPr>
+        <w:t>1].</w:t>
+      </w:r>
+    </w:p>
+    <w:p>
+      <w:pPr>
+        <w:autoSpaceDE w:val="0"/>
+        <w:autoSpaceDN w:val="0"/>
+        <w:adjustRightInd w:val="0"/>
+        <w:spacing w:after="0" w:line="240" w:lineRule="auto"/>
+        <w:jc w:val="both"/>
+        <w:rPr>
+          <w:rFonts w:ascii="TimesNewRomanPSMT" w:hAnsi="TimesNewRomanPSMT" w:cs="TimesNewRomanPSMT"/>
+          <w:sz w:val="23"/>
+          <w:szCs w:val="23"/>
+        </w:rPr>
+      </w:pPr>
+      <w:r>
+        <w:rPr>
+          <w:rFonts w:ascii="TimesNewRomanPSMT" w:hAnsi="TimesNewRomanPSMT" w:cs="TimesNewRomanPSMT"/>
+          <w:sz w:val="23"/>
+          <w:szCs w:val="23"/>
+        </w:rPr>
+        <w:lastRenderedPageBreak/>
+        <w:t>(</w:t>
+      </w:r>
+      <w:proofErr w:type="spellStart"/>
+      <w:r>
+        <w:rPr>
+          <w:rFonts w:ascii="TimesNewRomanPSMT" w:hAnsi="TimesNewRomanPSMT" w:cs="TimesNewRomanPSMT"/>
+          <w:sz w:val="23"/>
+          <w:szCs w:val="23"/>
+        </w:rPr>
+        <w:t>ii</w:t>
+      </w:r>
+      <w:proofErr w:type="spellEnd"/>
+      <w:r>
+        <w:rPr>
+          <w:rFonts w:ascii="TimesNewRomanPSMT" w:hAnsi="TimesNewRomanPSMT" w:cs="TimesNewRomanPSMT"/>
+          <w:sz w:val="23"/>
+          <w:szCs w:val="23"/>
+        </w:rPr>
+        <w:t>) O ONS fica autorizado a despachar geração termelétrica fora da ordem de mérito no subsistema Sul e a</w:t>
+      </w:r>
+      <w:r>
+        <w:rPr>
+          <w:rFonts w:ascii="TimesNewRomanPSMT" w:hAnsi="TimesNewRomanPSMT" w:cs="TimesNewRomanPSMT"/>
+          <w:sz w:val="23"/>
+          <w:szCs w:val="23"/>
+        </w:rPr>
+        <w:t xml:space="preserve"> </w:t>
+      </w:r>
+      <w:r>
+        <w:rPr>
+          <w:rFonts w:ascii="TimesNewRomanPSMT" w:hAnsi="TimesNewRomanPSMT" w:cs="TimesNewRomanPSMT"/>
+          <w:sz w:val="23"/>
+          <w:szCs w:val="23"/>
+        </w:rPr>
+        <w:t>realizar importação sem substituição a partir da Argentina ou do Uruguai, nos moldes do § 13, do art. 1º da</w:t>
+      </w:r>
+      <w:r>
+        <w:rPr>
+          <w:rFonts w:ascii="TimesNewRomanPSMT" w:hAnsi="TimesNewRomanPSMT" w:cs="TimesNewRomanPSMT"/>
+          <w:sz w:val="23"/>
+          <w:szCs w:val="23"/>
+        </w:rPr>
+        <w:t xml:space="preserve"> </w:t>
+      </w:r>
+      <w:r>
+        <w:rPr>
+          <w:rFonts w:ascii="TimesNewRomanPSMT" w:hAnsi="TimesNewRomanPSMT" w:cs="TimesNewRomanPSMT"/>
+          <w:sz w:val="23"/>
+          <w:szCs w:val="23"/>
+        </w:rPr>
+        <w:t>Portaria MME nº 339/2018, minimizando o custo operacional total do sistema elétrico e considerando as</w:t>
+      </w:r>
+      <w:r>
+        <w:rPr>
+          <w:rFonts w:ascii="TimesNewRomanPSMT" w:hAnsi="TimesNewRomanPSMT" w:cs="TimesNewRomanPSMT"/>
+          <w:sz w:val="23"/>
+          <w:szCs w:val="23"/>
+        </w:rPr>
+        <w:t xml:space="preserve"> </w:t>
+      </w:r>
+      <w:r>
+        <w:rPr>
+          <w:rFonts w:ascii="TimesNewRomanPSMT" w:hAnsi="TimesNewRomanPSMT" w:cs="TimesNewRomanPSMT"/>
+          <w:sz w:val="23"/>
+          <w:szCs w:val="23"/>
+        </w:rPr>
+        <w:t xml:space="preserve">restrições operativas, desde que </w:t>
+      </w:r>
+      <w:proofErr w:type="spellStart"/>
+      <w:r>
+        <w:rPr>
+          <w:rFonts w:ascii="TimesNewRomanPSMT" w:hAnsi="TimesNewRomanPSMT" w:cs="TimesNewRomanPSMT"/>
+          <w:sz w:val="23"/>
+          <w:szCs w:val="23"/>
+        </w:rPr>
+        <w:t>alocável</w:t>
+      </w:r>
+      <w:proofErr w:type="spellEnd"/>
+      <w:r>
+        <w:rPr>
+          <w:rFonts w:ascii="TimesNewRomanPSMT" w:hAnsi="TimesNewRomanPSMT" w:cs="TimesNewRomanPSMT"/>
+          <w:sz w:val="23"/>
+          <w:szCs w:val="23"/>
+        </w:rPr>
+        <w:t xml:space="preserve"> no subsistema Sul considerando a Programação Diária da Operação,</w:t>
+      </w:r>
+      <w:r>
+        <w:rPr>
+          <w:rFonts w:ascii="TimesNewRomanPSMT" w:hAnsi="TimesNewRomanPSMT" w:cs="TimesNewRomanPSMT"/>
+          <w:sz w:val="23"/>
+          <w:szCs w:val="23"/>
+        </w:rPr>
+        <w:t xml:space="preserve"> </w:t>
+      </w:r>
+      <w:r>
+        <w:rPr>
+          <w:rFonts w:ascii="TimesNewRomanPSMT" w:hAnsi="TimesNewRomanPSMT" w:cs="TimesNewRomanPSMT"/>
+          <w:sz w:val="23"/>
+          <w:szCs w:val="23"/>
+        </w:rPr>
+        <w:t>de forma a minimizar a geração hidrelétrica desse subsistema e visando recuperar seu armazenamento</w:t>
+      </w:r>
+    </w:p>
+    <w:p>
+      <w:pPr>
+        <w:autoSpaceDE w:val="0"/>
+        <w:autoSpaceDN w:val="0"/>
+        <w:adjustRightInd w:val="0"/>
+        <w:spacing w:after="0" w:line="240" w:lineRule="auto"/>
+        <w:jc w:val="both"/>
+        <w:rPr>
+          <w:rFonts w:ascii="TimesNewRomanPSMT" w:hAnsi="TimesNewRomanPSMT" w:cs="TimesNewRomanPSMT"/>
+          <w:sz w:val="23"/>
+          <w:szCs w:val="23"/>
+        </w:rPr>
+      </w:pPr>
+      <w:r>
+        <w:rPr>
+          <w:rFonts w:ascii="TimesNewRomanPSMT" w:hAnsi="TimesNewRomanPSMT" w:cs="TimesNewRomanPSMT"/>
+          <w:sz w:val="23"/>
+          <w:szCs w:val="23"/>
+        </w:rPr>
+        <w:t>equivalente.</w:t>
+      </w:r>
+    </w:p>
+    <w:p>
+      <w:pPr>
+        <w:autoSpaceDE w:val="0"/>
+        <w:autoSpaceDN w:val="0"/>
+        <w:adjustRightInd w:val="0"/>
+        <w:spacing w:after="0" w:line="240" w:lineRule="auto"/>
+        <w:jc w:val="both"/>
+        <w:rPr>
+          <w:rFonts w:ascii="TimesNewRomanPSMT" w:hAnsi="TimesNewRomanPSMT" w:cs="TimesNewRomanPSMT"/>
+          <w:sz w:val="23"/>
+          <w:szCs w:val="23"/>
+        </w:rPr>
+      </w:pPr>
+      <w:r>
+        <w:rPr>
+          <w:rFonts w:ascii="TimesNewRomanPSMT" w:hAnsi="TimesNewRomanPSMT" w:cs="TimesNewRomanPSMT"/>
+          <w:sz w:val="23"/>
+          <w:szCs w:val="23"/>
+        </w:rPr>
+        <w:t>(</w:t>
+      </w:r>
+      <w:proofErr w:type="spellStart"/>
+      <w:r>
+        <w:rPr>
+          <w:rFonts w:ascii="TimesNewRomanPSMT" w:hAnsi="TimesNewRomanPSMT" w:cs="TimesNewRomanPSMT"/>
+          <w:sz w:val="23"/>
+          <w:szCs w:val="23"/>
+        </w:rPr>
+        <w:t>iii</w:t>
+      </w:r>
+      <w:proofErr w:type="spellEnd"/>
+      <w:r>
+        <w:rPr>
+          <w:rFonts w:ascii="TimesNewRomanPSMT" w:hAnsi="TimesNewRomanPSMT" w:cs="TimesNewRomanPSMT"/>
+          <w:sz w:val="23"/>
+          <w:szCs w:val="23"/>
+        </w:rPr>
+        <w:t xml:space="preserve">) Estas autorizações deverão observar os limites de até </w:t>
+      </w:r>
+      <w:r>
+        <w:rPr>
+          <w:rFonts w:ascii="TimesNewRomanPS-BoldMT" w:hAnsi="TimesNewRomanPS-BoldMT" w:cs="TimesNewRomanPS-BoldMT"/>
+          <w:b/>
+          <w:bCs/>
+          <w:sz w:val="23"/>
+          <w:szCs w:val="23"/>
+        </w:rPr>
+        <w:t xml:space="preserve">8.000 </w:t>
+      </w:r>
+      <w:proofErr w:type="spellStart"/>
+      <w:r>
+        <w:rPr>
+          <w:rFonts w:ascii="TimesNewRomanPS-BoldMT" w:hAnsi="TimesNewRomanPS-BoldMT" w:cs="TimesNewRomanPS-BoldMT"/>
+          <w:b/>
+          <w:bCs/>
+          <w:sz w:val="23"/>
+          <w:szCs w:val="23"/>
+        </w:rPr>
+        <w:t>MWmédios</w:t>
+      </w:r>
+      <w:proofErr w:type="spellEnd"/>
+      <w:r>
+        <w:rPr>
+          <w:rFonts w:ascii="TimesNewRomanPSMT" w:hAnsi="TimesNewRomanPSMT" w:cs="TimesNewRomanPSMT"/>
+          <w:sz w:val="23"/>
+          <w:szCs w:val="23"/>
+        </w:rPr>
+        <w:t>, em horizonte mensal, para a</w:t>
+      </w:r>
+      <w:r>
+        <w:rPr>
+          <w:rFonts w:ascii="TimesNewRomanPSMT" w:hAnsi="TimesNewRomanPSMT" w:cs="TimesNewRomanPSMT"/>
+          <w:sz w:val="23"/>
+          <w:szCs w:val="23"/>
+        </w:rPr>
+        <w:t xml:space="preserve"> </w:t>
+      </w:r>
+      <w:r>
+        <w:rPr>
+          <w:rFonts w:ascii="TimesNewRomanPSMT" w:hAnsi="TimesNewRomanPSMT" w:cs="TimesNewRomanPSMT"/>
+          <w:sz w:val="23"/>
+          <w:szCs w:val="23"/>
+        </w:rPr>
+        <w:t>geração termelétrica total das usinas despachadas pelo ONS, já acrescidos dos montantes porventura</w:t>
+      </w:r>
+      <w:r>
+        <w:rPr>
+          <w:rFonts w:ascii="TimesNewRomanPSMT" w:hAnsi="TimesNewRomanPSMT" w:cs="TimesNewRomanPSMT"/>
+          <w:sz w:val="23"/>
+          <w:szCs w:val="23"/>
+        </w:rPr>
+        <w:t xml:space="preserve"> </w:t>
+      </w:r>
+      <w:r>
+        <w:rPr>
+          <w:rFonts w:ascii="TimesNewRomanPSMT" w:hAnsi="TimesNewRomanPSMT" w:cs="TimesNewRomanPSMT"/>
+          <w:sz w:val="23"/>
+          <w:szCs w:val="23"/>
+        </w:rPr>
+        <w:t xml:space="preserve">importados, limitadas ambas as operações ao Custo Variável Unitário – CVU de até </w:t>
+      </w:r>
+      <w:r>
+        <w:rPr>
+          <w:rFonts w:ascii="TimesNewRomanPS-BoldMT" w:hAnsi="TimesNewRomanPS-BoldMT" w:cs="TimesNewRomanPS-BoldMT"/>
+          <w:b/>
+          <w:bCs/>
+          <w:sz w:val="23"/>
+          <w:szCs w:val="23"/>
+        </w:rPr>
+        <w:t>R$ 375,66/</w:t>
+      </w:r>
+      <w:proofErr w:type="gramStart"/>
+      <w:r>
+        <w:rPr>
+          <w:rFonts w:ascii="TimesNewRomanPS-BoldMT" w:hAnsi="TimesNewRomanPS-BoldMT" w:cs="TimesNewRomanPS-BoldMT"/>
+          <w:b/>
+          <w:bCs/>
+          <w:sz w:val="23"/>
+          <w:szCs w:val="23"/>
+        </w:rPr>
+        <w:t>MWh</w:t>
+      </w:r>
+      <w:r>
+        <w:rPr>
+          <w:rFonts w:ascii="TimesNewRomanPSMT" w:hAnsi="TimesNewRomanPSMT" w:cs="TimesNewRomanPSMT"/>
+          <w:sz w:val="23"/>
+          <w:szCs w:val="23"/>
+        </w:rPr>
+        <w:t>[</w:t>
+      </w:r>
+      <w:proofErr w:type="gramEnd"/>
+      <w:r>
+        <w:rPr>
+          <w:rFonts w:ascii="TimesNewRomanPSMT" w:hAnsi="TimesNewRomanPSMT" w:cs="TimesNewRomanPSMT"/>
+          <w:sz w:val="23"/>
+          <w:szCs w:val="23"/>
+        </w:rPr>
+        <w:t>2].</w:t>
+      </w:r>
+      <w:r>
+        <w:rPr>
+          <w:rFonts w:ascii="TimesNewRomanPSMT" w:hAnsi="TimesNewRomanPSMT" w:cs="TimesNewRomanPSMT"/>
+          <w:sz w:val="23"/>
+          <w:szCs w:val="23"/>
+        </w:rPr>
+        <w:t xml:space="preserve"> </w:t>
+      </w:r>
+      <w:r>
+        <w:rPr>
+          <w:rFonts w:ascii="TimesNewRomanPSMT" w:hAnsi="TimesNewRomanPSMT" w:cs="TimesNewRomanPSMT"/>
+          <w:sz w:val="23"/>
+          <w:szCs w:val="23"/>
+        </w:rPr>
+        <w:t>Em caso de indisponibilidade forçada de usinas termelétricas dos subsistemas Sul ou Sudeste/Centro-Oeste ou</w:t>
+      </w:r>
+      <w:r>
+        <w:rPr>
+          <w:rFonts w:ascii="TimesNewRomanPSMT" w:hAnsi="TimesNewRomanPSMT" w:cs="TimesNewRomanPSMT"/>
+          <w:sz w:val="23"/>
+          <w:szCs w:val="23"/>
+        </w:rPr>
+        <w:t xml:space="preserve"> </w:t>
+      </w:r>
+      <w:r>
+        <w:rPr>
+          <w:rFonts w:ascii="TimesNewRomanPSMT" w:hAnsi="TimesNewRomanPSMT" w:cs="TimesNewRomanPSMT"/>
+          <w:sz w:val="23"/>
+          <w:szCs w:val="23"/>
+        </w:rPr>
+        <w:t>situações excepcionais devidamente justificadas, e com vistas à preservação do reservatório equivalente do</w:t>
+      </w:r>
+      <w:r>
+        <w:rPr>
+          <w:rFonts w:ascii="TimesNewRomanPSMT" w:hAnsi="TimesNewRomanPSMT" w:cs="TimesNewRomanPSMT"/>
+          <w:sz w:val="23"/>
+          <w:szCs w:val="23"/>
+        </w:rPr>
+        <w:t xml:space="preserve"> </w:t>
+      </w:r>
+      <w:r>
+        <w:rPr>
+          <w:rFonts w:ascii="TimesNewRomanPSMT" w:hAnsi="TimesNewRomanPSMT" w:cs="TimesNewRomanPSMT"/>
+          <w:sz w:val="23"/>
+          <w:szCs w:val="23"/>
+        </w:rPr>
+        <w:t>subsistema Sul, poder-se-á despachar usinas com CVU superior ao limite estabelecido.</w:t>
+      </w:r>
+    </w:p>
+    <w:p>
+      <w:pPr>
+        <w:autoSpaceDE w:val="0"/>
+        <w:autoSpaceDN w:val="0"/>
+        <w:adjustRightInd w:val="0"/>
+        <w:spacing w:after="0" w:line="240" w:lineRule="auto"/>
+        <w:jc w:val="both"/>
+        <w:rPr>
+          <w:rFonts w:ascii="TimesNewRomanPSMT" w:hAnsi="TimesNewRomanPSMT" w:cs="TimesNewRomanPSMT"/>
+          <w:sz w:val="23"/>
+          <w:szCs w:val="23"/>
+        </w:rPr>
+      </w:pPr>
+      <w:r>
+        <w:rPr>
+          <w:rFonts w:ascii="TimesNewRomanPSMT" w:hAnsi="TimesNewRomanPSMT" w:cs="TimesNewRomanPSMT"/>
+          <w:sz w:val="23"/>
+          <w:szCs w:val="23"/>
+        </w:rPr>
+        <w:t>(</w:t>
+      </w:r>
+      <w:proofErr w:type="spellStart"/>
+      <w:r>
+        <w:rPr>
+          <w:rFonts w:ascii="TimesNewRomanPSMT" w:hAnsi="TimesNewRomanPSMT" w:cs="TimesNewRomanPSMT"/>
+          <w:sz w:val="23"/>
+          <w:szCs w:val="23"/>
+        </w:rPr>
+        <w:t>iv</w:t>
+      </w:r>
+      <w:proofErr w:type="spellEnd"/>
+      <w:r>
+        <w:rPr>
+          <w:rFonts w:ascii="TimesNewRomanPSMT" w:hAnsi="TimesNewRomanPSMT" w:cs="TimesNewRomanPSMT"/>
+          <w:sz w:val="23"/>
+          <w:szCs w:val="23"/>
+        </w:rPr>
+        <w:t>) Esta deliberação deverá entrar em vigor a partir da próxima semana operativa, a se iniciar em 26 de</w:t>
+      </w:r>
+      <w:r>
+        <w:rPr>
+          <w:rFonts w:ascii="TimesNewRomanPSMT" w:hAnsi="TimesNewRomanPSMT" w:cs="TimesNewRomanPSMT"/>
+          <w:sz w:val="23"/>
+          <w:szCs w:val="23"/>
+        </w:rPr>
+        <w:t xml:space="preserve"> </w:t>
+      </w:r>
+      <w:r>
+        <w:rPr>
+          <w:rFonts w:ascii="TimesNewRomanPSMT" w:hAnsi="TimesNewRomanPSMT" w:cs="TimesNewRomanPSMT"/>
+          <w:sz w:val="23"/>
+          <w:szCs w:val="23"/>
+        </w:rPr>
+        <w:t>fevereiro de 2022.</w:t>
+      </w:r>
+    </w:p>
+    <w:p>
+      <w:pPr>
+        <w:autoSpaceDE w:val="0"/>
+        <w:autoSpaceDN w:val="0"/>
+        <w:adjustRightInd w:val="0"/>
+        <w:spacing w:after="0" w:line="240" w:lineRule="auto"/>
+        <w:jc w:val="both"/>
+        <w:rPr>
+          <w:rFonts w:ascii="TimesNewRomanPSMT" w:hAnsi="TimesNewRomanPSMT" w:cs="TimesNewRomanPSMT"/>
+          <w:sz w:val="23"/>
+          <w:szCs w:val="23"/>
+        </w:rPr>
+      </w:pPr>
+    </w:p>
+    <w:p>
+      <w:pPr>
+        <w:autoSpaceDE w:val="0"/>
+        <w:autoSpaceDN w:val="0"/>
+        <w:adjustRightInd w:val="0"/>
+        <w:spacing w:after="0" w:line="240" w:lineRule="auto"/>
+        <w:jc w:val="both"/>
+        <w:rPr>
+          <w:rFonts w:ascii="TimesNewRomanPSMT" w:hAnsi="TimesNewRomanPSMT" w:cs="TimesNewRomanPSMT"/>
+          <w:sz w:val="23"/>
+          <w:szCs w:val="23"/>
+        </w:rPr>
+      </w:pPr>
+      <w:r>
+        <w:rPr>
+          <w:rFonts w:ascii="TimesNewRomanPSMT" w:hAnsi="TimesNewRomanPSMT" w:cs="TimesNewRomanPSMT"/>
+          <w:b/>
+          <w:bCs/>
+          <w:sz w:val="23"/>
+          <w:szCs w:val="23"/>
+        </w:rPr>
+        <w:t>Reunião</w:t>
+      </w:r>
+      <w:r>
+        <w:rPr>
+          <w:rFonts w:ascii="TimesNewRomanPSMT" w:hAnsi="TimesNewRomanPSMT" w:cs="TimesNewRomanPSMT"/>
+          <w:sz w:val="23"/>
+          <w:szCs w:val="23"/>
+        </w:rPr>
+        <w:t xml:space="preserve"> 264 – Revogação da Bandeira da escassez hídrica</w:t>
+      </w:r>
+    </w:p>
+    <w:p>
+      <w:pPr>
+        <w:autoSpaceDE w:val="0"/>
+        <w:autoSpaceDN w:val="0"/>
+        <w:adjustRightInd w:val="0"/>
+        <w:spacing w:after="0" w:line="240" w:lineRule="auto"/>
+        <w:jc w:val="both"/>
+        <w:rPr>
+          <w:rFonts w:ascii="TimesNewRomanPSMT" w:hAnsi="TimesNewRomanPSMT" w:cs="TimesNewRomanPSMT"/>
+          <w:sz w:val="23"/>
+          <w:szCs w:val="23"/>
+        </w:rPr>
+      </w:pPr>
+      <w:r>
+        <w:rPr>
+          <w:rFonts w:ascii="TimesNewRomanPSMT" w:hAnsi="TimesNewRomanPSMT" w:cs="TimesNewRomanPSMT"/>
+          <w:b/>
+          <w:bCs/>
+          <w:sz w:val="23"/>
+          <w:szCs w:val="23"/>
+        </w:rPr>
+        <w:t>Deliberação</w:t>
+      </w:r>
+      <w:r>
+        <w:rPr>
+          <w:rFonts w:ascii="TimesNewRomanPSMT" w:hAnsi="TimesNewRomanPSMT" w:cs="TimesNewRomanPSMT"/>
+          <w:sz w:val="23"/>
+          <w:szCs w:val="23"/>
+        </w:rPr>
+        <w:t>: Tendo em vista as projeções realizadas pela Agência Nacional de Energia Elétrica – ANEEL</w:t>
+      </w:r>
+      <w:r>
+        <w:rPr>
+          <w:rFonts w:ascii="TimesNewRomanPSMT" w:hAnsi="TimesNewRomanPSMT" w:cs="TimesNewRomanPSMT"/>
+          <w:sz w:val="23"/>
+          <w:szCs w:val="23"/>
+        </w:rPr>
+        <w:t xml:space="preserve"> </w:t>
+      </w:r>
+      <w:r>
+        <w:rPr>
+          <w:rFonts w:ascii="TimesNewRomanPSMT" w:hAnsi="TimesNewRomanPSMT" w:cs="TimesNewRomanPSMT"/>
+          <w:sz w:val="23"/>
+          <w:szCs w:val="23"/>
+        </w:rPr>
+        <w:t>relativas à arrecadação da Bandeira de Escassez Hídrica para o mês de abril, diante da significativa melhora</w:t>
+      </w:r>
+      <w:r>
+        <w:rPr>
+          <w:rFonts w:ascii="TimesNewRomanPSMT" w:hAnsi="TimesNewRomanPSMT" w:cs="TimesNewRomanPSMT"/>
+          <w:sz w:val="23"/>
+          <w:szCs w:val="23"/>
+        </w:rPr>
+        <w:t xml:space="preserve"> </w:t>
+      </w:r>
+      <w:r>
+        <w:rPr>
+          <w:rFonts w:ascii="TimesNewRomanPSMT" w:hAnsi="TimesNewRomanPSMT" w:cs="TimesNewRomanPSMT"/>
+          <w:sz w:val="23"/>
+          <w:szCs w:val="23"/>
+        </w:rPr>
+        <w:t>das condições de atendimento e, portanto, menor necessidade de despachos termelétricos em comparação</w:t>
+      </w:r>
+      <w:r>
+        <w:rPr>
+          <w:rFonts w:ascii="TimesNewRomanPSMT" w:hAnsi="TimesNewRomanPSMT" w:cs="TimesNewRomanPSMT"/>
+          <w:sz w:val="23"/>
+          <w:szCs w:val="23"/>
+        </w:rPr>
+        <w:t xml:space="preserve"> </w:t>
+      </w:r>
+      <w:r>
+        <w:rPr>
+          <w:rFonts w:ascii="TimesNewRomanPSMT" w:hAnsi="TimesNewRomanPSMT" w:cs="TimesNewRomanPSMT"/>
+          <w:sz w:val="23"/>
+          <w:szCs w:val="23"/>
+        </w:rPr>
+        <w:t>com as projeções anteriores, e em prol da modicidade tarifária, o CMSE deliberou pela interrupção da</w:t>
+      </w:r>
+      <w:r>
+        <w:rPr>
+          <w:rFonts w:ascii="TimesNewRomanPSMT" w:hAnsi="TimesNewRomanPSMT" w:cs="TimesNewRomanPSMT"/>
+          <w:sz w:val="23"/>
+          <w:szCs w:val="23"/>
+        </w:rPr>
+        <w:t xml:space="preserve"> </w:t>
+      </w:r>
+      <w:r>
+        <w:rPr>
+          <w:rFonts w:ascii="TimesNewRomanPSMT" w:hAnsi="TimesNewRomanPSMT" w:cs="TimesNewRomanPSMT"/>
+          <w:sz w:val="23"/>
+          <w:szCs w:val="23"/>
+        </w:rPr>
+        <w:t>cobrança da Bandeira de Escassez Hídrica a partir de 16 de abril de 2022, alinhado ao disposto na Resolução</w:t>
+      </w:r>
+      <w:r>
+        <w:rPr>
+          <w:rFonts w:ascii="TimesNewRomanPSMT" w:hAnsi="TimesNewRomanPSMT" w:cs="TimesNewRomanPSMT"/>
+          <w:sz w:val="23"/>
+          <w:szCs w:val="23"/>
+        </w:rPr>
+        <w:t xml:space="preserve"> </w:t>
+      </w:r>
+      <w:r>
+        <w:rPr>
+          <w:rFonts w:ascii="TimesNewRomanPSMT" w:hAnsi="TimesNewRomanPSMT" w:cs="TimesNewRomanPSMT"/>
+          <w:sz w:val="23"/>
+          <w:szCs w:val="23"/>
+        </w:rPr>
+        <w:t xml:space="preserve">nº 3/2021 da Câmara de Regras Excepcionais para Gestão </w:t>
+      </w:r>
+      <w:proofErr w:type="spellStart"/>
+      <w:r>
+        <w:rPr>
+          <w:rFonts w:ascii="TimesNewRomanPSMT" w:hAnsi="TimesNewRomanPSMT" w:cs="TimesNewRomanPSMT"/>
+          <w:sz w:val="23"/>
+          <w:szCs w:val="23"/>
+        </w:rPr>
+        <w:t>Hidroenergética</w:t>
+      </w:r>
+      <w:proofErr w:type="spellEnd"/>
+      <w:r>
+        <w:rPr>
+          <w:rFonts w:ascii="TimesNewRomanPSMT" w:hAnsi="TimesNewRomanPSMT" w:cs="TimesNewRomanPSMT"/>
+          <w:sz w:val="23"/>
+          <w:szCs w:val="23"/>
+        </w:rPr>
+        <w:t xml:space="preserve"> – CREG.</w:t>
+      </w:r>
+    </w:p>
+    <w:p>
+      <w:pPr>
+        <w:autoSpaceDE w:val="0"/>
+        <w:autoSpaceDN w:val="0"/>
+        <w:adjustRightInd w:val="0"/>
+        <w:spacing w:after="0" w:line="240" w:lineRule="auto"/>
+        <w:jc w:val="both"/>
+        <w:rPr>
+          <w:rFonts w:ascii="TimesNewRomanPSMT" w:hAnsi="TimesNewRomanPSMT" w:cs="TimesNewRomanPSMT"/>
+          <w:sz w:val="23"/>
+          <w:szCs w:val="23"/>
+        </w:rPr>
+      </w:pPr>
+    </w:p>
+    <w:p>
+      <w:pPr>
+        <w:autoSpaceDE w:val="0"/>
+        <w:autoSpaceDN w:val="0"/>
+        <w:adjustRightInd w:val="0"/>
+        <w:spacing w:after="0" w:line="240" w:lineRule="auto"/>
+        <w:jc w:val="both"/>
+        <w:rPr>
+          <w:rFonts w:ascii="TimesNewRomanPSMT" w:hAnsi="TimesNewRomanPSMT" w:cs="TimesNewRomanPSMT"/>
+          <w:sz w:val="23"/>
+          <w:szCs w:val="23"/>
+        </w:rPr>
+      </w:pPr>
+      <w:r>
+        <w:rPr>
+          <w:rFonts w:ascii="TimesNewRomanPSMT" w:hAnsi="TimesNewRomanPSMT" w:cs="TimesNewRomanPSMT"/>
+          <w:sz w:val="23"/>
+          <w:szCs w:val="23"/>
+        </w:rPr>
+        <w:t xml:space="preserve">Reunião 265 </w:t>
+      </w:r>
+      <w:r>
+        <w:rPr>
+          <w:rFonts w:ascii="TimesNewRomanPSMT" w:hAnsi="TimesNewRomanPSMT" w:cs="TimesNewRomanPSMT"/>
+          <w:sz w:val="23"/>
+          <w:szCs w:val="23"/>
+        </w:rPr>
+        <w:t>–</w:t>
+      </w:r>
+      <w:r>
+        <w:rPr>
+          <w:rFonts w:ascii="TimesNewRomanPSMT" w:hAnsi="TimesNewRomanPSMT" w:cs="TimesNewRomanPSMT"/>
+          <w:sz w:val="23"/>
+          <w:szCs w:val="23"/>
+        </w:rPr>
+        <w:t xml:space="preserve"> </w:t>
+      </w:r>
+      <w:r>
+        <w:rPr>
+          <w:rFonts w:ascii="TimesNewRomanPSMT" w:hAnsi="TimesNewRomanPSMT" w:cs="TimesNewRomanPSMT"/>
+          <w:sz w:val="23"/>
+          <w:szCs w:val="23"/>
+        </w:rPr>
+        <w:t>Fechou o grupo de trabalho sobre escassez hídrica</w:t>
+      </w:r>
+    </w:p>
+    <w:p>
+      <w:pPr>
+        <w:autoSpaceDE w:val="0"/>
+        <w:autoSpaceDN w:val="0"/>
+        <w:adjustRightInd w:val="0"/>
+        <w:spacing w:after="0" w:line="240" w:lineRule="auto"/>
+        <w:jc w:val="both"/>
+        <w:rPr>
+          <w:rFonts w:ascii="TimesNewRomanPSMT" w:hAnsi="TimesNewRomanPSMT" w:cs="TimesNewRomanPSMT"/>
+          <w:sz w:val="23"/>
+          <w:szCs w:val="23"/>
+        </w:rPr>
+      </w:pPr>
+    </w:p>
+    <w:p>
+      <w:pPr>
+        <w:autoSpaceDE w:val="0"/>
+        <w:autoSpaceDN w:val="0"/>
+        <w:adjustRightInd w:val="0"/>
+        <w:spacing w:after="0" w:line="240" w:lineRule="auto"/>
+        <w:rPr>
+          <w:rFonts w:ascii="TimesNewRomanPSMT" w:hAnsi="TimesNewRomanPSMT" w:cs="TimesNewRomanPSMT"/>
+          <w:sz w:val="23"/>
+          <w:szCs w:val="23"/>
+        </w:rPr>
+      </w:pPr>
+      <w:r>
+        <w:rPr>
+          <w:rFonts w:ascii="TimesNewRomanPSMT" w:hAnsi="TimesNewRomanPSMT" w:cs="TimesNewRomanPSMT"/>
+          <w:sz w:val="23"/>
+          <w:szCs w:val="23"/>
+        </w:rPr>
+        <w:t>Reunião 266</w:t>
+      </w:r>
+      <w:r>
+        <w:rPr>
+          <w:rFonts w:ascii="TimesNewRomanPSMT" w:hAnsi="TimesNewRomanPSMT" w:cs="TimesNewRomanPSMT"/>
+          <w:sz w:val="23"/>
+          <w:szCs w:val="23"/>
+        </w:rPr>
+        <w:t xml:space="preserve"> - </w:t>
+      </w:r>
+      <w:r>
+        <w:rPr>
+          <w:rFonts w:ascii="TimesNewRomanPSMT" w:hAnsi="TimesNewRomanPSMT" w:cs="TimesNewRomanPSMT"/>
+          <w:sz w:val="23"/>
+          <w:szCs w:val="23"/>
+        </w:rPr>
+        <w:t>Operador recomendou a manutenção da regra</w:t>
+      </w:r>
+      <w:r>
+        <w:rPr>
+          <w:rFonts w:ascii="TimesNewRomanPSMT" w:hAnsi="TimesNewRomanPSMT" w:cs="TimesNewRomanPSMT"/>
+          <w:sz w:val="23"/>
+          <w:szCs w:val="23"/>
+        </w:rPr>
+        <w:t xml:space="preserve"> </w:t>
+      </w:r>
+      <w:r>
+        <w:rPr>
+          <w:rFonts w:ascii="TimesNewRomanPSMT" w:hAnsi="TimesNewRomanPSMT" w:cs="TimesNewRomanPSMT"/>
+          <w:sz w:val="23"/>
+          <w:szCs w:val="23"/>
+        </w:rPr>
+        <w:t>no mês de junho de 2022</w:t>
+      </w:r>
+    </w:p>
+    <w:p>
+      <w:pPr>
+        <w:autoSpaceDE w:val="0"/>
+        <w:autoSpaceDN w:val="0"/>
+        <w:adjustRightInd w:val="0"/>
+        <w:spacing w:after="0" w:line="240" w:lineRule="auto"/>
+        <w:rPr>
+          <w:rFonts w:ascii="TimesNewRomanPSMT" w:hAnsi="TimesNewRomanPSMT" w:cs="TimesNewRomanPSMT"/>
+          <w:sz w:val="23"/>
+          <w:szCs w:val="23"/>
+        </w:rPr>
+      </w:pPr>
+      <w:r>
+        <w:rPr>
+          <w:rFonts w:ascii="TimesNewRomanPSMT" w:hAnsi="TimesNewRomanPSMT" w:cs="TimesNewRomanPSMT"/>
+          <w:sz w:val="23"/>
+          <w:szCs w:val="23"/>
+        </w:rPr>
+        <w:t>Reunião 26</w:t>
+      </w:r>
+      <w:r>
+        <w:rPr>
+          <w:rFonts w:ascii="TimesNewRomanPSMT" w:hAnsi="TimesNewRomanPSMT" w:cs="TimesNewRomanPSMT"/>
+          <w:sz w:val="23"/>
+          <w:szCs w:val="23"/>
+        </w:rPr>
+        <w:t>7</w:t>
+      </w:r>
+      <w:r>
+        <w:rPr>
+          <w:rFonts w:ascii="TimesNewRomanPSMT" w:hAnsi="TimesNewRomanPSMT" w:cs="TimesNewRomanPSMT"/>
+          <w:sz w:val="23"/>
+          <w:szCs w:val="23"/>
+        </w:rPr>
+        <w:t xml:space="preserve"> - Operador recomendou a manutenção da regra no mês de ju</w:t>
+      </w:r>
+      <w:r>
+        <w:rPr>
+          <w:rFonts w:ascii="TimesNewRomanPSMT" w:hAnsi="TimesNewRomanPSMT" w:cs="TimesNewRomanPSMT"/>
+          <w:sz w:val="23"/>
+          <w:szCs w:val="23"/>
+        </w:rPr>
+        <w:t>l</w:t>
+      </w:r>
+      <w:r>
+        <w:rPr>
+          <w:rFonts w:ascii="TimesNewRomanPSMT" w:hAnsi="TimesNewRomanPSMT" w:cs="TimesNewRomanPSMT"/>
+          <w:sz w:val="23"/>
+          <w:szCs w:val="23"/>
+        </w:rPr>
+        <w:t>ho de 2022</w:t>
+      </w:r>
+    </w:p>
+    <w:p>
+      <w:pPr>
+        <w:autoSpaceDE w:val="0"/>
+        <w:autoSpaceDN w:val="0"/>
+        <w:adjustRightInd w:val="0"/>
+        <w:spacing w:after="0" w:line="240" w:lineRule="auto"/>
+        <w:rPr>
+          <w:rFonts w:ascii="TimesNewRomanPSMT" w:hAnsi="TimesNewRomanPSMT" w:cs="TimesNewRomanPSMT"/>
+          <w:sz w:val="23"/>
+          <w:szCs w:val="23"/>
+        </w:rPr>
+      </w:pPr>
+      <w:r>
+        <w:rPr>
+          <w:rFonts w:ascii="TimesNewRomanPSMT" w:hAnsi="TimesNewRomanPSMT" w:cs="TimesNewRomanPSMT"/>
+          <w:sz w:val="23"/>
+          <w:szCs w:val="23"/>
+        </w:rPr>
+        <w:t>Reunião 270 - Operador recomendou a manutenção da regra no mês de outubro de 2022</w:t>
+      </w:r>
+    </w:p>
+    <w:p>
+      <w:pPr>
+        <w:autoSpaceDE w:val="0"/>
+        <w:autoSpaceDN w:val="0"/>
+        <w:adjustRightInd w:val="0"/>
+        <w:spacing w:after="0" w:line="240" w:lineRule="auto"/>
+        <w:rPr>
+          <w:rFonts w:ascii="TimesNewRomanPSMT" w:hAnsi="TimesNewRomanPSMT" w:cs="TimesNewRomanPSMT"/>
+          <w:sz w:val="23"/>
+          <w:szCs w:val="23"/>
+        </w:rPr>
+      </w:pPr>
+      <w:r>
+        <w:rPr>
+          <w:rFonts w:ascii="TimesNewRomanPSMT" w:hAnsi="TimesNewRomanPSMT" w:cs="TimesNewRomanPSMT"/>
+          <w:sz w:val="23"/>
+          <w:szCs w:val="23"/>
+        </w:rPr>
+        <w:t>Reunião 27</w:t>
+      </w:r>
+      <w:r>
+        <w:rPr>
+          <w:rFonts w:ascii="TimesNewRomanPSMT" w:hAnsi="TimesNewRomanPSMT" w:cs="TimesNewRomanPSMT"/>
+          <w:sz w:val="23"/>
+          <w:szCs w:val="23"/>
+        </w:rPr>
+        <w:t>1</w:t>
+      </w:r>
+      <w:r>
+        <w:rPr>
+          <w:rFonts w:ascii="TimesNewRomanPSMT" w:hAnsi="TimesNewRomanPSMT" w:cs="TimesNewRomanPSMT"/>
+          <w:sz w:val="23"/>
+          <w:szCs w:val="23"/>
+        </w:rPr>
+        <w:t xml:space="preserve"> - Operador recomendou a manutenção da regra no mês de </w:t>
+      </w:r>
+      <w:r>
+        <w:rPr>
+          <w:rFonts w:ascii="TimesNewRomanPSMT" w:hAnsi="TimesNewRomanPSMT" w:cs="TimesNewRomanPSMT"/>
+          <w:sz w:val="23"/>
+          <w:szCs w:val="23"/>
+        </w:rPr>
+        <w:t>novembro</w:t>
+      </w:r>
+      <w:r>
+        <w:rPr>
+          <w:rFonts w:ascii="TimesNewRomanPSMT" w:hAnsi="TimesNewRomanPSMT" w:cs="TimesNewRomanPSMT"/>
+          <w:sz w:val="23"/>
+          <w:szCs w:val="23"/>
+        </w:rPr>
+        <w:t xml:space="preserve"> de 2022</w:t>
+      </w:r>
+    </w:p>
+    <w:p>
+      <w:pPr>
+        <w:autoSpaceDE w:val="0"/>
+        <w:autoSpaceDN w:val="0"/>
+        <w:adjustRightInd w:val="0"/>
+        <w:spacing w:after="0" w:line="240" w:lineRule="auto"/>
+        <w:rPr>
+          <w:rFonts w:ascii="TimesNewRomanPSMT" w:hAnsi="TimesNewRomanPSMT" w:cs="TimesNewRomanPSMT"/>
+          <w:sz w:val="23"/>
+          <w:szCs w:val="23"/>
+        </w:rPr>
+      </w:pPr>
+      <w:r>
+        <w:rPr>
+          <w:rFonts w:ascii="TimesNewRomanPSMT" w:hAnsi="TimesNewRomanPSMT" w:cs="TimesNewRomanPSMT"/>
+          <w:sz w:val="23"/>
+          <w:szCs w:val="23"/>
+        </w:rPr>
+        <w:t xml:space="preserve">Reunião 271 - Operador recomendou a manutenção da regra no mês de </w:t>
+      </w:r>
+      <w:r>
+        <w:rPr>
+          <w:rFonts w:ascii="TimesNewRomanPSMT" w:hAnsi="TimesNewRomanPSMT" w:cs="TimesNewRomanPSMT"/>
+          <w:sz w:val="23"/>
+          <w:szCs w:val="23"/>
+        </w:rPr>
+        <w:t>dezembro</w:t>
+      </w:r>
+      <w:r>
+        <w:rPr>
+          <w:rFonts w:ascii="TimesNewRomanPSMT" w:hAnsi="TimesNewRomanPSMT" w:cs="TimesNewRomanPSMT"/>
+          <w:sz w:val="23"/>
+          <w:szCs w:val="23"/>
+        </w:rPr>
+        <w:t xml:space="preserve"> de 2022</w:t>
+      </w:r>
+    </w:p>
+    <w:p>
+      <w:pPr>
+        <w:autoSpaceDE w:val="0"/>
+        <w:autoSpaceDN w:val="0"/>
+        <w:adjustRightInd w:val="0"/>
+        <w:spacing w:after="0" w:line="240" w:lineRule="auto"/>
+        <w:rPr>
+          <w:rFonts w:ascii="TimesNewRomanPSMT" w:hAnsi="TimesNewRomanPSMT" w:cs="TimesNewRomanPSMT"/>
+          <w:sz w:val="23"/>
+          <w:szCs w:val="23"/>
+        </w:rPr>
+      </w:pPr>
+    </w:p>
+    <w:p>
+      <w:pPr>
+        <w:autoSpaceDE w:val="0"/>
+        <w:autoSpaceDN w:val="0"/>
+        <w:adjustRightInd w:val="0"/>
+        <w:spacing w:after="0" w:line="240" w:lineRule="auto"/>
+        <w:rPr>
+          <w:rFonts w:ascii="TimesNewRomanPSMT" w:hAnsi="TimesNewRomanPSMT" w:cs="TimesNewRomanPSMT"/>
+          <w:sz w:val="23"/>
+          <w:szCs w:val="23"/>
+        </w:rPr>
+      </w:pPr>
+    </w:p>
+    <w:p>
+      <w:pPr>
+        <w:autoSpaceDE w:val="0"/>
+        <w:autoSpaceDN w:val="0"/>
+        <w:adjustRightInd w:val="0"/>
+        <w:spacing w:after="0" w:line="240" w:lineRule="auto"/>
+        <w:rPr>
+          <w:rFonts w:ascii="TimesNewRomanPSMT" w:hAnsi="TimesNewRomanPSMT" w:cs="TimesNewRomanPSMT"/>
+          <w:sz w:val="23"/>
+          <w:szCs w:val="23"/>
+        </w:rPr>
+      </w:pPr>
+    </w:p>
+    <w:p>
+      <w:pPr>
+        <w:autoSpaceDE w:val="0"/>
+        <w:autoSpaceDN w:val="0"/>
+        <w:adjustRightInd w:val="0"/>
+        <w:spacing w:after="0" w:line="240" w:lineRule="auto"/>
+        <w:rPr>
+          <w:rFonts w:ascii="TimesNewRomanPSMT" w:hAnsi="TimesNewRomanPSMT" w:cs="TimesNewRomanPSMT"/>
+          <w:sz w:val="23"/>
+          <w:szCs w:val="23"/>
+        </w:rPr>
+      </w:pPr>
+    </w:p>
+    <w:p>
+      <w:pPr>
+        <w:autoSpaceDE w:val="0"/>
+        <w:autoSpaceDN w:val="0"/>
+        <w:adjustRightInd w:val="0"/>
+        <w:spacing w:after="0" w:line="240" w:lineRule="auto"/>
+        <w:rPr>
+          <w:rFonts w:ascii="TimesNewRomanPSMT" w:hAnsi="TimesNewRomanPSMT" w:cs="TimesNewRomanPSMT"/>
+          <w:sz w:val="23"/>
+          <w:szCs w:val="23"/>
+        </w:rPr>
+      </w:pPr>
+    </w:p>
+    <w:p>
+      <w:pPr>
+        <w:autoSpaceDE w:val="0"/>
+        <w:autoSpaceDN w:val="0"/>
+        <w:adjustRightInd w:val="0"/>
+        <w:spacing w:after="0" w:line="240" w:lineRule="auto"/>
         <w:jc w:val="both"/>
       </w:pPr>
     </w:p>
@@ -3517,6 +4135,7 @@
         <w:jc w:val="both"/>
       </w:pPr>
       <w:r>
+        <w:lastRenderedPageBreak/>
         <w:t xml:space="preserve">ONS </w:t>
       </w:r>
       <w:r>
@@ -3540,6 +4159,7 @@
         <w:autoSpaceDN w:val="0"/>
         <w:adjustRightInd w:val="0"/>
         <w:spacing w:after="0" w:line="240" w:lineRule="auto"/>
+        <w:jc w:val="both"/>
         <w:rPr>
           <w:rFonts w:ascii="TimesNewRomanPS-BoldMT" w:hAnsi="TimesNewRomanPS-BoldMT" w:cs="TimesNewRomanPS-BoldMT"/>
           <w:b/>
@@ -3595,6 +4215,7 @@
         <w:autoSpaceDN w:val="0"/>
         <w:adjustRightInd w:val="0"/>
         <w:spacing w:after="0" w:line="240" w:lineRule="auto"/>
+        <w:jc w:val="both"/>
         <w:rPr>
           <w:rFonts w:ascii="TimesNewRomanPSMT" w:hAnsi="TimesNewRomanPSMT" w:cs="TimesNewRomanPSMT"/>
           <w:sz w:val="23"/>
@@ -3616,6 +4237,7 @@
         <w:autoSpaceDN w:val="0"/>
         <w:adjustRightInd w:val="0"/>
         <w:spacing w:after="0" w:line="240" w:lineRule="auto"/>
+        <w:jc w:val="both"/>
         <w:rPr>
           <w:rFonts w:ascii="TimesNewRomanPSMT" w:hAnsi="TimesNewRomanPSMT" w:cs="TimesNewRomanPSMT"/>
           <w:sz w:val="23"/>
@@ -3637,19 +4259,21 @@
         <w:autoSpaceDN w:val="0"/>
         <w:adjustRightInd w:val="0"/>
         <w:spacing w:after="0" w:line="240" w:lineRule="auto"/>
-        <w:rPr>
-          <w:rFonts w:ascii="TimesNewRomanPSMT" w:hAnsi="TimesNewRomanPSMT" w:cs="TimesNewRomanPSMT"/>
-          <w:sz w:val="23"/>
-          <w:szCs w:val="23"/>
-        </w:rPr>
-      </w:pPr>
-    </w:p>
-    <w:p>
-      <w:pPr>
-        <w:autoSpaceDE w:val="0"/>
-        <w:autoSpaceDN w:val="0"/>
-        <w:adjustRightInd w:val="0"/>
-        <w:spacing w:after="0" w:line="240" w:lineRule="auto"/>
+        <w:jc w:val="both"/>
+        <w:rPr>
+          <w:rFonts w:ascii="TimesNewRomanPSMT" w:hAnsi="TimesNewRomanPSMT" w:cs="TimesNewRomanPSMT"/>
+          <w:sz w:val="23"/>
+          <w:szCs w:val="23"/>
+        </w:rPr>
+      </w:pPr>
+    </w:p>
+    <w:p>
+      <w:pPr>
+        <w:autoSpaceDE w:val="0"/>
+        <w:autoSpaceDN w:val="0"/>
+        <w:adjustRightInd w:val="0"/>
+        <w:spacing w:after="0" w:line="240" w:lineRule="auto"/>
+        <w:jc w:val="both"/>
         <w:rPr>
           <w:rFonts w:ascii="TimesNewRomanPSMT" w:hAnsi="TimesNewRomanPSMT" w:cs="TimesNewRomanPSMT"/>
           <w:sz w:val="23"/>
@@ -3689,40 +4313,44 @@
         <w:autoSpaceDN w:val="0"/>
         <w:adjustRightInd w:val="0"/>
         <w:spacing w:after="0" w:line="240" w:lineRule="auto"/>
-        <w:rPr>
-          <w:rFonts w:ascii="TimesNewRomanPSMT" w:hAnsi="TimesNewRomanPSMT" w:cs="TimesNewRomanPSMT"/>
-          <w:sz w:val="23"/>
-          <w:szCs w:val="23"/>
-        </w:rPr>
-      </w:pPr>
-    </w:p>
-    <w:p>
-      <w:pPr>
-        <w:autoSpaceDE w:val="0"/>
-        <w:autoSpaceDN w:val="0"/>
-        <w:adjustRightInd w:val="0"/>
-        <w:spacing w:after="0" w:line="240" w:lineRule="auto"/>
-        <w:rPr>
-          <w:rFonts w:ascii="TimesNewRomanPSMT" w:hAnsi="TimesNewRomanPSMT" w:cs="TimesNewRomanPSMT"/>
-          <w:sz w:val="23"/>
-          <w:szCs w:val="23"/>
-        </w:rPr>
-      </w:pPr>
-    </w:p>
-    <w:p>
-      <w:pPr>
-        <w:autoSpaceDE w:val="0"/>
-        <w:autoSpaceDN w:val="0"/>
-        <w:adjustRightInd w:val="0"/>
-        <w:spacing w:after="0" w:line="240" w:lineRule="auto"/>
-      </w:pPr>
-    </w:p>
-    <w:p>
-      <w:pPr>
-        <w:autoSpaceDE w:val="0"/>
-        <w:autoSpaceDN w:val="0"/>
-        <w:adjustRightInd w:val="0"/>
-        <w:spacing w:after="0" w:line="240" w:lineRule="auto"/>
+        <w:jc w:val="both"/>
+        <w:rPr>
+          <w:rFonts w:ascii="TimesNewRomanPSMT" w:hAnsi="TimesNewRomanPSMT" w:cs="TimesNewRomanPSMT"/>
+          <w:sz w:val="23"/>
+          <w:szCs w:val="23"/>
+        </w:rPr>
+      </w:pPr>
+    </w:p>
+    <w:p>
+      <w:pPr>
+        <w:autoSpaceDE w:val="0"/>
+        <w:autoSpaceDN w:val="0"/>
+        <w:adjustRightInd w:val="0"/>
+        <w:spacing w:after="0" w:line="240" w:lineRule="auto"/>
+        <w:jc w:val="both"/>
+        <w:rPr>
+          <w:rFonts w:ascii="TimesNewRomanPSMT" w:hAnsi="TimesNewRomanPSMT" w:cs="TimesNewRomanPSMT"/>
+          <w:sz w:val="23"/>
+          <w:szCs w:val="23"/>
+        </w:rPr>
+      </w:pPr>
+    </w:p>
+    <w:p>
+      <w:pPr>
+        <w:autoSpaceDE w:val="0"/>
+        <w:autoSpaceDN w:val="0"/>
+        <w:adjustRightInd w:val="0"/>
+        <w:spacing w:after="0" w:line="240" w:lineRule="auto"/>
+        <w:jc w:val="both"/>
+      </w:pPr>
+    </w:p>
+    <w:p>
+      <w:pPr>
+        <w:autoSpaceDE w:val="0"/>
+        <w:autoSpaceDN w:val="0"/>
+        <w:adjustRightInd w:val="0"/>
+        <w:spacing w:after="0" w:line="240" w:lineRule="auto"/>
+        <w:jc w:val="both"/>
         <w:rPr>
           <w:rFonts w:ascii="TimesNewRomanPS-BoldMT" w:hAnsi="TimesNewRomanPS-BoldMT" w:cs="TimesNewRomanPS-BoldMT"/>
           <w:b/>
@@ -3750,6 +4378,7 @@
         <w:autoSpaceDN w:val="0"/>
         <w:adjustRightInd w:val="0"/>
         <w:spacing w:after="0" w:line="240" w:lineRule="auto"/>
+        <w:jc w:val="both"/>
         <w:rPr>
           <w:rFonts w:ascii="TimesNewRomanPS-BoldMT" w:hAnsi="TimesNewRomanPS-BoldMT" w:cs="TimesNewRomanPS-BoldMT"/>
           <w:b/>
@@ -3777,21 +4406,23 @@
         <w:autoSpaceDN w:val="0"/>
         <w:adjustRightInd w:val="0"/>
         <w:spacing w:after="0" w:line="240" w:lineRule="auto"/>
-        <w:rPr>
-          <w:rFonts w:ascii="TimesNewRomanPS-BoldMT" w:hAnsi="TimesNewRomanPS-BoldMT" w:cs="TimesNewRomanPS-BoldMT"/>
-          <w:b/>
-          <w:bCs/>
-          <w:sz w:val="23"/>
-          <w:szCs w:val="23"/>
-        </w:rPr>
-      </w:pPr>
-    </w:p>
-    <w:p>
-      <w:pPr>
-        <w:autoSpaceDE w:val="0"/>
-        <w:autoSpaceDN w:val="0"/>
-        <w:adjustRightInd w:val="0"/>
-        <w:spacing w:after="0" w:line="240" w:lineRule="auto"/>
+        <w:jc w:val="both"/>
+        <w:rPr>
+          <w:rFonts w:ascii="TimesNewRomanPS-BoldMT" w:hAnsi="TimesNewRomanPS-BoldMT" w:cs="TimesNewRomanPS-BoldMT"/>
+          <w:b/>
+          <w:bCs/>
+          <w:sz w:val="23"/>
+          <w:szCs w:val="23"/>
+        </w:rPr>
+      </w:pPr>
+    </w:p>
+    <w:p>
+      <w:pPr>
+        <w:autoSpaceDE w:val="0"/>
+        <w:autoSpaceDN w:val="0"/>
+        <w:adjustRightInd w:val="0"/>
+        <w:spacing w:after="0" w:line="240" w:lineRule="auto"/>
+        <w:jc w:val="both"/>
         <w:rPr>
           <w:rFonts w:ascii="TimesNewRomanPS-BoldMT" w:hAnsi="TimesNewRomanPS-BoldMT" w:cs="TimesNewRomanPS-BoldMT"/>
           <w:sz w:val="23"/>
@@ -3861,6 +4492,7 @@
         <w:autoSpaceDN w:val="0"/>
         <w:adjustRightInd w:val="0"/>
         <w:spacing w:after="0" w:line="240" w:lineRule="auto"/>
+        <w:jc w:val="both"/>
         <w:rPr>
           <w:rFonts w:ascii="TimesNewRomanPS-BoldMT" w:hAnsi="TimesNewRomanPS-BoldMT" w:cs="TimesNewRomanPS-BoldMT"/>
           <w:b/>

</xml_diff>

<commit_message>
Added figures and pages to presentation
</commit_message>
<xml_diff>
--- a/Seminário 1 - CMSE/Reuniões CMSE.docx
+++ b/Seminário 1 - CMSE/Reuniões CMSE.docx
@@ -2479,103 +2479,7 @@
           <w:sz w:val="23"/>
           <w:szCs w:val="23"/>
         </w:rPr>
-        <w:t>Diante das condições de atendimento observadas e considerando os resultados do estudo</w:t>
-      </w:r>
-      <w:r>
-        <w:rPr>
-          <w:rFonts w:ascii="TimesNewRomanPSMT" w:hAnsi="TimesNewRomanPSMT" w:cs="TimesNewRomanPSMT"/>
-          <w:sz w:val="23"/>
-          <w:szCs w:val="23"/>
-        </w:rPr>
-        <w:t xml:space="preserve"> </w:t>
-      </w:r>
-      <w:r>
-        <w:rPr>
-          <w:rFonts w:ascii="TimesNewRomanPSMT" w:hAnsi="TimesNewRomanPSMT" w:cs="TimesNewRomanPSMT"/>
-          <w:sz w:val="23"/>
-          <w:szCs w:val="23"/>
-        </w:rPr>
-        <w:t>prospectivo apresentado pelo Operador Nacional do Sistema Elétrico – ONS, destacadamente quanto ao</w:t>
-      </w:r>
-      <w:r>
-        <w:rPr>
-          <w:rFonts w:ascii="TimesNewRomanPSMT" w:hAnsi="TimesNewRomanPSMT" w:cs="TimesNewRomanPSMT"/>
-          <w:sz w:val="23"/>
-          <w:szCs w:val="23"/>
-        </w:rPr>
-        <w:t xml:space="preserve"> </w:t>
-      </w:r>
-      <w:r>
-        <w:rPr>
-          <w:rFonts w:ascii="TimesNewRomanPSMT" w:hAnsi="TimesNewRomanPSMT" w:cs="TimesNewRomanPSMT"/>
-          <w:sz w:val="23"/>
-          <w:szCs w:val="23"/>
-        </w:rPr>
-        <w:t>benefício da manutenção de medidas excepcionais, alinhadas com as curvas referenciais de armazenamento</w:t>
-      </w:r>
-      <w:r>
-        <w:rPr>
-          <w:rFonts w:ascii="TimesNewRomanPSMT" w:hAnsi="TimesNewRomanPSMT" w:cs="TimesNewRomanPSMT"/>
-          <w:sz w:val="23"/>
-          <w:szCs w:val="23"/>
-        </w:rPr>
-        <w:t xml:space="preserve"> </w:t>
-      </w:r>
-      <w:r>
-        <w:rPr>
-          <w:rFonts w:ascii="TimesNewRomanPSMT" w:hAnsi="TimesNewRomanPSMT" w:cs="TimesNewRomanPSMT"/>
-          <w:sz w:val="23"/>
-          <w:szCs w:val="23"/>
-        </w:rPr>
-        <w:t>aprovadas pelo CMSE, o ONS fica autorizado a despachar geração termelétrica fora da ordem de mérito e</w:t>
-      </w:r>
-      <w:r>
-        <w:rPr>
-          <w:rFonts w:ascii="TimesNewRomanPSMT" w:hAnsi="TimesNewRomanPSMT" w:cs="TimesNewRomanPSMT"/>
-          <w:sz w:val="23"/>
-          <w:szCs w:val="23"/>
-        </w:rPr>
-        <w:t xml:space="preserve"> </w:t>
-      </w:r>
-      <w:r>
-        <w:rPr>
-          <w:rFonts w:ascii="TimesNewRomanPSMT" w:hAnsi="TimesNewRomanPSMT" w:cs="TimesNewRomanPSMT"/>
-          <w:sz w:val="23"/>
-          <w:szCs w:val="23"/>
-        </w:rPr>
-        <w:t>importação sem substituição a partir da Argentina ou do Uruguai, nos moldes do § 13, do art. 1º da Portaria</w:t>
-      </w:r>
-      <w:r>
-        <w:rPr>
-          <w:rFonts w:ascii="TimesNewRomanPSMT" w:hAnsi="TimesNewRomanPSMT" w:cs="TimesNewRomanPSMT"/>
-          <w:sz w:val="23"/>
-          <w:szCs w:val="23"/>
-        </w:rPr>
-        <w:t xml:space="preserve"> </w:t>
-      </w:r>
-      <w:r>
-        <w:rPr>
-          <w:rFonts w:ascii="TimesNewRomanPSMT" w:hAnsi="TimesNewRomanPSMT" w:cs="TimesNewRomanPSMT"/>
-          <w:sz w:val="23"/>
-          <w:szCs w:val="23"/>
-        </w:rPr>
-        <w:t>MME nº 339/2018, minimizando o custo operacional total do sistema elétrico e considerando as restrições</w:t>
-      </w:r>
-      <w:r>
-        <w:rPr>
-          <w:rFonts w:ascii="TimesNewRomanPSMT" w:hAnsi="TimesNewRomanPSMT" w:cs="TimesNewRomanPSMT"/>
-          <w:sz w:val="23"/>
-          <w:szCs w:val="23"/>
-        </w:rPr>
-        <w:t xml:space="preserve"> </w:t>
-      </w:r>
-      <w:r>
-        <w:rPr>
-          <w:rFonts w:ascii="TimesNewRomanPSMT" w:hAnsi="TimesNewRomanPSMT" w:cs="TimesNewRomanPSMT"/>
-          <w:sz w:val="23"/>
-          <w:szCs w:val="23"/>
-        </w:rPr>
-        <w:t xml:space="preserve">operativas, de até </w:t>
+        <w:t xml:space="preserve">Diante das condições de atendimento observadas e considerando os resultados do estudo prospectivo apresentado pelo Operador Nacional do Sistema Elétrico – ONS, destacadamente quanto ao benefício da manutenção de medidas excepcionais, alinhadas com as curvas referenciais de armazenamento aprovadas pelo CMSE, o ONS fica autorizado a despachar geração termelétrica fora da ordem de mérito e importação sem substituição a partir da Argentina ou do Uruguai, nos moldes do § 13, do art. 1º da Portaria MME nº 339/2018, minimizando o custo operacional total do sistema elétrico e considerando as restrições operativas, de até </w:t>
       </w:r>
       <w:r>
         <w:rPr>
@@ -2605,39 +2509,7 @@
           <w:sz w:val="23"/>
           <w:szCs w:val="23"/>
         </w:rPr>
-        <w:t>, em horizonte até a próxima reunião ordinária do CMSE, para a</w:t>
-      </w:r>
-      <w:r>
-        <w:rPr>
-          <w:rFonts w:ascii="TimesNewRomanPSMT" w:hAnsi="TimesNewRomanPSMT" w:cs="TimesNewRomanPSMT"/>
-          <w:sz w:val="23"/>
-          <w:szCs w:val="23"/>
-        </w:rPr>
-        <w:t xml:space="preserve"> </w:t>
-      </w:r>
-      <w:r>
-        <w:rPr>
-          <w:rFonts w:ascii="TimesNewRomanPSMT" w:hAnsi="TimesNewRomanPSMT" w:cs="TimesNewRomanPSMT"/>
-          <w:sz w:val="23"/>
-          <w:szCs w:val="23"/>
-        </w:rPr>
-        <w:t>geração termelétrica total das usinas despachadas pelo ONS, já acrescidos dos montantes porventura</w:t>
-      </w:r>
-      <w:r>
-        <w:rPr>
-          <w:rFonts w:ascii="TimesNewRomanPSMT" w:hAnsi="TimesNewRomanPSMT" w:cs="TimesNewRomanPSMT"/>
-          <w:sz w:val="23"/>
-          <w:szCs w:val="23"/>
-        </w:rPr>
-        <w:t xml:space="preserve"> </w:t>
-      </w:r>
-      <w:r>
-        <w:rPr>
-          <w:rFonts w:ascii="TimesNewRomanPSMT" w:hAnsi="TimesNewRomanPSMT" w:cs="TimesNewRomanPSMT"/>
-          <w:sz w:val="23"/>
-          <w:szCs w:val="23"/>
-        </w:rPr>
-        <w:t xml:space="preserve">importados, limitados a termelétricas que possuírem Custo Variável Unitário – CVU de até </w:t>
+        <w:t xml:space="preserve">, em horizonte até a próxima reunião ordinária do CMSE, para a geração termelétrica total das usinas despachadas pelo ONS, já acrescidos dos montantes porventura importados, limitados a termelétricas que possuírem Custo Variável Unitário – CVU de até </w:t>
       </w:r>
       <w:r>
         <w:rPr>
@@ -2655,423 +2527,180 @@
           <w:sz w:val="23"/>
           <w:szCs w:val="23"/>
         </w:rPr>
+        <w:t xml:space="preserve">. Em casos de reconhecida necessidade sistêmica, advinda de indisponibilidades forçadas de equipamentos em base semanal, ou situações excepcionais devidamente justificadas, e com vistas ao atingimento dos cenários prospectivos apresentados ao CMSE, considerar-se-á como limite o valor de CVU de até </w:t>
+      </w:r>
+      <w:r>
+        <w:rPr>
+          <w:rFonts w:ascii="TimesNewRomanPSMT" w:hAnsi="TimesNewRomanPSMT" w:cs="TimesNewRomanPSMT"/>
+          <w:b/>
+          <w:bCs/>
+          <w:sz w:val="23"/>
+          <w:szCs w:val="23"/>
+        </w:rPr>
+        <w:t>R$1.500/MWh</w:t>
+      </w:r>
+      <w:r>
+        <w:rPr>
+          <w:rFonts w:ascii="TimesNewRomanPSMT" w:hAnsi="TimesNewRomanPSMT" w:cs="TimesNewRomanPSMT"/>
+          <w:sz w:val="23"/>
+          <w:szCs w:val="23"/>
+        </w:rPr>
+        <w:t>. Tais valores teto de CVU indicados poderão ser revistos nas reuniões técnicas do Grupo de Trabalho do CMSE para acompanhamento das condições de atendimento ao SIN, desde que devidamente justificado.</w:t>
+      </w:r>
+    </w:p>
+    <w:p>
+      <w:pPr>
+        <w:autoSpaceDE w:val="0"/>
+        <w:autoSpaceDN w:val="0"/>
+        <w:adjustRightInd w:val="0"/>
+        <w:spacing w:after="0" w:line="240" w:lineRule="auto"/>
+        <w:jc w:val="both"/>
+        <w:rPr>
+          <w:rFonts w:ascii="TimesNewRomanPSMT" w:hAnsi="TimesNewRomanPSMT" w:cs="TimesNewRomanPSMT"/>
+          <w:sz w:val="23"/>
+          <w:szCs w:val="23"/>
+        </w:rPr>
+      </w:pPr>
+    </w:p>
+    <w:p>
+      <w:pPr>
+        <w:jc w:val="both"/>
+      </w:pPr>
+      <w:r>
+        <w:t>Reunião 261</w:t>
+      </w:r>
+    </w:p>
+    <w:p>
+      <w:pPr>
+        <w:jc w:val="both"/>
+      </w:pPr>
+      <w:r>
+        <w:t>Atualização da deliberação anterior</w:t>
+      </w:r>
+    </w:p>
+    <w:p>
+      <w:pPr>
+        <w:autoSpaceDE w:val="0"/>
+        <w:autoSpaceDN w:val="0"/>
+        <w:adjustRightInd w:val="0"/>
+        <w:spacing w:after="0" w:line="240" w:lineRule="auto"/>
+        <w:jc w:val="both"/>
+      </w:pPr>
+      <w:r>
+        <w:rPr>
+          <w:b/>
+          <w:bCs/>
+        </w:rPr>
+        <w:t>Deliberação</w:t>
+      </w:r>
+      <w:r>
+        <w:t xml:space="preserve">: Diante das condições de atendimento observadas e considerando os resultados do estudo prospectivo apresentado pelo Operador Nacional do Sistema Elétrico – ONS, destacadamente quanto ao benefício da manutenção de medidas excepcionais, alinhadas com as curvas referenciais de armazenamento aprovadas pelo CMSE, o ONS fica autorizado a despachar geração termelétrica fora da ordem de mérito e importação sem substituição a partir da Argentina ou do Uruguai, nos moldes do § 13, do art. 1º da Portaria MME nº 339/2018, minimizando o custo operacional total do sistema elétrico e considerando as restrições operativas, de até </w:t>
+      </w:r>
+      <w:r>
+        <w:rPr>
+          <w:b/>
+          <w:bCs/>
+        </w:rPr>
+        <w:t xml:space="preserve">10.000 </w:t>
+      </w:r>
+      <w:proofErr w:type="spellStart"/>
+      <w:r>
+        <w:rPr>
+          <w:b/>
+          <w:bCs/>
+        </w:rPr>
+        <w:t>MWmédios</w:t>
+      </w:r>
+      <w:proofErr w:type="spellEnd"/>
+      <w:r>
+        <w:t xml:space="preserve">, ao longo do mês de fevereiro, para a geração termelétrica total das usinas despachadas pelo ONS, já acrescidos dos montantes porventura importados, limitados a termelétricas que possuírem Custo Variável Unitário – CVU de até </w:t>
+      </w:r>
+      <w:r>
+        <w:rPr>
+          <w:b/>
+          <w:bCs/>
+        </w:rPr>
+        <w:t>R$ 600/MWh</w:t>
+      </w:r>
+      <w:r>
         <w:t>.</w:t>
       </w:r>
-      <w:r>
-        <w:rPr>
-          <w:rFonts w:ascii="TimesNewRomanPSMT" w:hAnsi="TimesNewRomanPSMT" w:cs="TimesNewRomanPSMT"/>
-          <w:sz w:val="23"/>
-          <w:szCs w:val="23"/>
-        </w:rPr>
-        <w:t xml:space="preserve"> </w:t>
-      </w:r>
-      <w:r>
-        <w:rPr>
-          <w:rFonts w:ascii="TimesNewRomanPSMT" w:hAnsi="TimesNewRomanPSMT" w:cs="TimesNewRomanPSMT"/>
-          <w:sz w:val="23"/>
-          <w:szCs w:val="23"/>
-        </w:rPr>
-        <w:t>Em casos de reconhecida necessidade sistêmica, advinda de indisponibilidades forçadas de equipamentos em</w:t>
-      </w:r>
-      <w:r>
-        <w:rPr>
-          <w:rFonts w:ascii="TimesNewRomanPSMT" w:hAnsi="TimesNewRomanPSMT" w:cs="TimesNewRomanPSMT"/>
-          <w:sz w:val="23"/>
-          <w:szCs w:val="23"/>
-        </w:rPr>
-        <w:t xml:space="preserve"> </w:t>
-      </w:r>
-      <w:r>
-        <w:rPr>
-          <w:rFonts w:ascii="TimesNewRomanPSMT" w:hAnsi="TimesNewRomanPSMT" w:cs="TimesNewRomanPSMT"/>
-          <w:sz w:val="23"/>
-          <w:szCs w:val="23"/>
-        </w:rPr>
-        <w:t>base semanal, ou situações excepcionais devidamente justificadas, e com vistas ao atingimento dos cenários</w:t>
-      </w:r>
-      <w:r>
-        <w:rPr>
-          <w:rFonts w:ascii="TimesNewRomanPSMT" w:hAnsi="TimesNewRomanPSMT" w:cs="TimesNewRomanPSMT"/>
-          <w:sz w:val="23"/>
-          <w:szCs w:val="23"/>
-        </w:rPr>
-        <w:t xml:space="preserve"> </w:t>
-      </w:r>
-      <w:r>
-        <w:rPr>
-          <w:rFonts w:ascii="TimesNewRomanPSMT" w:hAnsi="TimesNewRomanPSMT" w:cs="TimesNewRomanPSMT"/>
-          <w:sz w:val="23"/>
-          <w:szCs w:val="23"/>
-        </w:rPr>
-        <w:t xml:space="preserve">prospectivos apresentados ao CMSE, considerar-se-á como limite o valor de CVU de até </w:t>
-      </w:r>
-      <w:r>
-        <w:rPr>
-          <w:rFonts w:ascii="TimesNewRomanPSMT" w:hAnsi="TimesNewRomanPSMT" w:cs="TimesNewRomanPSMT"/>
-          <w:b/>
-          <w:bCs/>
-          <w:sz w:val="23"/>
-          <w:szCs w:val="23"/>
-        </w:rPr>
-        <w:t>R$1.500/MWh</w:t>
-      </w:r>
-      <w:r>
-        <w:rPr>
-          <w:rFonts w:ascii="TimesNewRomanPSMT" w:hAnsi="TimesNewRomanPSMT" w:cs="TimesNewRomanPSMT"/>
-          <w:sz w:val="23"/>
-          <w:szCs w:val="23"/>
-        </w:rPr>
-        <w:t>.</w:t>
-      </w:r>
-      <w:r>
-        <w:rPr>
-          <w:rFonts w:ascii="TimesNewRomanPSMT" w:hAnsi="TimesNewRomanPSMT" w:cs="TimesNewRomanPSMT"/>
-          <w:sz w:val="23"/>
-          <w:szCs w:val="23"/>
-        </w:rPr>
-        <w:t xml:space="preserve"> </w:t>
-      </w:r>
-      <w:r>
-        <w:rPr>
-          <w:rFonts w:ascii="TimesNewRomanPSMT" w:hAnsi="TimesNewRomanPSMT" w:cs="TimesNewRomanPSMT"/>
-          <w:sz w:val="23"/>
-          <w:szCs w:val="23"/>
-        </w:rPr>
-        <w:t>Tais valores teto de CVU indicados poderão ser revistos nas reuniões técnicas do Grupo de Trabalho do</w:t>
-      </w:r>
-      <w:r>
-        <w:rPr>
-          <w:rFonts w:ascii="TimesNewRomanPSMT" w:hAnsi="TimesNewRomanPSMT" w:cs="TimesNewRomanPSMT"/>
-          <w:sz w:val="23"/>
-          <w:szCs w:val="23"/>
-        </w:rPr>
-        <w:t xml:space="preserve"> </w:t>
-      </w:r>
-      <w:r>
-        <w:rPr>
-          <w:rFonts w:ascii="TimesNewRomanPSMT" w:hAnsi="TimesNewRomanPSMT" w:cs="TimesNewRomanPSMT"/>
-          <w:sz w:val="23"/>
-          <w:szCs w:val="23"/>
-        </w:rPr>
-        <w:t>CMSE para</w:t>
-      </w:r>
-      <w:r>
-        <w:rPr>
-          <w:rFonts w:ascii="TimesNewRomanPSMT" w:hAnsi="TimesNewRomanPSMT" w:cs="TimesNewRomanPSMT"/>
-          <w:sz w:val="23"/>
-          <w:szCs w:val="23"/>
-        </w:rPr>
-        <w:t xml:space="preserve"> </w:t>
-      </w:r>
-      <w:r>
-        <w:rPr>
-          <w:rFonts w:ascii="TimesNewRomanPSMT" w:hAnsi="TimesNewRomanPSMT" w:cs="TimesNewRomanPSMT"/>
-          <w:sz w:val="23"/>
-          <w:szCs w:val="23"/>
-        </w:rPr>
-        <w:t>acompanhamento das condições de atendimento ao SIN, desde que devidamente justificado.</w:t>
-      </w:r>
-    </w:p>
-    <w:p>
-      <w:pPr>
-        <w:autoSpaceDE w:val="0"/>
-        <w:autoSpaceDN w:val="0"/>
-        <w:adjustRightInd w:val="0"/>
-        <w:spacing w:after="0" w:line="240" w:lineRule="auto"/>
-        <w:jc w:val="both"/>
-        <w:rPr>
-          <w:rFonts w:ascii="TimesNewRomanPSMT" w:hAnsi="TimesNewRomanPSMT" w:cs="TimesNewRomanPSMT"/>
-          <w:sz w:val="23"/>
-          <w:szCs w:val="23"/>
-        </w:rPr>
-      </w:pPr>
-    </w:p>
-    <w:p>
-      <w:pPr>
-        <w:jc w:val="both"/>
-      </w:pPr>
-      <w:r>
-        <w:t>Reunião 26</w:t>
-      </w:r>
-      <w:r>
-        <w:t>1</w:t>
-      </w:r>
-    </w:p>
-    <w:p>
-      <w:pPr>
-        <w:jc w:val="both"/>
-      </w:pPr>
-      <w:r>
-        <w:t>Atualização da deliberação anterior</w:t>
-      </w:r>
-    </w:p>
-    <w:p>
-      <w:pPr>
-        <w:autoSpaceDE w:val="0"/>
-        <w:autoSpaceDN w:val="0"/>
-        <w:adjustRightInd w:val="0"/>
-        <w:spacing w:after="0" w:line="240" w:lineRule="auto"/>
-        <w:jc w:val="both"/>
-      </w:pPr>
-      <w:r>
-        <w:rPr>
-          <w:b/>
-          <w:bCs/>
+    </w:p>
+    <w:p>
+      <w:pPr>
+        <w:autoSpaceDE w:val="0"/>
+        <w:autoSpaceDN w:val="0"/>
+        <w:adjustRightInd w:val="0"/>
+        <w:spacing w:after="0" w:line="240" w:lineRule="auto"/>
+        <w:jc w:val="both"/>
+      </w:pPr>
+    </w:p>
+    <w:p>
+      <w:pPr>
+        <w:jc w:val="both"/>
+      </w:pPr>
+      <w:r>
+        <w:t>Reunião 262</w:t>
+      </w:r>
+      <w:r>
+        <w:t xml:space="preserve"> – Extraordinária</w:t>
+      </w:r>
+      <w:r>
+        <w:t xml:space="preserve"> -&gt; Revogada na 264 pelo bom volume nos reservatórios.</w:t>
+      </w:r>
+    </w:p>
+    <w:p>
+      <w:pPr>
+        <w:autoSpaceDE w:val="0"/>
+        <w:autoSpaceDN w:val="0"/>
+        <w:adjustRightInd w:val="0"/>
+        <w:spacing w:after="0" w:line="240" w:lineRule="auto"/>
+        <w:jc w:val="both"/>
+        <w:rPr>
+          <w:rFonts w:ascii="TimesNewRomanPSMT" w:hAnsi="TimesNewRomanPSMT" w:cs="TimesNewRomanPSMT"/>
+          <w:sz w:val="23"/>
+          <w:szCs w:val="23"/>
+        </w:rPr>
+      </w:pPr>
+      <w:r>
+        <w:rPr>
+          <w:rFonts w:ascii="TimesNewRomanPS-BoldMT" w:hAnsi="TimesNewRomanPS-BoldMT" w:cs="TimesNewRomanPS-BoldMT"/>
+          <w:b/>
+          <w:bCs/>
+          <w:sz w:val="23"/>
+          <w:szCs w:val="23"/>
         </w:rPr>
         <w:t>Deliberação</w:t>
       </w:r>
       <w:r>
-        <w:t>: Diante das condições de atendimento observadas e considerando os resultados do estudo</w:t>
-      </w:r>
-      <w:r>
-        <w:t xml:space="preserve"> </w:t>
-      </w:r>
-      <w:r>
-        <w:t>prospectivo apresentado pelo Operador Nacional do Sistema Elétrico – ONS, destacadamente quanto ao</w:t>
-      </w:r>
-      <w:r>
-        <w:t xml:space="preserve"> </w:t>
-      </w:r>
-      <w:r>
-        <w:t>benefício da manutenção de medidas excepcionais, alinhadas com as curvas referenciais de armazenamento</w:t>
-      </w:r>
-      <w:r>
-        <w:t xml:space="preserve"> </w:t>
-      </w:r>
-      <w:r>
-        <w:t>aprovadas pelo CMSE, o ONS fica autorizado a despachar geração termelétrica fora da ordem de mérito e</w:t>
-      </w:r>
-      <w:r>
-        <w:t xml:space="preserve"> </w:t>
-      </w:r>
-      <w:r>
-        <w:t>importação sem substituição a partir da Argentina ou do Uruguai, nos moldes do § 13, do art. 1º da Portaria</w:t>
-      </w:r>
-      <w:r>
-        <w:t xml:space="preserve"> </w:t>
-      </w:r>
-      <w:r>
-        <w:t>MME nº 339/2018, minimizando o custo operacional total do sistema elétrico e considerando as restrições</w:t>
-      </w:r>
-      <w:r>
-        <w:t xml:space="preserve"> </w:t>
-      </w:r>
-      <w:r>
-        <w:t xml:space="preserve">operativas, de até </w:t>
-      </w:r>
-      <w:r>
-        <w:rPr>
-          <w:b/>
-          <w:bCs/>
-        </w:rPr>
-        <w:t xml:space="preserve">10.000 </w:t>
-      </w:r>
-      <w:proofErr w:type="spellStart"/>
-      <w:r>
-        <w:rPr>
-          <w:b/>
-          <w:bCs/>
-        </w:rPr>
-        <w:t>MWmédios</w:t>
-      </w:r>
-      <w:proofErr w:type="spellEnd"/>
-      <w:r>
-        <w:t>, ao longo do mês de fevereiro, para a geração termelétrica total das</w:t>
-      </w:r>
-      <w:r>
-        <w:t xml:space="preserve"> </w:t>
-      </w:r>
-      <w:r>
-        <w:t>usinas despachadas pelo ONS, já acrescidos dos montantes porventura importados, limitados a termelétricas</w:t>
-      </w:r>
-      <w:r>
-        <w:t xml:space="preserve"> </w:t>
-      </w:r>
-      <w:r>
-        <w:t xml:space="preserve">que possuírem Custo Variável Unitário – CVU de até </w:t>
-      </w:r>
-      <w:r>
-        <w:rPr>
-          <w:b/>
-          <w:bCs/>
-        </w:rPr>
-        <w:t>R$ 600/MWh</w:t>
-      </w:r>
-      <w:r>
-        <w:t>.</w:t>
-      </w:r>
-    </w:p>
-    <w:p>
-      <w:pPr>
-        <w:autoSpaceDE w:val="0"/>
-        <w:autoSpaceDN w:val="0"/>
-        <w:adjustRightInd w:val="0"/>
-        <w:spacing w:after="0" w:line="240" w:lineRule="auto"/>
-        <w:jc w:val="both"/>
-      </w:pPr>
-    </w:p>
-    <w:p>
-      <w:pPr>
-        <w:jc w:val="both"/>
-      </w:pPr>
-      <w:r>
-        <w:t>Reunião 262</w:t>
-      </w:r>
-      <w:r>
-        <w:t xml:space="preserve"> – Extraordinária</w:t>
-      </w:r>
-      <w:r>
-        <w:t xml:space="preserve"> -&gt; Revogada na 264 pelo bom volume nos reservatórios.</w:t>
-      </w:r>
-    </w:p>
-    <w:p>
-      <w:pPr>
-        <w:autoSpaceDE w:val="0"/>
-        <w:autoSpaceDN w:val="0"/>
-        <w:adjustRightInd w:val="0"/>
-        <w:spacing w:after="0" w:line="240" w:lineRule="auto"/>
-        <w:jc w:val="both"/>
-        <w:rPr>
-          <w:rFonts w:ascii="TimesNewRomanPSMT" w:hAnsi="TimesNewRomanPSMT" w:cs="TimesNewRomanPSMT"/>
-          <w:sz w:val="23"/>
-          <w:szCs w:val="23"/>
-        </w:rPr>
-      </w:pPr>
-      <w:r>
-        <w:rPr>
-          <w:rFonts w:ascii="TimesNewRomanPS-BoldMT" w:hAnsi="TimesNewRomanPS-BoldMT" w:cs="TimesNewRomanPS-BoldMT"/>
-          <w:b/>
-          <w:bCs/>
-          <w:sz w:val="23"/>
-          <w:szCs w:val="23"/>
-        </w:rPr>
-        <w:t>Deliberação</w:t>
-      </w:r>
-      <w:r>
-        <w:rPr>
-          <w:rFonts w:ascii="TimesNewRomanPSMT" w:hAnsi="TimesNewRomanPSMT" w:cs="TimesNewRomanPSMT"/>
-          <w:sz w:val="23"/>
-          <w:szCs w:val="23"/>
-        </w:rPr>
-        <w:t>: Diante das condições de atendimento observadas e considerando os resultados do estudo</w:t>
-      </w:r>
-      <w:r>
-        <w:rPr>
-          <w:rFonts w:ascii="TimesNewRomanPSMT" w:hAnsi="TimesNewRomanPSMT" w:cs="TimesNewRomanPSMT"/>
-          <w:sz w:val="23"/>
-          <w:szCs w:val="23"/>
-        </w:rPr>
-        <w:t xml:space="preserve"> </w:t>
-      </w:r>
-      <w:r>
-        <w:rPr>
-          <w:rFonts w:ascii="TimesNewRomanPSMT" w:hAnsi="TimesNewRomanPSMT" w:cs="TimesNewRomanPSMT"/>
-          <w:sz w:val="23"/>
-          <w:szCs w:val="23"/>
-        </w:rPr>
-        <w:t>prospectivo apresentado pelo ONS, destacadamente quanto à importância de se preservar os</w:t>
-      </w:r>
-      <w:r>
-        <w:rPr>
-          <w:rFonts w:ascii="TimesNewRomanPSMT" w:hAnsi="TimesNewRomanPSMT" w:cs="TimesNewRomanPSMT"/>
-          <w:sz w:val="23"/>
-          <w:szCs w:val="23"/>
-        </w:rPr>
-        <w:t xml:space="preserve"> </w:t>
-      </w:r>
-      <w:r>
-        <w:rPr>
-          <w:rFonts w:ascii="TimesNewRomanPSMT" w:hAnsi="TimesNewRomanPSMT" w:cs="TimesNewRomanPSMT"/>
-          <w:sz w:val="23"/>
-          <w:szCs w:val="23"/>
-        </w:rPr>
-        <w:t>armazenamentos do subsistema Sul, observando as curvas referenciais de armazenamento aprovadas pelo</w:t>
-      </w:r>
-      <w:r>
-        <w:rPr>
-          <w:rFonts w:ascii="TimesNewRomanPSMT" w:hAnsi="TimesNewRomanPSMT" w:cs="TimesNewRomanPSMT"/>
-          <w:sz w:val="23"/>
-          <w:szCs w:val="23"/>
-        </w:rPr>
-        <w:t xml:space="preserve"> </w:t>
-      </w:r>
-      <w:r>
-        <w:rPr>
-          <w:rFonts w:ascii="TimesNewRomanPSMT" w:hAnsi="TimesNewRomanPSMT" w:cs="TimesNewRomanPSMT"/>
-          <w:sz w:val="23"/>
-          <w:szCs w:val="23"/>
-        </w:rPr>
-        <w:t>CMSE:</w:t>
-      </w:r>
-    </w:p>
-    <w:p>
-      <w:pPr>
-        <w:autoSpaceDE w:val="0"/>
-        <w:autoSpaceDN w:val="0"/>
-        <w:adjustRightInd w:val="0"/>
-        <w:spacing w:after="0" w:line="240" w:lineRule="auto"/>
-        <w:jc w:val="both"/>
-        <w:rPr>
-          <w:rFonts w:ascii="TimesNewRomanPSMT" w:hAnsi="TimesNewRomanPSMT" w:cs="TimesNewRomanPSMT"/>
-          <w:sz w:val="23"/>
-          <w:szCs w:val="23"/>
-        </w:rPr>
-      </w:pPr>
-      <w:r>
-        <w:rPr>
-          <w:rFonts w:ascii="TimesNewRomanPSMT" w:hAnsi="TimesNewRomanPSMT" w:cs="TimesNewRomanPSMT"/>
-          <w:sz w:val="23"/>
-          <w:szCs w:val="23"/>
-        </w:rPr>
-        <w:t>(i) O ONS deverá maximizar o intercâmbio de energia elétrica para o subsistema Sul, respeitando os limites</w:t>
-      </w:r>
-      <w:r>
-        <w:rPr>
-          <w:rFonts w:ascii="TimesNewRomanPSMT" w:hAnsi="TimesNewRomanPSMT" w:cs="TimesNewRomanPSMT"/>
-          <w:sz w:val="23"/>
-          <w:szCs w:val="23"/>
-        </w:rPr>
-        <w:t xml:space="preserve"> </w:t>
-      </w:r>
-      <w:r>
-        <w:rPr>
-          <w:rFonts w:ascii="TimesNewRomanPSMT" w:hAnsi="TimesNewRomanPSMT" w:cs="TimesNewRomanPSMT"/>
-          <w:sz w:val="23"/>
-          <w:szCs w:val="23"/>
-        </w:rPr>
-        <w:t>elétricos vigentes, ficando autorizado a realizar despacho térmico fora da ordem de mérito no subsistema</w:t>
-      </w:r>
-      <w:r>
-        <w:rPr>
-          <w:rFonts w:ascii="TimesNewRomanPSMT" w:hAnsi="TimesNewRomanPSMT" w:cs="TimesNewRomanPSMT"/>
-          <w:sz w:val="23"/>
-          <w:szCs w:val="23"/>
-        </w:rPr>
-        <w:t xml:space="preserve"> </w:t>
-      </w:r>
-      <w:r>
-        <w:rPr>
-          <w:rFonts w:ascii="TimesNewRomanPSMT" w:hAnsi="TimesNewRomanPSMT" w:cs="TimesNewRomanPSMT"/>
-          <w:sz w:val="23"/>
-          <w:szCs w:val="23"/>
-        </w:rPr>
-        <w:t>Sudeste/Centro-Oeste, caso necessário, com essa finalidade, por usinas termelétricas que contribuam para</w:t>
-      </w:r>
-      <w:r>
-        <w:rPr>
-          <w:rFonts w:ascii="TimesNewRomanPSMT" w:hAnsi="TimesNewRomanPSMT" w:cs="TimesNewRomanPSMT"/>
-          <w:sz w:val="23"/>
-          <w:szCs w:val="23"/>
-        </w:rPr>
-        <w:t xml:space="preserve"> </w:t>
-      </w:r>
-      <w:r>
-        <w:rPr>
-          <w:rFonts w:ascii="TimesNewRomanPSMT" w:hAnsi="TimesNewRomanPSMT" w:cs="TimesNewRomanPSMT"/>
-          <w:sz w:val="23"/>
-          <w:szCs w:val="23"/>
-        </w:rPr>
-        <w:t xml:space="preserve">essa maximização e indicadas em Instrução </w:t>
+        <w:rPr>
+          <w:rFonts w:ascii="TimesNewRomanPSMT" w:hAnsi="TimesNewRomanPSMT" w:cs="TimesNewRomanPSMT"/>
+          <w:sz w:val="23"/>
+          <w:szCs w:val="23"/>
+        </w:rPr>
+        <w:t>: Diante das condições de atendimento observadas e considerando os resultados do estudo prospectivo apresentado pelo ONS, destacadamente quanto à importância de se preservar os armazenamentos do subsistema Sul, observando as curvas referenciais de armazenamento aprovadas pelo CMSE:</w:t>
+      </w:r>
+    </w:p>
+    <w:p>
+      <w:pPr>
+        <w:autoSpaceDE w:val="0"/>
+        <w:autoSpaceDN w:val="0"/>
+        <w:adjustRightInd w:val="0"/>
+        <w:spacing w:after="0" w:line="240" w:lineRule="auto"/>
+        <w:jc w:val="both"/>
+        <w:rPr>
+          <w:rFonts w:ascii="TimesNewRomanPSMT" w:hAnsi="TimesNewRomanPSMT" w:cs="TimesNewRomanPSMT"/>
+          <w:sz w:val="23"/>
+          <w:szCs w:val="23"/>
+        </w:rPr>
+      </w:pPr>
+      <w:r>
+        <w:rPr>
+          <w:rFonts w:ascii="TimesNewRomanPSMT" w:hAnsi="TimesNewRomanPSMT" w:cs="TimesNewRomanPSMT"/>
+          <w:sz w:val="23"/>
+          <w:szCs w:val="23"/>
+        </w:rPr>
+        <w:t xml:space="preserve">(i) O ONS deverá maximizar o intercâmbio de energia elétrica para o subsistema Sul, respeitando os limites elétricos vigentes, ficando autorizado a realizar despacho térmico fora da ordem de mérito no subsistema Sudeste/Centro-Oeste, caso necessário, com essa finalidade, por usinas termelétricas que contribuam para essa maximização e indicadas em Instrução </w:t>
       </w:r>
       <w:proofErr w:type="gramStart"/>
       <w:r>
@@ -3130,7 +2759,273 @@
           <w:sz w:val="23"/>
           <w:szCs w:val="23"/>
         </w:rPr>
-        <w:t>) O ONS fica autorizado a despachar geração termelétrica fora da ordem de mérito no subsistema Sul e a</w:t>
+        <w:t xml:space="preserve">) O ONS fica autorizado a despachar geração termelétrica fora da ordem de mérito no subsistema Sul e a realizar importação sem substituição a partir da Argentina ou do Uruguai, nos moldes do § 13, do art. 1º da Portaria MME nº 339/2018, minimizando o custo operacional total do sistema elétrico e considerando as restrições operativas, desde que </w:t>
+      </w:r>
+      <w:proofErr w:type="spellStart"/>
+      <w:r>
+        <w:rPr>
+          <w:rFonts w:ascii="TimesNewRomanPSMT" w:hAnsi="TimesNewRomanPSMT" w:cs="TimesNewRomanPSMT"/>
+          <w:sz w:val="23"/>
+          <w:szCs w:val="23"/>
+        </w:rPr>
+        <w:t>alocável</w:t>
+      </w:r>
+      <w:proofErr w:type="spellEnd"/>
+      <w:r>
+        <w:rPr>
+          <w:rFonts w:ascii="TimesNewRomanPSMT" w:hAnsi="TimesNewRomanPSMT" w:cs="TimesNewRomanPSMT"/>
+          <w:sz w:val="23"/>
+          <w:szCs w:val="23"/>
+        </w:rPr>
+        <w:t xml:space="preserve"> no subsistema Sul considerando a Programação Diária da Operação, de forma a minimizar a geração hidrelétrica desse subsistema e visando recuperar seu armazenamento</w:t>
+      </w:r>
+    </w:p>
+    <w:p>
+      <w:pPr>
+        <w:autoSpaceDE w:val="0"/>
+        <w:autoSpaceDN w:val="0"/>
+        <w:adjustRightInd w:val="0"/>
+        <w:spacing w:after="0" w:line="240" w:lineRule="auto"/>
+        <w:jc w:val="both"/>
+        <w:rPr>
+          <w:rFonts w:ascii="TimesNewRomanPSMT" w:hAnsi="TimesNewRomanPSMT" w:cs="TimesNewRomanPSMT"/>
+          <w:sz w:val="23"/>
+          <w:szCs w:val="23"/>
+        </w:rPr>
+      </w:pPr>
+      <w:r>
+        <w:rPr>
+          <w:rFonts w:ascii="TimesNewRomanPSMT" w:hAnsi="TimesNewRomanPSMT" w:cs="TimesNewRomanPSMT"/>
+          <w:sz w:val="23"/>
+          <w:szCs w:val="23"/>
+        </w:rPr>
+        <w:t>equivalente.</w:t>
+      </w:r>
+    </w:p>
+    <w:p>
+      <w:pPr>
+        <w:autoSpaceDE w:val="0"/>
+        <w:autoSpaceDN w:val="0"/>
+        <w:adjustRightInd w:val="0"/>
+        <w:spacing w:after="0" w:line="240" w:lineRule="auto"/>
+        <w:jc w:val="both"/>
+        <w:rPr>
+          <w:rFonts w:ascii="TimesNewRomanPSMT" w:hAnsi="TimesNewRomanPSMT" w:cs="TimesNewRomanPSMT"/>
+          <w:sz w:val="23"/>
+          <w:szCs w:val="23"/>
+        </w:rPr>
+      </w:pPr>
+      <w:r>
+        <w:rPr>
+          <w:rFonts w:ascii="TimesNewRomanPSMT" w:hAnsi="TimesNewRomanPSMT" w:cs="TimesNewRomanPSMT"/>
+          <w:sz w:val="23"/>
+          <w:szCs w:val="23"/>
+        </w:rPr>
+        <w:t>(</w:t>
+      </w:r>
+      <w:proofErr w:type="spellStart"/>
+      <w:r>
+        <w:rPr>
+          <w:rFonts w:ascii="TimesNewRomanPSMT" w:hAnsi="TimesNewRomanPSMT" w:cs="TimesNewRomanPSMT"/>
+          <w:sz w:val="23"/>
+          <w:szCs w:val="23"/>
+        </w:rPr>
+        <w:t>iii</w:t>
+      </w:r>
+      <w:proofErr w:type="spellEnd"/>
+      <w:r>
+        <w:rPr>
+          <w:rFonts w:ascii="TimesNewRomanPSMT" w:hAnsi="TimesNewRomanPSMT" w:cs="TimesNewRomanPSMT"/>
+          <w:sz w:val="23"/>
+          <w:szCs w:val="23"/>
+        </w:rPr>
+        <w:t xml:space="preserve">) Estas autorizações deverão observar os limites de até </w:t>
+      </w:r>
+      <w:r>
+        <w:rPr>
+          <w:rFonts w:ascii="TimesNewRomanPS-BoldMT" w:hAnsi="TimesNewRomanPS-BoldMT" w:cs="TimesNewRomanPS-BoldMT"/>
+          <w:b/>
+          <w:bCs/>
+          <w:sz w:val="23"/>
+          <w:szCs w:val="23"/>
+        </w:rPr>
+        <w:t xml:space="preserve">8.000 </w:t>
+      </w:r>
+      <w:proofErr w:type="spellStart"/>
+      <w:r>
+        <w:rPr>
+          <w:rFonts w:ascii="TimesNewRomanPS-BoldMT" w:hAnsi="TimesNewRomanPS-BoldMT" w:cs="TimesNewRomanPS-BoldMT"/>
+          <w:b/>
+          <w:bCs/>
+          <w:sz w:val="23"/>
+          <w:szCs w:val="23"/>
+        </w:rPr>
+        <w:t>MWmédios</w:t>
+      </w:r>
+      <w:proofErr w:type="spellEnd"/>
+      <w:r>
+        <w:rPr>
+          <w:rFonts w:ascii="TimesNewRomanPSMT" w:hAnsi="TimesNewRomanPSMT" w:cs="TimesNewRomanPSMT"/>
+          <w:sz w:val="23"/>
+          <w:szCs w:val="23"/>
+        </w:rPr>
+        <w:t xml:space="preserve">, em horizonte mensal, para a geração termelétrica total das usinas despachadas pelo ONS, já acrescidos dos montantes porventura importados, limitadas ambas as operações ao Custo Variável Unitário – CVU de até </w:t>
+      </w:r>
+      <w:r>
+        <w:rPr>
+          <w:rFonts w:ascii="TimesNewRomanPS-BoldMT" w:hAnsi="TimesNewRomanPS-BoldMT" w:cs="TimesNewRomanPS-BoldMT"/>
+          <w:b/>
+          <w:bCs/>
+          <w:sz w:val="23"/>
+          <w:szCs w:val="23"/>
+        </w:rPr>
+        <w:t>R$ 375,66/</w:t>
+      </w:r>
+      <w:proofErr w:type="gramStart"/>
+      <w:r>
+        <w:rPr>
+          <w:rFonts w:ascii="TimesNewRomanPS-BoldMT" w:hAnsi="TimesNewRomanPS-BoldMT" w:cs="TimesNewRomanPS-BoldMT"/>
+          <w:b/>
+          <w:bCs/>
+          <w:sz w:val="23"/>
+          <w:szCs w:val="23"/>
+        </w:rPr>
+        <w:t>MWh</w:t>
+      </w:r>
+      <w:r>
+        <w:rPr>
+          <w:rFonts w:ascii="TimesNewRomanPSMT" w:hAnsi="TimesNewRomanPSMT" w:cs="TimesNewRomanPSMT"/>
+          <w:sz w:val="23"/>
+          <w:szCs w:val="23"/>
+        </w:rPr>
+        <w:t>[</w:t>
+      </w:r>
+      <w:proofErr w:type="gramEnd"/>
+      <w:r>
+        <w:rPr>
+          <w:rFonts w:ascii="TimesNewRomanPSMT" w:hAnsi="TimesNewRomanPSMT" w:cs="TimesNewRomanPSMT"/>
+          <w:sz w:val="23"/>
+          <w:szCs w:val="23"/>
+        </w:rPr>
+        <w:t>2]. Em caso de indisponibilidade forçada de usinas termelétricas dos subsistemas Sul ou Sudeste/Centro-Oeste ou situações excepcionais devidamente justificadas, e com vistas à preservação do reservatório equivalente do subsistema Sul, poder-se-á despachar usinas com CVU superior ao limite estabelecido.</w:t>
+      </w:r>
+    </w:p>
+    <w:p>
+      <w:pPr>
+        <w:autoSpaceDE w:val="0"/>
+        <w:autoSpaceDN w:val="0"/>
+        <w:adjustRightInd w:val="0"/>
+        <w:spacing w:after="0" w:line="240" w:lineRule="auto"/>
+        <w:jc w:val="both"/>
+        <w:rPr>
+          <w:rFonts w:ascii="TimesNewRomanPSMT" w:hAnsi="TimesNewRomanPSMT" w:cs="TimesNewRomanPSMT"/>
+          <w:sz w:val="23"/>
+          <w:szCs w:val="23"/>
+        </w:rPr>
+      </w:pPr>
+      <w:r>
+        <w:rPr>
+          <w:rFonts w:ascii="TimesNewRomanPSMT" w:hAnsi="TimesNewRomanPSMT" w:cs="TimesNewRomanPSMT"/>
+          <w:sz w:val="23"/>
+          <w:szCs w:val="23"/>
+        </w:rPr>
+        <w:t>(</w:t>
+      </w:r>
+      <w:proofErr w:type="spellStart"/>
+      <w:r>
+        <w:rPr>
+          <w:rFonts w:ascii="TimesNewRomanPSMT" w:hAnsi="TimesNewRomanPSMT" w:cs="TimesNewRomanPSMT"/>
+          <w:sz w:val="23"/>
+          <w:szCs w:val="23"/>
+        </w:rPr>
+        <w:t>iv</w:t>
+      </w:r>
+      <w:proofErr w:type="spellEnd"/>
+      <w:r>
+        <w:rPr>
+          <w:rFonts w:ascii="TimesNewRomanPSMT" w:hAnsi="TimesNewRomanPSMT" w:cs="TimesNewRomanPSMT"/>
+          <w:sz w:val="23"/>
+          <w:szCs w:val="23"/>
+        </w:rPr>
+        <w:t>) Esta deliberação deverá entrar em vigor a partir da próxima semana operativa, a se iniciar em 26 de fevereiro de 2022.</w:t>
+      </w:r>
+    </w:p>
+    <w:p>
+      <w:pPr>
+        <w:autoSpaceDE w:val="0"/>
+        <w:autoSpaceDN w:val="0"/>
+        <w:adjustRightInd w:val="0"/>
+        <w:spacing w:after="0" w:line="240" w:lineRule="auto"/>
+        <w:jc w:val="both"/>
+        <w:rPr>
+          <w:rFonts w:ascii="TimesNewRomanPSMT" w:hAnsi="TimesNewRomanPSMT" w:cs="TimesNewRomanPSMT"/>
+          <w:sz w:val="23"/>
+          <w:szCs w:val="23"/>
+        </w:rPr>
+      </w:pPr>
+    </w:p>
+    <w:p>
+      <w:pPr>
+        <w:autoSpaceDE w:val="0"/>
+        <w:autoSpaceDN w:val="0"/>
+        <w:adjustRightInd w:val="0"/>
+        <w:spacing w:after="0" w:line="240" w:lineRule="auto"/>
+        <w:jc w:val="both"/>
+        <w:rPr>
+          <w:rFonts w:ascii="TimesNewRomanPSMT" w:hAnsi="TimesNewRomanPSMT" w:cs="TimesNewRomanPSMT"/>
+          <w:sz w:val="23"/>
+          <w:szCs w:val="23"/>
+        </w:rPr>
+      </w:pPr>
+      <w:r>
+        <w:rPr>
+          <w:rFonts w:ascii="TimesNewRomanPSMT" w:hAnsi="TimesNewRomanPSMT" w:cs="TimesNewRomanPSMT"/>
+          <w:b/>
+          <w:bCs/>
+          <w:sz w:val="23"/>
+          <w:szCs w:val="23"/>
+        </w:rPr>
+        <w:t>Reunião</w:t>
+      </w:r>
+      <w:r>
+        <w:rPr>
+          <w:rFonts w:ascii="TimesNewRomanPSMT" w:hAnsi="TimesNewRomanPSMT" w:cs="TimesNewRomanPSMT"/>
+          <w:sz w:val="23"/>
+          <w:szCs w:val="23"/>
+        </w:rPr>
+        <w:t xml:space="preserve"> 264 – Revogação da Bandeira da escassez hídrica</w:t>
+      </w:r>
+    </w:p>
+    <w:p>
+      <w:pPr>
+        <w:autoSpaceDE w:val="0"/>
+        <w:autoSpaceDN w:val="0"/>
+        <w:adjustRightInd w:val="0"/>
+        <w:spacing w:after="0" w:line="240" w:lineRule="auto"/>
+        <w:jc w:val="both"/>
+        <w:rPr>
+          <w:rFonts w:ascii="TimesNewRomanPSMT" w:hAnsi="TimesNewRomanPSMT" w:cs="TimesNewRomanPSMT"/>
+          <w:sz w:val="23"/>
+          <w:szCs w:val="23"/>
+        </w:rPr>
+      </w:pPr>
+      <w:r>
+        <w:rPr>
+          <w:rFonts w:ascii="TimesNewRomanPSMT" w:hAnsi="TimesNewRomanPSMT" w:cs="TimesNewRomanPSMT"/>
+          <w:b/>
+          <w:bCs/>
+          <w:sz w:val="23"/>
+          <w:szCs w:val="23"/>
+        </w:rPr>
+        <w:t>Deliberação</w:t>
+      </w:r>
+      <w:r>
+        <w:rPr>
+          <w:rFonts w:ascii="TimesNewRomanPSMT" w:hAnsi="TimesNewRomanPSMT" w:cs="TimesNewRomanPSMT"/>
+          <w:sz w:val="23"/>
+          <w:szCs w:val="23"/>
+        </w:rPr>
+        <w:t>: Tendo em vista as projeções realizadas pela Agência Nacional de Energia Elétrica – ANEEL</w:t>
       </w:r>
       <w:r>
         <w:rPr>
@@ -3146,7 +3041,7 @@
           <w:sz w:val="23"/>
           <w:szCs w:val="23"/>
         </w:rPr>
-        <w:t>realizar importação sem substituição a partir da Argentina ou do Uruguai, nos moldes do § 13, do art. 1º da</w:t>
+        <w:t>relativas à arrecadação da Bandeira de Escassez Hídrica para o mês de abril, diante da significativa melhora</w:t>
       </w:r>
       <w:r>
         <w:rPr>
@@ -3162,7 +3057,7 @@
           <w:sz w:val="23"/>
           <w:szCs w:val="23"/>
         </w:rPr>
-        <w:t>Portaria MME nº 339/2018, minimizando o custo operacional total do sistema elétrico e considerando as</w:t>
+        <w:t>das condições de atendimento e, portanto, menor necessidade de despachos termelétricos em comparação</w:t>
       </w:r>
       <w:r>
         <w:rPr>
@@ -3178,7 +3073,39 @@
           <w:sz w:val="23"/>
           <w:szCs w:val="23"/>
         </w:rPr>
-        <w:t xml:space="preserve">restrições operativas, desde que </w:t>
+        <w:t>com as projeções anteriores, e em prol da modicidade tarifária, o CMSE deliberou pela interrupção da</w:t>
+      </w:r>
+      <w:r>
+        <w:rPr>
+          <w:rFonts w:ascii="TimesNewRomanPSMT" w:hAnsi="TimesNewRomanPSMT" w:cs="TimesNewRomanPSMT"/>
+          <w:sz w:val="23"/>
+          <w:szCs w:val="23"/>
+        </w:rPr>
+        <w:t xml:space="preserve"> </w:t>
+      </w:r>
+      <w:r>
+        <w:rPr>
+          <w:rFonts w:ascii="TimesNewRomanPSMT" w:hAnsi="TimesNewRomanPSMT" w:cs="TimesNewRomanPSMT"/>
+          <w:sz w:val="23"/>
+          <w:szCs w:val="23"/>
+        </w:rPr>
+        <w:t>cobrança da Bandeira de Escassez Hídrica a partir de 16 de abril de 2022, alinhado ao disposto na Resolução</w:t>
+      </w:r>
+      <w:r>
+        <w:rPr>
+          <w:rFonts w:ascii="TimesNewRomanPSMT" w:hAnsi="TimesNewRomanPSMT" w:cs="TimesNewRomanPSMT"/>
+          <w:sz w:val="23"/>
+          <w:szCs w:val="23"/>
+        </w:rPr>
+        <w:t xml:space="preserve"> </w:t>
+      </w:r>
+      <w:r>
+        <w:rPr>
+          <w:rFonts w:ascii="TimesNewRomanPSMT" w:hAnsi="TimesNewRomanPSMT" w:cs="TimesNewRomanPSMT"/>
+          <w:sz w:val="23"/>
+          <w:szCs w:val="23"/>
+        </w:rPr>
+        <w:t xml:space="preserve">nº 3/2021 da Câmara de Regras Excepcionais para Gestão </w:t>
       </w:r>
       <w:proofErr w:type="spellStart"/>
       <w:r>
@@ -3187,7 +3114,7 @@
           <w:sz w:val="23"/>
           <w:szCs w:val="23"/>
         </w:rPr>
-        <w:t>alocável</w:t>
+        <w:t>Hidroenergética</w:t>
       </w:r>
       <w:proofErr w:type="spellEnd"/>
       <w:r>
@@ -3196,7 +3123,51 @@
           <w:sz w:val="23"/>
           <w:szCs w:val="23"/>
         </w:rPr>
-        <w:t xml:space="preserve"> no subsistema Sul considerando a Programação Diária da Operação,</w:t>
+        <w:t xml:space="preserve"> – CREG.</w:t>
+      </w:r>
+    </w:p>
+    <w:p>
+      <w:pPr>
+        <w:autoSpaceDE w:val="0"/>
+        <w:autoSpaceDN w:val="0"/>
+        <w:adjustRightInd w:val="0"/>
+        <w:spacing w:after="0" w:line="240" w:lineRule="auto"/>
+        <w:jc w:val="both"/>
+        <w:rPr>
+          <w:rFonts w:ascii="TimesNewRomanPSMT" w:hAnsi="TimesNewRomanPSMT" w:cs="TimesNewRomanPSMT"/>
+          <w:sz w:val="23"/>
+          <w:szCs w:val="23"/>
+        </w:rPr>
+      </w:pPr>
+    </w:p>
+    <w:p>
+      <w:pPr>
+        <w:autoSpaceDE w:val="0"/>
+        <w:autoSpaceDN w:val="0"/>
+        <w:adjustRightInd w:val="0"/>
+        <w:spacing w:after="0" w:line="240" w:lineRule="auto"/>
+        <w:jc w:val="both"/>
+        <w:rPr>
+          <w:rFonts w:ascii="TimesNewRomanPSMT" w:hAnsi="TimesNewRomanPSMT" w:cs="TimesNewRomanPSMT"/>
+          <w:sz w:val="23"/>
+          <w:szCs w:val="23"/>
+        </w:rPr>
+      </w:pPr>
+      <w:r>
+        <w:rPr>
+          <w:rFonts w:ascii="TimesNewRomanPSMT" w:hAnsi="TimesNewRomanPSMT" w:cs="TimesNewRomanPSMT"/>
+          <w:sz w:val="23"/>
+          <w:szCs w:val="23"/>
+        </w:rPr>
+        <w:t xml:space="preserve">Reunião 265 </w:t>
+      </w:r>
+      <w:r>
+        <w:rPr>
+          <w:rFonts w:ascii="TimesNewRomanPSMT" w:hAnsi="TimesNewRomanPSMT" w:cs="TimesNewRomanPSMT"/>
+          <w:sz w:val="23"/>
+          <w:szCs w:val="23"/>
+        </w:rPr>
+        <w:t>–</w:t>
       </w:r>
       <w:r>
         <w:rPr>
@@ -3212,508 +3183,6 @@
           <w:sz w:val="23"/>
           <w:szCs w:val="23"/>
         </w:rPr>
-        <w:t>de forma a minimizar a geração hidrelétrica desse subsistema e visando recuperar seu armazenamento</w:t>
-      </w:r>
-    </w:p>
-    <w:p>
-      <w:pPr>
-        <w:autoSpaceDE w:val="0"/>
-        <w:autoSpaceDN w:val="0"/>
-        <w:adjustRightInd w:val="0"/>
-        <w:spacing w:after="0" w:line="240" w:lineRule="auto"/>
-        <w:jc w:val="both"/>
-        <w:rPr>
-          <w:rFonts w:ascii="TimesNewRomanPSMT" w:hAnsi="TimesNewRomanPSMT" w:cs="TimesNewRomanPSMT"/>
-          <w:sz w:val="23"/>
-          <w:szCs w:val="23"/>
-        </w:rPr>
-      </w:pPr>
-      <w:r>
-        <w:rPr>
-          <w:rFonts w:ascii="TimesNewRomanPSMT" w:hAnsi="TimesNewRomanPSMT" w:cs="TimesNewRomanPSMT"/>
-          <w:sz w:val="23"/>
-          <w:szCs w:val="23"/>
-        </w:rPr>
-        <w:t>equivalente.</w:t>
-      </w:r>
-    </w:p>
-    <w:p>
-      <w:pPr>
-        <w:autoSpaceDE w:val="0"/>
-        <w:autoSpaceDN w:val="0"/>
-        <w:adjustRightInd w:val="0"/>
-        <w:spacing w:after="0" w:line="240" w:lineRule="auto"/>
-        <w:jc w:val="both"/>
-        <w:rPr>
-          <w:rFonts w:ascii="TimesNewRomanPSMT" w:hAnsi="TimesNewRomanPSMT" w:cs="TimesNewRomanPSMT"/>
-          <w:sz w:val="23"/>
-          <w:szCs w:val="23"/>
-        </w:rPr>
-      </w:pPr>
-      <w:r>
-        <w:rPr>
-          <w:rFonts w:ascii="TimesNewRomanPSMT" w:hAnsi="TimesNewRomanPSMT" w:cs="TimesNewRomanPSMT"/>
-          <w:sz w:val="23"/>
-          <w:szCs w:val="23"/>
-        </w:rPr>
-        <w:t>(</w:t>
-      </w:r>
-      <w:proofErr w:type="spellStart"/>
-      <w:r>
-        <w:rPr>
-          <w:rFonts w:ascii="TimesNewRomanPSMT" w:hAnsi="TimesNewRomanPSMT" w:cs="TimesNewRomanPSMT"/>
-          <w:sz w:val="23"/>
-          <w:szCs w:val="23"/>
-        </w:rPr>
-        <w:t>iii</w:t>
-      </w:r>
-      <w:proofErr w:type="spellEnd"/>
-      <w:r>
-        <w:rPr>
-          <w:rFonts w:ascii="TimesNewRomanPSMT" w:hAnsi="TimesNewRomanPSMT" w:cs="TimesNewRomanPSMT"/>
-          <w:sz w:val="23"/>
-          <w:szCs w:val="23"/>
-        </w:rPr>
-        <w:t xml:space="preserve">) Estas autorizações deverão observar os limites de até </w:t>
-      </w:r>
-      <w:r>
-        <w:rPr>
-          <w:rFonts w:ascii="TimesNewRomanPS-BoldMT" w:hAnsi="TimesNewRomanPS-BoldMT" w:cs="TimesNewRomanPS-BoldMT"/>
-          <w:b/>
-          <w:bCs/>
-          <w:sz w:val="23"/>
-          <w:szCs w:val="23"/>
-        </w:rPr>
-        <w:t xml:space="preserve">8.000 </w:t>
-      </w:r>
-      <w:proofErr w:type="spellStart"/>
-      <w:r>
-        <w:rPr>
-          <w:rFonts w:ascii="TimesNewRomanPS-BoldMT" w:hAnsi="TimesNewRomanPS-BoldMT" w:cs="TimesNewRomanPS-BoldMT"/>
-          <w:b/>
-          <w:bCs/>
-          <w:sz w:val="23"/>
-          <w:szCs w:val="23"/>
-        </w:rPr>
-        <w:t>MWmédios</w:t>
-      </w:r>
-      <w:proofErr w:type="spellEnd"/>
-      <w:r>
-        <w:rPr>
-          <w:rFonts w:ascii="TimesNewRomanPSMT" w:hAnsi="TimesNewRomanPSMT" w:cs="TimesNewRomanPSMT"/>
-          <w:sz w:val="23"/>
-          <w:szCs w:val="23"/>
-        </w:rPr>
-        <w:t>, em horizonte mensal, para a</w:t>
-      </w:r>
-      <w:r>
-        <w:rPr>
-          <w:rFonts w:ascii="TimesNewRomanPSMT" w:hAnsi="TimesNewRomanPSMT" w:cs="TimesNewRomanPSMT"/>
-          <w:sz w:val="23"/>
-          <w:szCs w:val="23"/>
-        </w:rPr>
-        <w:t xml:space="preserve"> </w:t>
-      </w:r>
-      <w:r>
-        <w:rPr>
-          <w:rFonts w:ascii="TimesNewRomanPSMT" w:hAnsi="TimesNewRomanPSMT" w:cs="TimesNewRomanPSMT"/>
-          <w:sz w:val="23"/>
-          <w:szCs w:val="23"/>
-        </w:rPr>
-        <w:t>geração termelétrica total das usinas despachadas pelo ONS, já acrescidos dos montantes porventura</w:t>
-      </w:r>
-      <w:r>
-        <w:rPr>
-          <w:rFonts w:ascii="TimesNewRomanPSMT" w:hAnsi="TimesNewRomanPSMT" w:cs="TimesNewRomanPSMT"/>
-          <w:sz w:val="23"/>
-          <w:szCs w:val="23"/>
-        </w:rPr>
-        <w:t xml:space="preserve"> </w:t>
-      </w:r>
-      <w:r>
-        <w:rPr>
-          <w:rFonts w:ascii="TimesNewRomanPSMT" w:hAnsi="TimesNewRomanPSMT" w:cs="TimesNewRomanPSMT"/>
-          <w:sz w:val="23"/>
-          <w:szCs w:val="23"/>
-        </w:rPr>
-        <w:t xml:space="preserve">importados, limitadas ambas as operações ao Custo Variável Unitário – CVU de até </w:t>
-      </w:r>
-      <w:r>
-        <w:rPr>
-          <w:rFonts w:ascii="TimesNewRomanPS-BoldMT" w:hAnsi="TimesNewRomanPS-BoldMT" w:cs="TimesNewRomanPS-BoldMT"/>
-          <w:b/>
-          <w:bCs/>
-          <w:sz w:val="23"/>
-          <w:szCs w:val="23"/>
-        </w:rPr>
-        <w:t>R$ 375,66/</w:t>
-      </w:r>
-      <w:proofErr w:type="gramStart"/>
-      <w:r>
-        <w:rPr>
-          <w:rFonts w:ascii="TimesNewRomanPS-BoldMT" w:hAnsi="TimesNewRomanPS-BoldMT" w:cs="TimesNewRomanPS-BoldMT"/>
-          <w:b/>
-          <w:bCs/>
-          <w:sz w:val="23"/>
-          <w:szCs w:val="23"/>
-        </w:rPr>
-        <w:t>MWh</w:t>
-      </w:r>
-      <w:r>
-        <w:rPr>
-          <w:rFonts w:ascii="TimesNewRomanPSMT" w:hAnsi="TimesNewRomanPSMT" w:cs="TimesNewRomanPSMT"/>
-          <w:sz w:val="23"/>
-          <w:szCs w:val="23"/>
-        </w:rPr>
-        <w:t>[</w:t>
-      </w:r>
-      <w:proofErr w:type="gramEnd"/>
-      <w:r>
-        <w:rPr>
-          <w:rFonts w:ascii="TimesNewRomanPSMT" w:hAnsi="TimesNewRomanPSMT" w:cs="TimesNewRomanPSMT"/>
-          <w:sz w:val="23"/>
-          <w:szCs w:val="23"/>
-        </w:rPr>
-        <w:t>2].</w:t>
-      </w:r>
-      <w:r>
-        <w:rPr>
-          <w:rFonts w:ascii="TimesNewRomanPSMT" w:hAnsi="TimesNewRomanPSMT" w:cs="TimesNewRomanPSMT"/>
-          <w:sz w:val="23"/>
-          <w:szCs w:val="23"/>
-        </w:rPr>
-        <w:t xml:space="preserve"> </w:t>
-      </w:r>
-      <w:r>
-        <w:rPr>
-          <w:rFonts w:ascii="TimesNewRomanPSMT" w:hAnsi="TimesNewRomanPSMT" w:cs="TimesNewRomanPSMT"/>
-          <w:sz w:val="23"/>
-          <w:szCs w:val="23"/>
-        </w:rPr>
-        <w:t>Em caso de indisponibilidade forçada de usinas termelétricas dos subsistemas Sul ou Sudeste/Centro-Oeste ou</w:t>
-      </w:r>
-      <w:r>
-        <w:rPr>
-          <w:rFonts w:ascii="TimesNewRomanPSMT" w:hAnsi="TimesNewRomanPSMT" w:cs="TimesNewRomanPSMT"/>
-          <w:sz w:val="23"/>
-          <w:szCs w:val="23"/>
-        </w:rPr>
-        <w:t xml:space="preserve"> </w:t>
-      </w:r>
-      <w:r>
-        <w:rPr>
-          <w:rFonts w:ascii="TimesNewRomanPSMT" w:hAnsi="TimesNewRomanPSMT" w:cs="TimesNewRomanPSMT"/>
-          <w:sz w:val="23"/>
-          <w:szCs w:val="23"/>
-        </w:rPr>
-        <w:t>situações excepcionais devidamente justificadas, e com vistas à preservação do reservatório equivalente do</w:t>
-      </w:r>
-      <w:r>
-        <w:rPr>
-          <w:rFonts w:ascii="TimesNewRomanPSMT" w:hAnsi="TimesNewRomanPSMT" w:cs="TimesNewRomanPSMT"/>
-          <w:sz w:val="23"/>
-          <w:szCs w:val="23"/>
-        </w:rPr>
-        <w:t xml:space="preserve"> </w:t>
-      </w:r>
-      <w:r>
-        <w:rPr>
-          <w:rFonts w:ascii="TimesNewRomanPSMT" w:hAnsi="TimesNewRomanPSMT" w:cs="TimesNewRomanPSMT"/>
-          <w:sz w:val="23"/>
-          <w:szCs w:val="23"/>
-        </w:rPr>
-        <w:t>subsistema Sul, poder-se-á despachar usinas com CVU superior ao limite estabelecido.</w:t>
-      </w:r>
-    </w:p>
-    <w:p>
-      <w:pPr>
-        <w:autoSpaceDE w:val="0"/>
-        <w:autoSpaceDN w:val="0"/>
-        <w:adjustRightInd w:val="0"/>
-        <w:spacing w:after="0" w:line="240" w:lineRule="auto"/>
-        <w:jc w:val="both"/>
-        <w:rPr>
-          <w:rFonts w:ascii="TimesNewRomanPSMT" w:hAnsi="TimesNewRomanPSMT" w:cs="TimesNewRomanPSMT"/>
-          <w:sz w:val="23"/>
-          <w:szCs w:val="23"/>
-        </w:rPr>
-      </w:pPr>
-      <w:r>
-        <w:rPr>
-          <w:rFonts w:ascii="TimesNewRomanPSMT" w:hAnsi="TimesNewRomanPSMT" w:cs="TimesNewRomanPSMT"/>
-          <w:sz w:val="23"/>
-          <w:szCs w:val="23"/>
-        </w:rPr>
-        <w:t>(</w:t>
-      </w:r>
-      <w:proofErr w:type="spellStart"/>
-      <w:r>
-        <w:rPr>
-          <w:rFonts w:ascii="TimesNewRomanPSMT" w:hAnsi="TimesNewRomanPSMT" w:cs="TimesNewRomanPSMT"/>
-          <w:sz w:val="23"/>
-          <w:szCs w:val="23"/>
-        </w:rPr>
-        <w:t>iv</w:t>
-      </w:r>
-      <w:proofErr w:type="spellEnd"/>
-      <w:r>
-        <w:rPr>
-          <w:rFonts w:ascii="TimesNewRomanPSMT" w:hAnsi="TimesNewRomanPSMT" w:cs="TimesNewRomanPSMT"/>
-          <w:sz w:val="23"/>
-          <w:szCs w:val="23"/>
-        </w:rPr>
-        <w:t>) Esta deliberação deverá entrar em vigor a partir da próxima semana operativa, a se iniciar em 26 de</w:t>
-      </w:r>
-      <w:r>
-        <w:rPr>
-          <w:rFonts w:ascii="TimesNewRomanPSMT" w:hAnsi="TimesNewRomanPSMT" w:cs="TimesNewRomanPSMT"/>
-          <w:sz w:val="23"/>
-          <w:szCs w:val="23"/>
-        </w:rPr>
-        <w:t xml:space="preserve"> </w:t>
-      </w:r>
-      <w:r>
-        <w:rPr>
-          <w:rFonts w:ascii="TimesNewRomanPSMT" w:hAnsi="TimesNewRomanPSMT" w:cs="TimesNewRomanPSMT"/>
-          <w:sz w:val="23"/>
-          <w:szCs w:val="23"/>
-        </w:rPr>
-        <w:t>fevereiro de 2022.</w:t>
-      </w:r>
-    </w:p>
-    <w:p>
-      <w:pPr>
-        <w:autoSpaceDE w:val="0"/>
-        <w:autoSpaceDN w:val="0"/>
-        <w:adjustRightInd w:val="0"/>
-        <w:spacing w:after="0" w:line="240" w:lineRule="auto"/>
-        <w:jc w:val="both"/>
-        <w:rPr>
-          <w:rFonts w:ascii="TimesNewRomanPSMT" w:hAnsi="TimesNewRomanPSMT" w:cs="TimesNewRomanPSMT"/>
-          <w:sz w:val="23"/>
-          <w:szCs w:val="23"/>
-        </w:rPr>
-      </w:pPr>
-    </w:p>
-    <w:p>
-      <w:pPr>
-        <w:autoSpaceDE w:val="0"/>
-        <w:autoSpaceDN w:val="0"/>
-        <w:adjustRightInd w:val="0"/>
-        <w:spacing w:after="0" w:line="240" w:lineRule="auto"/>
-        <w:jc w:val="both"/>
-        <w:rPr>
-          <w:rFonts w:ascii="TimesNewRomanPSMT" w:hAnsi="TimesNewRomanPSMT" w:cs="TimesNewRomanPSMT"/>
-          <w:sz w:val="23"/>
-          <w:szCs w:val="23"/>
-        </w:rPr>
-      </w:pPr>
-      <w:r>
-        <w:rPr>
-          <w:rFonts w:ascii="TimesNewRomanPSMT" w:hAnsi="TimesNewRomanPSMT" w:cs="TimesNewRomanPSMT"/>
-          <w:b/>
-          <w:bCs/>
-          <w:sz w:val="23"/>
-          <w:szCs w:val="23"/>
-        </w:rPr>
-        <w:t>Reunião</w:t>
-      </w:r>
-      <w:r>
-        <w:rPr>
-          <w:rFonts w:ascii="TimesNewRomanPSMT" w:hAnsi="TimesNewRomanPSMT" w:cs="TimesNewRomanPSMT"/>
-          <w:sz w:val="23"/>
-          <w:szCs w:val="23"/>
-        </w:rPr>
-        <w:t xml:space="preserve"> 264 – Revogação da Bandeira da escassez hídrica</w:t>
-      </w:r>
-    </w:p>
-    <w:p>
-      <w:pPr>
-        <w:autoSpaceDE w:val="0"/>
-        <w:autoSpaceDN w:val="0"/>
-        <w:adjustRightInd w:val="0"/>
-        <w:spacing w:after="0" w:line="240" w:lineRule="auto"/>
-        <w:jc w:val="both"/>
-        <w:rPr>
-          <w:rFonts w:ascii="TimesNewRomanPSMT" w:hAnsi="TimesNewRomanPSMT" w:cs="TimesNewRomanPSMT"/>
-          <w:sz w:val="23"/>
-          <w:szCs w:val="23"/>
-        </w:rPr>
-      </w:pPr>
-      <w:r>
-        <w:rPr>
-          <w:rFonts w:ascii="TimesNewRomanPSMT" w:hAnsi="TimesNewRomanPSMT" w:cs="TimesNewRomanPSMT"/>
-          <w:b/>
-          <w:bCs/>
-          <w:sz w:val="23"/>
-          <w:szCs w:val="23"/>
-        </w:rPr>
-        <w:t>Deliberação</w:t>
-      </w:r>
-      <w:r>
-        <w:rPr>
-          <w:rFonts w:ascii="TimesNewRomanPSMT" w:hAnsi="TimesNewRomanPSMT" w:cs="TimesNewRomanPSMT"/>
-          <w:sz w:val="23"/>
-          <w:szCs w:val="23"/>
-        </w:rPr>
-        <w:t>: Tendo em vista as projeções realizadas pela Agência Nacional de Energia Elétrica – ANEEL</w:t>
-      </w:r>
-      <w:r>
-        <w:rPr>
-          <w:rFonts w:ascii="TimesNewRomanPSMT" w:hAnsi="TimesNewRomanPSMT" w:cs="TimesNewRomanPSMT"/>
-          <w:sz w:val="23"/>
-          <w:szCs w:val="23"/>
-        </w:rPr>
-        <w:t xml:space="preserve"> </w:t>
-      </w:r>
-      <w:r>
-        <w:rPr>
-          <w:rFonts w:ascii="TimesNewRomanPSMT" w:hAnsi="TimesNewRomanPSMT" w:cs="TimesNewRomanPSMT"/>
-          <w:sz w:val="23"/>
-          <w:szCs w:val="23"/>
-        </w:rPr>
-        <w:t>relativas à arrecadação da Bandeira de Escassez Hídrica para o mês de abril, diante da significativa melhora</w:t>
-      </w:r>
-      <w:r>
-        <w:rPr>
-          <w:rFonts w:ascii="TimesNewRomanPSMT" w:hAnsi="TimesNewRomanPSMT" w:cs="TimesNewRomanPSMT"/>
-          <w:sz w:val="23"/>
-          <w:szCs w:val="23"/>
-        </w:rPr>
-        <w:t xml:space="preserve"> </w:t>
-      </w:r>
-      <w:r>
-        <w:rPr>
-          <w:rFonts w:ascii="TimesNewRomanPSMT" w:hAnsi="TimesNewRomanPSMT" w:cs="TimesNewRomanPSMT"/>
-          <w:sz w:val="23"/>
-          <w:szCs w:val="23"/>
-        </w:rPr>
-        <w:t>das condições de atendimento e, portanto, menor necessidade de despachos termelétricos em comparação</w:t>
-      </w:r>
-      <w:r>
-        <w:rPr>
-          <w:rFonts w:ascii="TimesNewRomanPSMT" w:hAnsi="TimesNewRomanPSMT" w:cs="TimesNewRomanPSMT"/>
-          <w:sz w:val="23"/>
-          <w:szCs w:val="23"/>
-        </w:rPr>
-        <w:t xml:space="preserve"> </w:t>
-      </w:r>
-      <w:r>
-        <w:rPr>
-          <w:rFonts w:ascii="TimesNewRomanPSMT" w:hAnsi="TimesNewRomanPSMT" w:cs="TimesNewRomanPSMT"/>
-          <w:sz w:val="23"/>
-          <w:szCs w:val="23"/>
-        </w:rPr>
-        <w:t>com as projeções anteriores, e em prol da modicidade tarifária, o CMSE deliberou pela interrupção da</w:t>
-      </w:r>
-      <w:r>
-        <w:rPr>
-          <w:rFonts w:ascii="TimesNewRomanPSMT" w:hAnsi="TimesNewRomanPSMT" w:cs="TimesNewRomanPSMT"/>
-          <w:sz w:val="23"/>
-          <w:szCs w:val="23"/>
-        </w:rPr>
-        <w:t xml:space="preserve"> </w:t>
-      </w:r>
-      <w:r>
-        <w:rPr>
-          <w:rFonts w:ascii="TimesNewRomanPSMT" w:hAnsi="TimesNewRomanPSMT" w:cs="TimesNewRomanPSMT"/>
-          <w:sz w:val="23"/>
-          <w:szCs w:val="23"/>
-        </w:rPr>
-        <w:t>cobrança da Bandeira de Escassez Hídrica a partir de 16 de abril de 2022, alinhado ao disposto na Resolução</w:t>
-      </w:r>
-      <w:r>
-        <w:rPr>
-          <w:rFonts w:ascii="TimesNewRomanPSMT" w:hAnsi="TimesNewRomanPSMT" w:cs="TimesNewRomanPSMT"/>
-          <w:sz w:val="23"/>
-          <w:szCs w:val="23"/>
-        </w:rPr>
-        <w:t xml:space="preserve"> </w:t>
-      </w:r>
-      <w:r>
-        <w:rPr>
-          <w:rFonts w:ascii="TimesNewRomanPSMT" w:hAnsi="TimesNewRomanPSMT" w:cs="TimesNewRomanPSMT"/>
-          <w:sz w:val="23"/>
-          <w:szCs w:val="23"/>
-        </w:rPr>
-        <w:t xml:space="preserve">nº 3/2021 da Câmara de Regras Excepcionais para Gestão </w:t>
-      </w:r>
-      <w:proofErr w:type="spellStart"/>
-      <w:r>
-        <w:rPr>
-          <w:rFonts w:ascii="TimesNewRomanPSMT" w:hAnsi="TimesNewRomanPSMT" w:cs="TimesNewRomanPSMT"/>
-          <w:sz w:val="23"/>
-          <w:szCs w:val="23"/>
-        </w:rPr>
-        <w:t>Hidroenergética</w:t>
-      </w:r>
-      <w:proofErr w:type="spellEnd"/>
-      <w:r>
-        <w:rPr>
-          <w:rFonts w:ascii="TimesNewRomanPSMT" w:hAnsi="TimesNewRomanPSMT" w:cs="TimesNewRomanPSMT"/>
-          <w:sz w:val="23"/>
-          <w:szCs w:val="23"/>
-        </w:rPr>
-        <w:t xml:space="preserve"> – CREG.</w:t>
-      </w:r>
-    </w:p>
-    <w:p>
-      <w:pPr>
-        <w:autoSpaceDE w:val="0"/>
-        <w:autoSpaceDN w:val="0"/>
-        <w:adjustRightInd w:val="0"/>
-        <w:spacing w:after="0" w:line="240" w:lineRule="auto"/>
-        <w:jc w:val="both"/>
-        <w:rPr>
-          <w:rFonts w:ascii="TimesNewRomanPSMT" w:hAnsi="TimesNewRomanPSMT" w:cs="TimesNewRomanPSMT"/>
-          <w:sz w:val="23"/>
-          <w:szCs w:val="23"/>
-        </w:rPr>
-      </w:pPr>
-    </w:p>
-    <w:p>
-      <w:pPr>
-        <w:autoSpaceDE w:val="0"/>
-        <w:autoSpaceDN w:val="0"/>
-        <w:adjustRightInd w:val="0"/>
-        <w:spacing w:after="0" w:line="240" w:lineRule="auto"/>
-        <w:jc w:val="both"/>
-        <w:rPr>
-          <w:rFonts w:ascii="TimesNewRomanPSMT" w:hAnsi="TimesNewRomanPSMT" w:cs="TimesNewRomanPSMT"/>
-          <w:sz w:val="23"/>
-          <w:szCs w:val="23"/>
-        </w:rPr>
-      </w:pPr>
-      <w:r>
-        <w:rPr>
-          <w:rFonts w:ascii="TimesNewRomanPSMT" w:hAnsi="TimesNewRomanPSMT" w:cs="TimesNewRomanPSMT"/>
-          <w:sz w:val="23"/>
-          <w:szCs w:val="23"/>
-        </w:rPr>
-        <w:t xml:space="preserve">Reunião 265 </w:t>
-      </w:r>
-      <w:r>
-        <w:rPr>
-          <w:rFonts w:ascii="TimesNewRomanPSMT" w:hAnsi="TimesNewRomanPSMT" w:cs="TimesNewRomanPSMT"/>
-          <w:sz w:val="23"/>
-          <w:szCs w:val="23"/>
-        </w:rPr>
-        <w:t>–</w:t>
-      </w:r>
-      <w:r>
-        <w:rPr>
-          <w:rFonts w:ascii="TimesNewRomanPSMT" w:hAnsi="TimesNewRomanPSMT" w:cs="TimesNewRomanPSMT"/>
-          <w:sz w:val="23"/>
-          <w:szCs w:val="23"/>
-        </w:rPr>
-        <w:t xml:space="preserve"> </w:t>
-      </w:r>
-      <w:r>
-        <w:rPr>
-          <w:rFonts w:ascii="TimesNewRomanPSMT" w:hAnsi="TimesNewRomanPSMT" w:cs="TimesNewRomanPSMT"/>
-          <w:sz w:val="23"/>
-          <w:szCs w:val="23"/>
-        </w:rPr>
         <w:t>Fechou o grupo de trabalho sobre escassez hídrica</w:t>
       </w:r>
     </w:p>
@@ -3757,68 +3226,28 @@
           <w:sz w:val="23"/>
           <w:szCs w:val="23"/>
         </w:rPr>
-        <w:t xml:space="preserve"> - </w:t>
-      </w:r>
-      <w:r>
-        <w:rPr>
-          <w:rFonts w:ascii="TimesNewRomanPSMT" w:hAnsi="TimesNewRomanPSMT" w:cs="TimesNewRomanPSMT"/>
-          <w:sz w:val="23"/>
-          <w:szCs w:val="23"/>
-        </w:rPr>
-        <w:t>Operador recomendou a manutenção da regra</w:t>
-      </w:r>
-      <w:r>
-        <w:rPr>
-          <w:rFonts w:ascii="TimesNewRomanPSMT" w:hAnsi="TimesNewRomanPSMT" w:cs="TimesNewRomanPSMT"/>
-          <w:sz w:val="23"/>
-          <w:szCs w:val="23"/>
-        </w:rPr>
-        <w:t xml:space="preserve"> </w:t>
-      </w:r>
-      <w:r>
-        <w:rPr>
-          <w:rFonts w:ascii="TimesNewRomanPSMT" w:hAnsi="TimesNewRomanPSMT" w:cs="TimesNewRomanPSMT"/>
-          <w:sz w:val="23"/>
-          <w:szCs w:val="23"/>
-        </w:rPr>
-        <w:t>no mês de junho de 2022</w:t>
-      </w:r>
-    </w:p>
-    <w:p>
-      <w:pPr>
-        <w:autoSpaceDE w:val="0"/>
-        <w:autoSpaceDN w:val="0"/>
-        <w:adjustRightInd w:val="0"/>
-        <w:spacing w:after="0" w:line="240" w:lineRule="auto"/>
-        <w:rPr>
-          <w:rFonts w:ascii="TimesNewRomanPSMT" w:hAnsi="TimesNewRomanPSMT" w:cs="TimesNewRomanPSMT"/>
-          <w:sz w:val="23"/>
-          <w:szCs w:val="23"/>
-        </w:rPr>
-      </w:pPr>
-      <w:r>
-        <w:rPr>
-          <w:rFonts w:ascii="TimesNewRomanPSMT" w:hAnsi="TimesNewRomanPSMT" w:cs="TimesNewRomanPSMT"/>
-          <w:sz w:val="23"/>
-          <w:szCs w:val="23"/>
-        </w:rPr>
-        <w:t>Reunião 26</w:t>
-      </w:r>
-      <w:r>
-        <w:rPr>
-          <w:rFonts w:ascii="TimesNewRomanPSMT" w:hAnsi="TimesNewRomanPSMT" w:cs="TimesNewRomanPSMT"/>
-          <w:sz w:val="23"/>
-          <w:szCs w:val="23"/>
-        </w:rPr>
-        <w:t>7</w:t>
-      </w:r>
-      <w:r>
-        <w:rPr>
-          <w:rFonts w:ascii="TimesNewRomanPSMT" w:hAnsi="TimesNewRomanPSMT" w:cs="TimesNewRomanPSMT"/>
-          <w:sz w:val="23"/>
-          <w:szCs w:val="23"/>
-        </w:rPr>
-        <w:t xml:space="preserve"> - Operador recomendou a manutenção da regra no mês de ju</w:t>
+        <w:t xml:space="preserve"> - Operador recomendou a manutenção da regra no mês de junho de 2022</w:t>
+      </w:r>
+    </w:p>
+    <w:p>
+      <w:pPr>
+        <w:autoSpaceDE w:val="0"/>
+        <w:autoSpaceDN w:val="0"/>
+        <w:adjustRightInd w:val="0"/>
+        <w:spacing w:after="0" w:line="240" w:lineRule="auto"/>
+        <w:rPr>
+          <w:rFonts w:ascii="TimesNewRomanPSMT" w:hAnsi="TimesNewRomanPSMT" w:cs="TimesNewRomanPSMT"/>
+          <w:sz w:val="23"/>
+          <w:szCs w:val="23"/>
+        </w:rPr>
+      </w:pPr>
+      <w:r>
+        <w:rPr>
+          <w:rFonts w:ascii="TimesNewRomanPSMT" w:hAnsi="TimesNewRomanPSMT" w:cs="TimesNewRomanPSMT"/>
+          <w:sz w:val="23"/>
+          <w:szCs w:val="23"/>
+        </w:rPr>
+        <w:t>Reunião 267 - Operador recomendou a manutenção da regra no mês de ju</w:t>
       </w:r>
       <w:r>
         <w:rPr>
@@ -3876,76 +3305,28 @@
           <w:sz w:val="23"/>
           <w:szCs w:val="23"/>
         </w:rPr>
-        <w:t>Reunião 27</w:t>
-      </w:r>
-      <w:r>
-        <w:rPr>
-          <w:rFonts w:ascii="TimesNewRomanPSMT" w:hAnsi="TimesNewRomanPSMT" w:cs="TimesNewRomanPSMT"/>
-          <w:sz w:val="23"/>
-          <w:szCs w:val="23"/>
-        </w:rPr>
-        <w:t>1</w:t>
-      </w:r>
-      <w:r>
-        <w:rPr>
-          <w:rFonts w:ascii="TimesNewRomanPSMT" w:hAnsi="TimesNewRomanPSMT" w:cs="TimesNewRomanPSMT"/>
-          <w:sz w:val="23"/>
-          <w:szCs w:val="23"/>
-        </w:rPr>
-        <w:t xml:space="preserve"> - Operador recomendou a manutenção da regra no mês de </w:t>
-      </w:r>
-      <w:r>
-        <w:rPr>
-          <w:rFonts w:ascii="TimesNewRomanPSMT" w:hAnsi="TimesNewRomanPSMT" w:cs="TimesNewRomanPSMT"/>
-          <w:sz w:val="23"/>
-          <w:szCs w:val="23"/>
-        </w:rPr>
-        <w:t>novembro</w:t>
-      </w:r>
-      <w:r>
-        <w:rPr>
-          <w:rFonts w:ascii="TimesNewRomanPSMT" w:hAnsi="TimesNewRomanPSMT" w:cs="TimesNewRomanPSMT"/>
-          <w:sz w:val="23"/>
-          <w:szCs w:val="23"/>
-        </w:rPr>
-        <w:t xml:space="preserve"> de 2022</w:t>
-      </w:r>
-    </w:p>
-    <w:p>
-      <w:pPr>
-        <w:autoSpaceDE w:val="0"/>
-        <w:autoSpaceDN w:val="0"/>
-        <w:adjustRightInd w:val="0"/>
-        <w:spacing w:after="0" w:line="240" w:lineRule="auto"/>
-        <w:rPr>
-          <w:rFonts w:ascii="TimesNewRomanPSMT" w:hAnsi="TimesNewRomanPSMT" w:cs="TimesNewRomanPSMT"/>
-          <w:sz w:val="23"/>
-          <w:szCs w:val="23"/>
-        </w:rPr>
-      </w:pPr>
-      <w:r>
-        <w:rPr>
-          <w:rFonts w:ascii="TimesNewRomanPSMT" w:hAnsi="TimesNewRomanPSMT" w:cs="TimesNewRomanPSMT"/>
-          <w:sz w:val="23"/>
-          <w:szCs w:val="23"/>
-        </w:rPr>
-        <w:t xml:space="preserve">Reunião 271 - Operador recomendou a manutenção da regra no mês de </w:t>
-      </w:r>
-      <w:r>
-        <w:rPr>
-          <w:rFonts w:ascii="TimesNewRomanPSMT" w:hAnsi="TimesNewRomanPSMT" w:cs="TimesNewRomanPSMT"/>
-          <w:sz w:val="23"/>
-          <w:szCs w:val="23"/>
-        </w:rPr>
-        <w:t>dezembro</w:t>
-      </w:r>
-      <w:r>
-        <w:rPr>
-          <w:rFonts w:ascii="TimesNewRomanPSMT" w:hAnsi="TimesNewRomanPSMT" w:cs="TimesNewRomanPSMT"/>
-          <w:sz w:val="23"/>
-          <w:szCs w:val="23"/>
-        </w:rPr>
-        <w:t xml:space="preserve"> de 2022</w:t>
+        <w:t>Reunião 271 - Operador recomendou a manutenção da regra no mês de novembro de 2022</w:t>
+      </w:r>
+    </w:p>
+    <w:p>
+      <w:pPr>
+        <w:autoSpaceDE w:val="0"/>
+        <w:autoSpaceDN w:val="0"/>
+        <w:adjustRightInd w:val="0"/>
+        <w:spacing w:after="0" w:line="240" w:lineRule="auto"/>
+        <w:rPr>
+          <w:rFonts w:ascii="TimesNewRomanPSMT" w:hAnsi="TimesNewRomanPSMT" w:cs="TimesNewRomanPSMT"/>
+          <w:sz w:val="23"/>
+          <w:szCs w:val="23"/>
+        </w:rPr>
+      </w:pPr>
+      <w:r>
+        <w:rPr>
+          <w:rFonts w:ascii="TimesNewRomanPSMT" w:hAnsi="TimesNewRomanPSMT" w:cs="TimesNewRomanPSMT"/>
+          <w:sz w:val="23"/>
+          <w:szCs w:val="23"/>
+        </w:rPr>
+        <w:t>Reunião 271 - Operador recomendou a manutenção da regra no mês de dezembro de 2022</w:t>
       </w:r>
     </w:p>
     <w:p>

</xml_diff>